<commit_message>
feat: script to automatically update stock_history
</commit_message>
<xml_diff>
--- a/chats/chat5.docx
+++ b/chats/chat5.docx
@@ -17,7 +17,1001 @@
           <w:sz w:val="21"/>
           <w:szCs w:val="21"/>
         </w:rPr>
-        <w:t>Hi, I'm creating a database for a investment software, this is my current schema: Table: portfolios id (primary key) name date_created (date the portfolio was created or modified) asset_id (foreign key to assets.id) asset_quantity description (optional) Table: assets id (primary key) name type_id (foreign key to asset_types.id) Table: asset_types id (primary key) name Table: portfolio_assets portfolio_id (foreign key to portfolios.id) asset_id (foreign key to assets.id) date_added (date the asset was added or removed from the portfolio) quantity (optional) value (optional) Table: stocks asset_id (primary key, foreign key to assets.id) ticker (unique) exchange sector type industry Table: stock_history stock_id (foreign key to stocks.asset_id) date (date the historical data was recorded) open high low close adjusted_close volume Table: bonds asset_id (primary key, foreign key to assets.id) issuer type rating coupon_type Table: bond_history bond_id (foreign key to bonds.asset_id) date (date the historical data was recorded) coupon maturity yield spread credit_rating Table: portfolio_transactions id (primary key) portfolio_id (foreign key to portfolios.id) asset_id (foreign key to assets.id) type (enum with values "buy" or "sell") date (date the transaction took place) quantity price description (optional) Table: portfolio_fees id (primary key) portfolio_id (foreign key to portfolios.id) fee_type fee_amount fee_date Table: portfolio_goals id (primary key) portfolio_id (foreign key to portfolios.id) goal_type goal_value goal_description Table: market_indices id (primary key) name description It includes tables for storing information about portfolios, assets, asset types, portfolio assets, stocks, bonds, portfolio transactions, portfolio fees, portfolio goals, and market indices. The stock_history and bond_history tables include columns for storing historical data for stocks and bonds, and the portfolio_transactions table allows you to store information about the buy and sell transactions that occur in each portfolio. The portfolio_fees table allows you to store information about the fees and expenses associated with each portfolio, and the portfolio_goals table allows you to store information about the financial goals and constraints for each portfolio. The market_indices table allows you to store information about the market indices that you want to use as benchmarks for your portfolio performance. Please remove the columns asset_id and asset_quantity from my portfolios table and update the schema.</w:t>
+        <w:t xml:space="preserve">Hi, I'm creating a database for </w:t>
+      </w:r>
+      <w:proofErr w:type="spellStart"/>
+      <w:proofErr w:type="gramStart"/>
+      <w:r>
+        <w:rPr>
+          <w:rFonts w:ascii="Segoe UI" w:eastAsia="Times New Roman" w:hAnsi="Segoe UI" w:cs="Segoe UI"/>
+          <w:sz w:val="21"/>
+          <w:szCs w:val="21"/>
+        </w:rPr>
+        <w:t>a</w:t>
+      </w:r>
+      <w:proofErr w:type="spellEnd"/>
+      <w:proofErr w:type="gramEnd"/>
+      <w:r>
+        <w:rPr>
+          <w:rFonts w:ascii="Segoe UI" w:eastAsia="Times New Roman" w:hAnsi="Segoe UI" w:cs="Segoe UI"/>
+          <w:sz w:val="21"/>
+          <w:szCs w:val="21"/>
+        </w:rPr>
+        <w:t xml:space="preserve"> investment software, this is my current schema: </w:t>
+      </w:r>
+    </w:p>
+    <w:p>
+      <w:pPr>
+        <w:spacing w:after="100" w:line="240" w:lineRule="auto"/>
+        <w:rPr>
+          <w:rFonts w:ascii="Segoe UI" w:eastAsia="Times New Roman" w:hAnsi="Segoe UI" w:cs="Segoe UI"/>
+          <w:sz w:val="21"/>
+          <w:szCs w:val="21"/>
+        </w:rPr>
+      </w:pPr>
+      <w:r>
+        <w:rPr>
+          <w:rFonts w:ascii="Segoe UI" w:eastAsia="Times New Roman" w:hAnsi="Segoe UI" w:cs="Segoe UI"/>
+          <w:sz w:val="21"/>
+          <w:szCs w:val="21"/>
+        </w:rPr>
+        <w:t xml:space="preserve">Table: portfolios id (primary key) name </w:t>
+      </w:r>
+      <w:proofErr w:type="spellStart"/>
+      <w:r>
+        <w:rPr>
+          <w:rFonts w:ascii="Segoe UI" w:eastAsia="Times New Roman" w:hAnsi="Segoe UI" w:cs="Segoe UI"/>
+          <w:sz w:val="21"/>
+          <w:szCs w:val="21"/>
+        </w:rPr>
+        <w:t>date_created</w:t>
+      </w:r>
+      <w:proofErr w:type="spellEnd"/>
+      <w:r>
+        <w:rPr>
+          <w:rFonts w:ascii="Segoe UI" w:eastAsia="Times New Roman" w:hAnsi="Segoe UI" w:cs="Segoe UI"/>
+          <w:sz w:val="21"/>
+          <w:szCs w:val="21"/>
+        </w:rPr>
+        <w:t xml:space="preserve"> (date the portfolio was created or modified) </w:t>
+      </w:r>
+      <w:proofErr w:type="spellStart"/>
+      <w:r>
+        <w:rPr>
+          <w:rFonts w:ascii="Segoe UI" w:eastAsia="Times New Roman" w:hAnsi="Segoe UI" w:cs="Segoe UI"/>
+          <w:sz w:val="21"/>
+          <w:szCs w:val="21"/>
+        </w:rPr>
+        <w:t>asset_id</w:t>
+      </w:r>
+      <w:proofErr w:type="spellEnd"/>
+      <w:r>
+        <w:rPr>
+          <w:rFonts w:ascii="Segoe UI" w:eastAsia="Times New Roman" w:hAnsi="Segoe UI" w:cs="Segoe UI"/>
+          <w:sz w:val="21"/>
+          <w:szCs w:val="21"/>
+        </w:rPr>
+        <w:t xml:space="preserve"> (foreign key to assets.id) </w:t>
+      </w:r>
+      <w:proofErr w:type="spellStart"/>
+      <w:r>
+        <w:rPr>
+          <w:rFonts w:ascii="Segoe UI" w:eastAsia="Times New Roman" w:hAnsi="Segoe UI" w:cs="Segoe UI"/>
+          <w:sz w:val="21"/>
+          <w:szCs w:val="21"/>
+        </w:rPr>
+        <w:t>asset_quantity</w:t>
+      </w:r>
+      <w:proofErr w:type="spellEnd"/>
+      <w:r>
+        <w:rPr>
+          <w:rFonts w:ascii="Segoe UI" w:eastAsia="Times New Roman" w:hAnsi="Segoe UI" w:cs="Segoe UI"/>
+          <w:sz w:val="21"/>
+          <w:szCs w:val="21"/>
+        </w:rPr>
+        <w:t xml:space="preserve"> description (optional) Table: assets id (primary key) name </w:t>
+      </w:r>
+      <w:proofErr w:type="spellStart"/>
+      <w:r>
+        <w:rPr>
+          <w:rFonts w:ascii="Segoe UI" w:eastAsia="Times New Roman" w:hAnsi="Segoe UI" w:cs="Segoe UI"/>
+          <w:sz w:val="21"/>
+          <w:szCs w:val="21"/>
+        </w:rPr>
+        <w:t>type_id</w:t>
+      </w:r>
+      <w:proofErr w:type="spellEnd"/>
+      <w:r>
+        <w:rPr>
+          <w:rFonts w:ascii="Segoe UI" w:eastAsia="Times New Roman" w:hAnsi="Segoe UI" w:cs="Segoe UI"/>
+          <w:sz w:val="21"/>
+          <w:szCs w:val="21"/>
+        </w:rPr>
+        <w:t xml:space="preserve"> (foreign key to asset_types.id) Table: </w:t>
+      </w:r>
+      <w:proofErr w:type="spellStart"/>
+      <w:r>
+        <w:rPr>
+          <w:rFonts w:ascii="Segoe UI" w:eastAsia="Times New Roman" w:hAnsi="Segoe UI" w:cs="Segoe UI"/>
+          <w:sz w:val="21"/>
+          <w:szCs w:val="21"/>
+        </w:rPr>
+        <w:t>asset_types</w:t>
+      </w:r>
+      <w:proofErr w:type="spellEnd"/>
+      <w:r>
+        <w:rPr>
+          <w:rFonts w:ascii="Segoe UI" w:eastAsia="Times New Roman" w:hAnsi="Segoe UI" w:cs="Segoe UI"/>
+          <w:sz w:val="21"/>
+          <w:szCs w:val="21"/>
+        </w:rPr>
+        <w:t xml:space="preserve"> id (primary key) name Table: </w:t>
+      </w:r>
+      <w:proofErr w:type="spellStart"/>
+      <w:r>
+        <w:rPr>
+          <w:rFonts w:ascii="Segoe UI" w:eastAsia="Times New Roman" w:hAnsi="Segoe UI" w:cs="Segoe UI"/>
+          <w:sz w:val="21"/>
+          <w:szCs w:val="21"/>
+        </w:rPr>
+        <w:t>portfolio_assets</w:t>
+      </w:r>
+      <w:proofErr w:type="spellEnd"/>
+      <w:r>
+        <w:rPr>
+          <w:rFonts w:ascii="Segoe UI" w:eastAsia="Times New Roman" w:hAnsi="Segoe UI" w:cs="Segoe UI"/>
+          <w:sz w:val="21"/>
+          <w:szCs w:val="21"/>
+        </w:rPr>
+        <w:t xml:space="preserve"> </w:t>
+      </w:r>
+      <w:proofErr w:type="spellStart"/>
+      <w:r>
+        <w:rPr>
+          <w:rFonts w:ascii="Segoe UI" w:eastAsia="Times New Roman" w:hAnsi="Segoe UI" w:cs="Segoe UI"/>
+          <w:sz w:val="21"/>
+          <w:szCs w:val="21"/>
+        </w:rPr>
+        <w:t>portfolio_id</w:t>
+      </w:r>
+      <w:proofErr w:type="spellEnd"/>
+      <w:r>
+        <w:rPr>
+          <w:rFonts w:ascii="Segoe UI" w:eastAsia="Times New Roman" w:hAnsi="Segoe UI" w:cs="Segoe UI"/>
+          <w:sz w:val="21"/>
+          <w:szCs w:val="21"/>
+        </w:rPr>
+        <w:t xml:space="preserve"> (foreign key to portfolios.id) </w:t>
+      </w:r>
+      <w:proofErr w:type="spellStart"/>
+      <w:r>
+        <w:rPr>
+          <w:rFonts w:ascii="Segoe UI" w:eastAsia="Times New Roman" w:hAnsi="Segoe UI" w:cs="Segoe UI"/>
+          <w:sz w:val="21"/>
+          <w:szCs w:val="21"/>
+        </w:rPr>
+        <w:t>asset_id</w:t>
+      </w:r>
+      <w:proofErr w:type="spellEnd"/>
+      <w:r>
+        <w:rPr>
+          <w:rFonts w:ascii="Segoe UI" w:eastAsia="Times New Roman" w:hAnsi="Segoe UI" w:cs="Segoe UI"/>
+          <w:sz w:val="21"/>
+          <w:szCs w:val="21"/>
+        </w:rPr>
+        <w:t xml:space="preserve"> (foreign key to assets.id) </w:t>
+      </w:r>
+      <w:proofErr w:type="spellStart"/>
+      <w:r>
+        <w:rPr>
+          <w:rFonts w:ascii="Segoe UI" w:eastAsia="Times New Roman" w:hAnsi="Segoe UI" w:cs="Segoe UI"/>
+          <w:sz w:val="21"/>
+          <w:szCs w:val="21"/>
+        </w:rPr>
+        <w:t>date_added</w:t>
+      </w:r>
+      <w:proofErr w:type="spellEnd"/>
+      <w:r>
+        <w:rPr>
+          <w:rFonts w:ascii="Segoe UI" w:eastAsia="Times New Roman" w:hAnsi="Segoe UI" w:cs="Segoe UI"/>
+          <w:sz w:val="21"/>
+          <w:szCs w:val="21"/>
+        </w:rPr>
+        <w:t xml:space="preserve"> (date the asset was added or removed from the portfolio) quantity (optional) value (optional) Table: stocks </w:t>
+      </w:r>
+      <w:proofErr w:type="spellStart"/>
+      <w:r>
+        <w:rPr>
+          <w:rFonts w:ascii="Segoe UI" w:eastAsia="Times New Roman" w:hAnsi="Segoe UI" w:cs="Segoe UI"/>
+          <w:sz w:val="21"/>
+          <w:szCs w:val="21"/>
+        </w:rPr>
+        <w:t>asset_id</w:t>
+      </w:r>
+      <w:proofErr w:type="spellEnd"/>
+      <w:r>
+        <w:rPr>
+          <w:rFonts w:ascii="Segoe UI" w:eastAsia="Times New Roman" w:hAnsi="Segoe UI" w:cs="Segoe UI"/>
+          <w:sz w:val="21"/>
+          <w:szCs w:val="21"/>
+        </w:rPr>
+        <w:t xml:space="preserve"> (primary key, foreign key to assets.id) ticker (unique) exchange sector type industry </w:t>
+      </w:r>
+    </w:p>
+    <w:p>
+      <w:pPr>
+        <w:spacing w:after="100" w:line="240" w:lineRule="auto"/>
+        <w:rPr>
+          <w:rFonts w:ascii="Segoe UI" w:eastAsia="Times New Roman" w:hAnsi="Segoe UI" w:cs="Segoe UI"/>
+          <w:sz w:val="21"/>
+          <w:szCs w:val="21"/>
+        </w:rPr>
+      </w:pPr>
+      <w:r>
+        <w:rPr>
+          <w:rFonts w:ascii="Segoe UI" w:eastAsia="Times New Roman" w:hAnsi="Segoe UI" w:cs="Segoe UI"/>
+          <w:sz w:val="21"/>
+          <w:szCs w:val="21"/>
+        </w:rPr>
+        <w:t xml:space="preserve">  </w:t>
+      </w:r>
+      <w:r>
+        <w:rPr>
+          <w:rFonts w:ascii="Segoe UI" w:eastAsia="Times New Roman" w:hAnsi="Segoe UI" w:cs="Segoe UI"/>
+          <w:sz w:val="21"/>
+          <w:szCs w:val="21"/>
+        </w:rPr>
+        <w:t xml:space="preserve">Table: </w:t>
+      </w:r>
+      <w:proofErr w:type="spellStart"/>
+      <w:r>
+        <w:rPr>
+          <w:rFonts w:ascii="Segoe UI" w:eastAsia="Times New Roman" w:hAnsi="Segoe UI" w:cs="Segoe UI"/>
+          <w:sz w:val="21"/>
+          <w:szCs w:val="21"/>
+        </w:rPr>
+        <w:t>stock_history</w:t>
+      </w:r>
+      <w:proofErr w:type="spellEnd"/>
+      <w:r>
+        <w:rPr>
+          <w:rFonts w:ascii="Segoe UI" w:eastAsia="Times New Roman" w:hAnsi="Segoe UI" w:cs="Segoe UI"/>
+          <w:sz w:val="21"/>
+          <w:szCs w:val="21"/>
+        </w:rPr>
+        <w:t xml:space="preserve"> </w:t>
+      </w:r>
+    </w:p>
+    <w:p>
+      <w:pPr>
+        <w:spacing w:after="100" w:line="240" w:lineRule="auto"/>
+        <w:rPr>
+          <w:rFonts w:ascii="Segoe UI" w:eastAsia="Times New Roman" w:hAnsi="Segoe UI" w:cs="Segoe UI"/>
+          <w:sz w:val="21"/>
+          <w:szCs w:val="21"/>
+        </w:rPr>
+      </w:pPr>
+      <w:proofErr w:type="spellStart"/>
+      <w:r>
+        <w:rPr>
+          <w:rFonts w:ascii="Segoe UI" w:eastAsia="Times New Roman" w:hAnsi="Segoe UI" w:cs="Segoe UI"/>
+          <w:sz w:val="21"/>
+          <w:szCs w:val="21"/>
+        </w:rPr>
+        <w:t>stock_id</w:t>
+      </w:r>
+      <w:proofErr w:type="spellEnd"/>
+      <w:r>
+        <w:rPr>
+          <w:rFonts w:ascii="Segoe UI" w:eastAsia="Times New Roman" w:hAnsi="Segoe UI" w:cs="Segoe UI"/>
+          <w:sz w:val="21"/>
+          <w:szCs w:val="21"/>
+        </w:rPr>
+        <w:t xml:space="preserve"> (foreign key to </w:t>
+      </w:r>
+      <w:proofErr w:type="spellStart"/>
+      <w:proofErr w:type="gramStart"/>
+      <w:r>
+        <w:rPr>
+          <w:rFonts w:ascii="Segoe UI" w:eastAsia="Times New Roman" w:hAnsi="Segoe UI" w:cs="Segoe UI"/>
+          <w:sz w:val="21"/>
+          <w:szCs w:val="21"/>
+        </w:rPr>
+        <w:t>stocks.asset</w:t>
+      </w:r>
+      <w:proofErr w:type="gramEnd"/>
+      <w:r>
+        <w:rPr>
+          <w:rFonts w:ascii="Segoe UI" w:eastAsia="Times New Roman" w:hAnsi="Segoe UI" w:cs="Segoe UI"/>
+          <w:sz w:val="21"/>
+          <w:szCs w:val="21"/>
+        </w:rPr>
+        <w:t>_id</w:t>
+      </w:r>
+      <w:proofErr w:type="spellEnd"/>
+      <w:r>
+        <w:rPr>
+          <w:rFonts w:ascii="Segoe UI" w:eastAsia="Times New Roman" w:hAnsi="Segoe UI" w:cs="Segoe UI"/>
+          <w:sz w:val="21"/>
+          <w:szCs w:val="21"/>
+        </w:rPr>
+        <w:t xml:space="preserve">) </w:t>
+      </w:r>
+    </w:p>
+    <w:p>
+      <w:pPr>
+        <w:spacing w:after="100" w:line="240" w:lineRule="auto"/>
+        <w:rPr>
+          <w:rFonts w:ascii="Segoe UI" w:eastAsia="Times New Roman" w:hAnsi="Segoe UI" w:cs="Segoe UI"/>
+          <w:sz w:val="21"/>
+          <w:szCs w:val="21"/>
+        </w:rPr>
+      </w:pPr>
+      <w:r>
+        <w:rPr>
+          <w:rFonts w:ascii="Segoe UI" w:eastAsia="Times New Roman" w:hAnsi="Segoe UI" w:cs="Segoe UI"/>
+          <w:sz w:val="21"/>
+          <w:szCs w:val="21"/>
+        </w:rPr>
+        <w:t xml:space="preserve">date (date the historical data was recorded) </w:t>
+      </w:r>
+    </w:p>
+    <w:p>
+      <w:pPr>
+        <w:spacing w:after="100" w:line="240" w:lineRule="auto"/>
+        <w:rPr>
+          <w:rFonts w:ascii="Segoe UI" w:eastAsia="Times New Roman" w:hAnsi="Segoe UI" w:cs="Segoe UI"/>
+          <w:sz w:val="21"/>
+          <w:szCs w:val="21"/>
+        </w:rPr>
+      </w:pPr>
+      <w:r>
+        <w:rPr>
+          <w:rFonts w:ascii="Segoe UI" w:eastAsia="Times New Roman" w:hAnsi="Segoe UI" w:cs="Segoe UI"/>
+          <w:sz w:val="21"/>
+          <w:szCs w:val="21"/>
+        </w:rPr>
+        <w:t xml:space="preserve">open </w:t>
+      </w:r>
+    </w:p>
+    <w:p>
+      <w:pPr>
+        <w:spacing w:after="100" w:line="240" w:lineRule="auto"/>
+        <w:rPr>
+          <w:rFonts w:ascii="Segoe UI" w:eastAsia="Times New Roman" w:hAnsi="Segoe UI" w:cs="Segoe UI"/>
+          <w:sz w:val="21"/>
+          <w:szCs w:val="21"/>
+        </w:rPr>
+      </w:pPr>
+      <w:r>
+        <w:rPr>
+          <w:rFonts w:ascii="Segoe UI" w:eastAsia="Times New Roman" w:hAnsi="Segoe UI" w:cs="Segoe UI"/>
+          <w:sz w:val="21"/>
+          <w:szCs w:val="21"/>
+        </w:rPr>
+        <w:t xml:space="preserve">high </w:t>
+      </w:r>
+    </w:p>
+    <w:p>
+      <w:pPr>
+        <w:spacing w:after="100" w:line="240" w:lineRule="auto"/>
+        <w:rPr>
+          <w:rFonts w:ascii="Segoe UI" w:eastAsia="Times New Roman" w:hAnsi="Segoe UI" w:cs="Segoe UI"/>
+          <w:sz w:val="21"/>
+          <w:szCs w:val="21"/>
+        </w:rPr>
+      </w:pPr>
+      <w:r>
+        <w:rPr>
+          <w:rFonts w:ascii="Segoe UI" w:eastAsia="Times New Roman" w:hAnsi="Segoe UI" w:cs="Segoe UI"/>
+          <w:sz w:val="21"/>
+          <w:szCs w:val="21"/>
+        </w:rPr>
+        <w:t xml:space="preserve">low </w:t>
+      </w:r>
+    </w:p>
+    <w:p>
+      <w:pPr>
+        <w:spacing w:after="100" w:line="240" w:lineRule="auto"/>
+        <w:rPr>
+          <w:rFonts w:ascii="Segoe UI" w:eastAsia="Times New Roman" w:hAnsi="Segoe UI" w:cs="Segoe UI"/>
+          <w:sz w:val="21"/>
+          <w:szCs w:val="21"/>
+        </w:rPr>
+      </w:pPr>
+      <w:r>
+        <w:rPr>
+          <w:rFonts w:ascii="Segoe UI" w:eastAsia="Times New Roman" w:hAnsi="Segoe UI" w:cs="Segoe UI"/>
+          <w:sz w:val="21"/>
+          <w:szCs w:val="21"/>
+        </w:rPr>
+        <w:t xml:space="preserve">close </w:t>
+      </w:r>
+    </w:p>
+    <w:p>
+      <w:pPr>
+        <w:spacing w:after="100" w:line="240" w:lineRule="auto"/>
+        <w:rPr>
+          <w:rFonts w:ascii="Segoe UI" w:eastAsia="Times New Roman" w:hAnsi="Segoe UI" w:cs="Segoe UI"/>
+          <w:sz w:val="21"/>
+          <w:szCs w:val="21"/>
+        </w:rPr>
+      </w:pPr>
+      <w:proofErr w:type="spellStart"/>
+      <w:r>
+        <w:rPr>
+          <w:rFonts w:ascii="Segoe UI" w:eastAsia="Times New Roman" w:hAnsi="Segoe UI" w:cs="Segoe UI"/>
+          <w:sz w:val="21"/>
+          <w:szCs w:val="21"/>
+        </w:rPr>
+        <w:t>adjusted_close</w:t>
+      </w:r>
+      <w:proofErr w:type="spellEnd"/>
+      <w:r>
+        <w:rPr>
+          <w:rFonts w:ascii="Segoe UI" w:eastAsia="Times New Roman" w:hAnsi="Segoe UI" w:cs="Segoe UI"/>
+          <w:sz w:val="21"/>
+          <w:szCs w:val="21"/>
+        </w:rPr>
+        <w:t xml:space="preserve"> </w:t>
+      </w:r>
+    </w:p>
+    <w:p>
+      <w:pPr>
+        <w:spacing w:after="100" w:line="240" w:lineRule="auto"/>
+        <w:rPr>
+          <w:rFonts w:ascii="Segoe UI" w:eastAsia="Times New Roman" w:hAnsi="Segoe UI" w:cs="Segoe UI"/>
+          <w:sz w:val="21"/>
+          <w:szCs w:val="21"/>
+        </w:rPr>
+      </w:pPr>
+      <w:r>
+        <w:rPr>
+          <w:rFonts w:ascii="Segoe UI" w:eastAsia="Times New Roman" w:hAnsi="Segoe UI" w:cs="Segoe UI"/>
+          <w:sz w:val="21"/>
+          <w:szCs w:val="21"/>
+        </w:rPr>
+        <w:t>volume</w:t>
+      </w:r>
+    </w:p>
+    <w:p>
+      <w:pPr>
+        <w:spacing w:after="100" w:line="240" w:lineRule="auto"/>
+        <w:rPr>
+          <w:rFonts w:ascii="Segoe UI" w:eastAsia="Times New Roman" w:hAnsi="Segoe UI" w:cs="Segoe UI"/>
+          <w:sz w:val="21"/>
+          <w:szCs w:val="21"/>
+        </w:rPr>
+      </w:pPr>
+      <w:r>
+        <w:rPr>
+          <w:rFonts w:ascii="Segoe UI" w:eastAsia="Times New Roman" w:hAnsi="Segoe UI" w:cs="Segoe UI"/>
+          <w:sz w:val="21"/>
+          <w:szCs w:val="21"/>
+        </w:rPr>
+        <w:t xml:space="preserve"> Table: bonds </w:t>
+      </w:r>
+      <w:proofErr w:type="spellStart"/>
+      <w:r>
+        <w:rPr>
+          <w:rFonts w:ascii="Segoe UI" w:eastAsia="Times New Roman" w:hAnsi="Segoe UI" w:cs="Segoe UI"/>
+          <w:sz w:val="21"/>
+          <w:szCs w:val="21"/>
+        </w:rPr>
+        <w:t>asset_id</w:t>
+      </w:r>
+      <w:proofErr w:type="spellEnd"/>
+      <w:r>
+        <w:rPr>
+          <w:rFonts w:ascii="Segoe UI" w:eastAsia="Times New Roman" w:hAnsi="Segoe UI" w:cs="Segoe UI"/>
+          <w:sz w:val="21"/>
+          <w:szCs w:val="21"/>
+        </w:rPr>
+        <w:t xml:space="preserve"> (primary key, foreign key to assets.id) issuer type rating </w:t>
+      </w:r>
+      <w:proofErr w:type="spellStart"/>
+      <w:r>
+        <w:rPr>
+          <w:rFonts w:ascii="Segoe UI" w:eastAsia="Times New Roman" w:hAnsi="Segoe UI" w:cs="Segoe UI"/>
+          <w:sz w:val="21"/>
+          <w:szCs w:val="21"/>
+        </w:rPr>
+        <w:t>coupon_type</w:t>
+      </w:r>
+      <w:proofErr w:type="spellEnd"/>
+      <w:r>
+        <w:rPr>
+          <w:rFonts w:ascii="Segoe UI" w:eastAsia="Times New Roman" w:hAnsi="Segoe UI" w:cs="Segoe UI"/>
+          <w:sz w:val="21"/>
+          <w:szCs w:val="21"/>
+        </w:rPr>
+        <w:t xml:space="preserve"> Table: </w:t>
+      </w:r>
+      <w:proofErr w:type="spellStart"/>
+      <w:r>
+        <w:rPr>
+          <w:rFonts w:ascii="Segoe UI" w:eastAsia="Times New Roman" w:hAnsi="Segoe UI" w:cs="Segoe UI"/>
+          <w:sz w:val="21"/>
+          <w:szCs w:val="21"/>
+        </w:rPr>
+        <w:t>bond_history</w:t>
+      </w:r>
+      <w:proofErr w:type="spellEnd"/>
+      <w:r>
+        <w:rPr>
+          <w:rFonts w:ascii="Segoe UI" w:eastAsia="Times New Roman" w:hAnsi="Segoe UI" w:cs="Segoe UI"/>
+          <w:sz w:val="21"/>
+          <w:szCs w:val="21"/>
+        </w:rPr>
+        <w:t xml:space="preserve"> </w:t>
+      </w:r>
+      <w:proofErr w:type="spellStart"/>
+      <w:r>
+        <w:rPr>
+          <w:rFonts w:ascii="Segoe UI" w:eastAsia="Times New Roman" w:hAnsi="Segoe UI" w:cs="Segoe UI"/>
+          <w:sz w:val="21"/>
+          <w:szCs w:val="21"/>
+        </w:rPr>
+        <w:t>bond_id</w:t>
+      </w:r>
+      <w:proofErr w:type="spellEnd"/>
+      <w:r>
+        <w:rPr>
+          <w:rFonts w:ascii="Segoe UI" w:eastAsia="Times New Roman" w:hAnsi="Segoe UI" w:cs="Segoe UI"/>
+          <w:sz w:val="21"/>
+          <w:szCs w:val="21"/>
+        </w:rPr>
+        <w:t xml:space="preserve"> (foreign key to </w:t>
+      </w:r>
+      <w:proofErr w:type="spellStart"/>
+      <w:r>
+        <w:rPr>
+          <w:rFonts w:ascii="Segoe UI" w:eastAsia="Times New Roman" w:hAnsi="Segoe UI" w:cs="Segoe UI"/>
+          <w:sz w:val="21"/>
+          <w:szCs w:val="21"/>
+        </w:rPr>
+        <w:t>bonds.asset_id</w:t>
+      </w:r>
+      <w:proofErr w:type="spellEnd"/>
+      <w:r>
+        <w:rPr>
+          <w:rFonts w:ascii="Segoe UI" w:eastAsia="Times New Roman" w:hAnsi="Segoe UI" w:cs="Segoe UI"/>
+          <w:sz w:val="21"/>
+          <w:szCs w:val="21"/>
+        </w:rPr>
+        <w:t xml:space="preserve">) date (date the historical data was recorded) coupon maturity yield spread </w:t>
+      </w:r>
+      <w:proofErr w:type="spellStart"/>
+      <w:r>
+        <w:rPr>
+          <w:rFonts w:ascii="Segoe UI" w:eastAsia="Times New Roman" w:hAnsi="Segoe UI" w:cs="Segoe UI"/>
+          <w:sz w:val="21"/>
+          <w:szCs w:val="21"/>
+        </w:rPr>
+        <w:t>credit_rating</w:t>
+      </w:r>
+      <w:proofErr w:type="spellEnd"/>
+      <w:r>
+        <w:rPr>
+          <w:rFonts w:ascii="Segoe UI" w:eastAsia="Times New Roman" w:hAnsi="Segoe UI" w:cs="Segoe UI"/>
+          <w:sz w:val="21"/>
+          <w:szCs w:val="21"/>
+        </w:rPr>
+        <w:t xml:space="preserve"> Table: </w:t>
+      </w:r>
+      <w:proofErr w:type="spellStart"/>
+      <w:r>
+        <w:rPr>
+          <w:rFonts w:ascii="Segoe UI" w:eastAsia="Times New Roman" w:hAnsi="Segoe UI" w:cs="Segoe UI"/>
+          <w:sz w:val="21"/>
+          <w:szCs w:val="21"/>
+        </w:rPr>
+        <w:t>portfolio_transactions</w:t>
+      </w:r>
+      <w:proofErr w:type="spellEnd"/>
+      <w:r>
+        <w:rPr>
+          <w:rFonts w:ascii="Segoe UI" w:eastAsia="Times New Roman" w:hAnsi="Segoe UI" w:cs="Segoe UI"/>
+          <w:sz w:val="21"/>
+          <w:szCs w:val="21"/>
+        </w:rPr>
+        <w:t xml:space="preserve"> id (primary key) </w:t>
+      </w:r>
+      <w:proofErr w:type="spellStart"/>
+      <w:r>
+        <w:rPr>
+          <w:rFonts w:ascii="Segoe UI" w:eastAsia="Times New Roman" w:hAnsi="Segoe UI" w:cs="Segoe UI"/>
+          <w:sz w:val="21"/>
+          <w:szCs w:val="21"/>
+        </w:rPr>
+        <w:t>portfolio_id</w:t>
+      </w:r>
+      <w:proofErr w:type="spellEnd"/>
+      <w:r>
+        <w:rPr>
+          <w:rFonts w:ascii="Segoe UI" w:eastAsia="Times New Roman" w:hAnsi="Segoe UI" w:cs="Segoe UI"/>
+          <w:sz w:val="21"/>
+          <w:szCs w:val="21"/>
+        </w:rPr>
+        <w:t xml:space="preserve"> (foreign key to portfolios.id) </w:t>
+      </w:r>
+      <w:proofErr w:type="spellStart"/>
+      <w:r>
+        <w:rPr>
+          <w:rFonts w:ascii="Segoe UI" w:eastAsia="Times New Roman" w:hAnsi="Segoe UI" w:cs="Segoe UI"/>
+          <w:sz w:val="21"/>
+          <w:szCs w:val="21"/>
+        </w:rPr>
+        <w:t>asset_id</w:t>
+      </w:r>
+      <w:proofErr w:type="spellEnd"/>
+      <w:r>
+        <w:rPr>
+          <w:rFonts w:ascii="Segoe UI" w:eastAsia="Times New Roman" w:hAnsi="Segoe UI" w:cs="Segoe UI"/>
+          <w:sz w:val="21"/>
+          <w:szCs w:val="21"/>
+        </w:rPr>
+        <w:t xml:space="preserve"> (foreign key to assets.id) type (</w:t>
+      </w:r>
+      <w:proofErr w:type="spellStart"/>
+      <w:r>
+        <w:rPr>
+          <w:rFonts w:ascii="Segoe UI" w:eastAsia="Times New Roman" w:hAnsi="Segoe UI" w:cs="Segoe UI"/>
+          <w:sz w:val="21"/>
+          <w:szCs w:val="21"/>
+        </w:rPr>
+        <w:t>enum</w:t>
+      </w:r>
+      <w:proofErr w:type="spellEnd"/>
+      <w:r>
+        <w:rPr>
+          <w:rFonts w:ascii="Segoe UI" w:eastAsia="Times New Roman" w:hAnsi="Segoe UI" w:cs="Segoe UI"/>
+          <w:sz w:val="21"/>
+          <w:szCs w:val="21"/>
+        </w:rPr>
+        <w:t xml:space="preserve"> with values "buy" or "sell") date (date the transaction took place) quantity price description (optional) Table: </w:t>
+      </w:r>
+      <w:proofErr w:type="spellStart"/>
+      <w:r>
+        <w:rPr>
+          <w:rFonts w:ascii="Segoe UI" w:eastAsia="Times New Roman" w:hAnsi="Segoe UI" w:cs="Segoe UI"/>
+          <w:sz w:val="21"/>
+          <w:szCs w:val="21"/>
+        </w:rPr>
+        <w:t>portfolio_fees</w:t>
+      </w:r>
+      <w:proofErr w:type="spellEnd"/>
+      <w:r>
+        <w:rPr>
+          <w:rFonts w:ascii="Segoe UI" w:eastAsia="Times New Roman" w:hAnsi="Segoe UI" w:cs="Segoe UI"/>
+          <w:sz w:val="21"/>
+          <w:szCs w:val="21"/>
+        </w:rPr>
+        <w:t xml:space="preserve"> id (primary key) </w:t>
+      </w:r>
+      <w:proofErr w:type="spellStart"/>
+      <w:r>
+        <w:rPr>
+          <w:rFonts w:ascii="Segoe UI" w:eastAsia="Times New Roman" w:hAnsi="Segoe UI" w:cs="Segoe UI"/>
+          <w:sz w:val="21"/>
+          <w:szCs w:val="21"/>
+        </w:rPr>
+        <w:t>portfolio_id</w:t>
+      </w:r>
+      <w:proofErr w:type="spellEnd"/>
+      <w:r>
+        <w:rPr>
+          <w:rFonts w:ascii="Segoe UI" w:eastAsia="Times New Roman" w:hAnsi="Segoe UI" w:cs="Segoe UI"/>
+          <w:sz w:val="21"/>
+          <w:szCs w:val="21"/>
+        </w:rPr>
+        <w:t xml:space="preserve"> (foreign key to portfolios.id) </w:t>
+      </w:r>
+      <w:proofErr w:type="spellStart"/>
+      <w:r>
+        <w:rPr>
+          <w:rFonts w:ascii="Segoe UI" w:eastAsia="Times New Roman" w:hAnsi="Segoe UI" w:cs="Segoe UI"/>
+          <w:sz w:val="21"/>
+          <w:szCs w:val="21"/>
+        </w:rPr>
+        <w:t>fee_type</w:t>
+      </w:r>
+      <w:proofErr w:type="spellEnd"/>
+      <w:r>
+        <w:rPr>
+          <w:rFonts w:ascii="Segoe UI" w:eastAsia="Times New Roman" w:hAnsi="Segoe UI" w:cs="Segoe UI"/>
+          <w:sz w:val="21"/>
+          <w:szCs w:val="21"/>
+        </w:rPr>
+        <w:t xml:space="preserve"> </w:t>
+      </w:r>
+      <w:proofErr w:type="spellStart"/>
+      <w:r>
+        <w:rPr>
+          <w:rFonts w:ascii="Segoe UI" w:eastAsia="Times New Roman" w:hAnsi="Segoe UI" w:cs="Segoe UI"/>
+          <w:sz w:val="21"/>
+          <w:szCs w:val="21"/>
+        </w:rPr>
+        <w:t>fee_amount</w:t>
+      </w:r>
+      <w:proofErr w:type="spellEnd"/>
+      <w:r>
+        <w:rPr>
+          <w:rFonts w:ascii="Segoe UI" w:eastAsia="Times New Roman" w:hAnsi="Segoe UI" w:cs="Segoe UI"/>
+          <w:sz w:val="21"/>
+          <w:szCs w:val="21"/>
+        </w:rPr>
+        <w:t xml:space="preserve"> </w:t>
+      </w:r>
+      <w:proofErr w:type="spellStart"/>
+      <w:r>
+        <w:rPr>
+          <w:rFonts w:ascii="Segoe UI" w:eastAsia="Times New Roman" w:hAnsi="Segoe UI" w:cs="Segoe UI"/>
+          <w:sz w:val="21"/>
+          <w:szCs w:val="21"/>
+        </w:rPr>
+        <w:t>fee_date</w:t>
+      </w:r>
+      <w:proofErr w:type="spellEnd"/>
+      <w:r>
+        <w:rPr>
+          <w:rFonts w:ascii="Segoe UI" w:eastAsia="Times New Roman" w:hAnsi="Segoe UI" w:cs="Segoe UI"/>
+          <w:sz w:val="21"/>
+          <w:szCs w:val="21"/>
+        </w:rPr>
+        <w:t xml:space="preserve"> Table: </w:t>
+      </w:r>
+      <w:proofErr w:type="spellStart"/>
+      <w:r>
+        <w:rPr>
+          <w:rFonts w:ascii="Segoe UI" w:eastAsia="Times New Roman" w:hAnsi="Segoe UI" w:cs="Segoe UI"/>
+          <w:sz w:val="21"/>
+          <w:szCs w:val="21"/>
+        </w:rPr>
+        <w:t>portfolio_goals</w:t>
+      </w:r>
+      <w:proofErr w:type="spellEnd"/>
+      <w:r>
+        <w:rPr>
+          <w:rFonts w:ascii="Segoe UI" w:eastAsia="Times New Roman" w:hAnsi="Segoe UI" w:cs="Segoe UI"/>
+          <w:sz w:val="21"/>
+          <w:szCs w:val="21"/>
+        </w:rPr>
+        <w:t xml:space="preserve"> id (primary key) </w:t>
+      </w:r>
+      <w:proofErr w:type="spellStart"/>
+      <w:r>
+        <w:rPr>
+          <w:rFonts w:ascii="Segoe UI" w:eastAsia="Times New Roman" w:hAnsi="Segoe UI" w:cs="Segoe UI"/>
+          <w:sz w:val="21"/>
+          <w:szCs w:val="21"/>
+        </w:rPr>
+        <w:t>portfolio_id</w:t>
+      </w:r>
+      <w:proofErr w:type="spellEnd"/>
+      <w:r>
+        <w:rPr>
+          <w:rFonts w:ascii="Segoe UI" w:eastAsia="Times New Roman" w:hAnsi="Segoe UI" w:cs="Segoe UI"/>
+          <w:sz w:val="21"/>
+          <w:szCs w:val="21"/>
+        </w:rPr>
+        <w:t xml:space="preserve"> (foreign key to portfolios.id) </w:t>
+      </w:r>
+      <w:proofErr w:type="spellStart"/>
+      <w:r>
+        <w:rPr>
+          <w:rFonts w:ascii="Segoe UI" w:eastAsia="Times New Roman" w:hAnsi="Segoe UI" w:cs="Segoe UI"/>
+          <w:sz w:val="21"/>
+          <w:szCs w:val="21"/>
+        </w:rPr>
+        <w:t>goal_type</w:t>
+      </w:r>
+      <w:proofErr w:type="spellEnd"/>
+      <w:r>
+        <w:rPr>
+          <w:rFonts w:ascii="Segoe UI" w:eastAsia="Times New Roman" w:hAnsi="Segoe UI" w:cs="Segoe UI"/>
+          <w:sz w:val="21"/>
+          <w:szCs w:val="21"/>
+        </w:rPr>
+        <w:t xml:space="preserve"> </w:t>
+      </w:r>
+      <w:proofErr w:type="spellStart"/>
+      <w:r>
+        <w:rPr>
+          <w:rFonts w:ascii="Segoe UI" w:eastAsia="Times New Roman" w:hAnsi="Segoe UI" w:cs="Segoe UI"/>
+          <w:sz w:val="21"/>
+          <w:szCs w:val="21"/>
+        </w:rPr>
+        <w:t>goal_value</w:t>
+      </w:r>
+      <w:proofErr w:type="spellEnd"/>
+      <w:r>
+        <w:rPr>
+          <w:rFonts w:ascii="Segoe UI" w:eastAsia="Times New Roman" w:hAnsi="Segoe UI" w:cs="Segoe UI"/>
+          <w:sz w:val="21"/>
+          <w:szCs w:val="21"/>
+        </w:rPr>
+        <w:t xml:space="preserve"> </w:t>
+      </w:r>
+      <w:proofErr w:type="spellStart"/>
+      <w:r>
+        <w:rPr>
+          <w:rFonts w:ascii="Segoe UI" w:eastAsia="Times New Roman" w:hAnsi="Segoe UI" w:cs="Segoe UI"/>
+          <w:sz w:val="21"/>
+          <w:szCs w:val="21"/>
+        </w:rPr>
+        <w:t>goal_description</w:t>
+      </w:r>
+      <w:proofErr w:type="spellEnd"/>
+      <w:r>
+        <w:rPr>
+          <w:rFonts w:ascii="Segoe UI" w:eastAsia="Times New Roman" w:hAnsi="Segoe UI" w:cs="Segoe UI"/>
+          <w:sz w:val="21"/>
+          <w:szCs w:val="21"/>
+        </w:rPr>
+        <w:t xml:space="preserve"> Table: </w:t>
+      </w:r>
+      <w:proofErr w:type="spellStart"/>
+      <w:r>
+        <w:rPr>
+          <w:rFonts w:ascii="Segoe UI" w:eastAsia="Times New Roman" w:hAnsi="Segoe UI" w:cs="Segoe UI"/>
+          <w:sz w:val="21"/>
+          <w:szCs w:val="21"/>
+        </w:rPr>
+        <w:t>market_indices</w:t>
+      </w:r>
+      <w:proofErr w:type="spellEnd"/>
+      <w:r>
+        <w:rPr>
+          <w:rFonts w:ascii="Segoe UI" w:eastAsia="Times New Roman" w:hAnsi="Segoe UI" w:cs="Segoe UI"/>
+          <w:sz w:val="21"/>
+          <w:szCs w:val="21"/>
+        </w:rPr>
+        <w:t xml:space="preserve"> id (primary key) name description It includes tables for storing information about portfolios, assets, asset types, portfolio assets, stocks, bonds, portfolio transactions, portfolio fees, portfolio goals, and market indices. The </w:t>
+      </w:r>
+      <w:proofErr w:type="spellStart"/>
+      <w:r>
+        <w:rPr>
+          <w:rFonts w:ascii="Segoe UI" w:eastAsia="Times New Roman" w:hAnsi="Segoe UI" w:cs="Segoe UI"/>
+          <w:sz w:val="21"/>
+          <w:szCs w:val="21"/>
+        </w:rPr>
+        <w:t>stock_history</w:t>
+      </w:r>
+      <w:proofErr w:type="spellEnd"/>
+      <w:r>
+        <w:rPr>
+          <w:rFonts w:ascii="Segoe UI" w:eastAsia="Times New Roman" w:hAnsi="Segoe UI" w:cs="Segoe UI"/>
+          <w:sz w:val="21"/>
+          <w:szCs w:val="21"/>
+        </w:rPr>
+        <w:t xml:space="preserve"> and </w:t>
+      </w:r>
+      <w:proofErr w:type="spellStart"/>
+      <w:r>
+        <w:rPr>
+          <w:rFonts w:ascii="Segoe UI" w:eastAsia="Times New Roman" w:hAnsi="Segoe UI" w:cs="Segoe UI"/>
+          <w:sz w:val="21"/>
+          <w:szCs w:val="21"/>
+        </w:rPr>
+        <w:t>bond_history</w:t>
+      </w:r>
+      <w:proofErr w:type="spellEnd"/>
+      <w:r>
+        <w:rPr>
+          <w:rFonts w:ascii="Segoe UI" w:eastAsia="Times New Roman" w:hAnsi="Segoe UI" w:cs="Segoe UI"/>
+          <w:sz w:val="21"/>
+          <w:szCs w:val="21"/>
+        </w:rPr>
+        <w:t xml:space="preserve"> tables include columns for storing historical data for stocks and bonds, and the </w:t>
+      </w:r>
+      <w:proofErr w:type="spellStart"/>
+      <w:r>
+        <w:rPr>
+          <w:rFonts w:ascii="Segoe UI" w:eastAsia="Times New Roman" w:hAnsi="Segoe UI" w:cs="Segoe UI"/>
+          <w:sz w:val="21"/>
+          <w:szCs w:val="21"/>
+        </w:rPr>
+        <w:t>portfolio_transactions</w:t>
+      </w:r>
+      <w:proofErr w:type="spellEnd"/>
+      <w:r>
+        <w:rPr>
+          <w:rFonts w:ascii="Segoe UI" w:eastAsia="Times New Roman" w:hAnsi="Segoe UI" w:cs="Segoe UI"/>
+          <w:sz w:val="21"/>
+          <w:szCs w:val="21"/>
+        </w:rPr>
+        <w:t xml:space="preserve"> table allows you to store information about the buy and sell transactions that occur in each portfolio. The </w:t>
+      </w:r>
+      <w:proofErr w:type="spellStart"/>
+      <w:r>
+        <w:rPr>
+          <w:rFonts w:ascii="Segoe UI" w:eastAsia="Times New Roman" w:hAnsi="Segoe UI" w:cs="Segoe UI"/>
+          <w:sz w:val="21"/>
+          <w:szCs w:val="21"/>
+        </w:rPr>
+        <w:t>portfolio_fees</w:t>
+      </w:r>
+      <w:proofErr w:type="spellEnd"/>
+      <w:r>
+        <w:rPr>
+          <w:rFonts w:ascii="Segoe UI" w:eastAsia="Times New Roman" w:hAnsi="Segoe UI" w:cs="Segoe UI"/>
+          <w:sz w:val="21"/>
+          <w:szCs w:val="21"/>
+        </w:rPr>
+        <w:t xml:space="preserve"> table allows you to store information about the fees and expenses associated with each portfolio, and the </w:t>
+      </w:r>
+      <w:proofErr w:type="spellStart"/>
+      <w:r>
+        <w:rPr>
+          <w:rFonts w:ascii="Segoe UI" w:eastAsia="Times New Roman" w:hAnsi="Segoe UI" w:cs="Segoe UI"/>
+          <w:sz w:val="21"/>
+          <w:szCs w:val="21"/>
+        </w:rPr>
+        <w:t>portfolio_goals</w:t>
+      </w:r>
+      <w:proofErr w:type="spellEnd"/>
+      <w:r>
+        <w:rPr>
+          <w:rFonts w:ascii="Segoe UI" w:eastAsia="Times New Roman" w:hAnsi="Segoe UI" w:cs="Segoe UI"/>
+          <w:sz w:val="21"/>
+          <w:szCs w:val="21"/>
+        </w:rPr>
+        <w:t xml:space="preserve"> table allows you to store information about the financial goals and constraints for each portfolio. The </w:t>
+      </w:r>
+      <w:proofErr w:type="spellStart"/>
+      <w:r>
+        <w:rPr>
+          <w:rFonts w:ascii="Segoe UI" w:eastAsia="Times New Roman" w:hAnsi="Segoe UI" w:cs="Segoe UI"/>
+          <w:sz w:val="21"/>
+          <w:szCs w:val="21"/>
+        </w:rPr>
+        <w:t>market_indices</w:t>
+      </w:r>
+      <w:proofErr w:type="spellEnd"/>
+      <w:r>
+        <w:rPr>
+          <w:rFonts w:ascii="Segoe UI" w:eastAsia="Times New Roman" w:hAnsi="Segoe UI" w:cs="Segoe UI"/>
+          <w:sz w:val="21"/>
+          <w:szCs w:val="21"/>
+        </w:rPr>
+        <w:t xml:space="preserve"> table allows you to store information about the market indices that you want to use as benchmarks for your portfolio performance. Please remove the columns </w:t>
+      </w:r>
+      <w:proofErr w:type="spellStart"/>
+      <w:r>
+        <w:rPr>
+          <w:rFonts w:ascii="Segoe UI" w:eastAsia="Times New Roman" w:hAnsi="Segoe UI" w:cs="Segoe UI"/>
+          <w:sz w:val="21"/>
+          <w:szCs w:val="21"/>
+        </w:rPr>
+        <w:t>asset_id</w:t>
+      </w:r>
+      <w:proofErr w:type="spellEnd"/>
+      <w:r>
+        <w:rPr>
+          <w:rFonts w:ascii="Segoe UI" w:eastAsia="Times New Roman" w:hAnsi="Segoe UI" w:cs="Segoe UI"/>
+          <w:sz w:val="21"/>
+          <w:szCs w:val="21"/>
+        </w:rPr>
+        <w:t xml:space="preserve"> and </w:t>
+      </w:r>
+      <w:proofErr w:type="spellStart"/>
+      <w:r>
+        <w:rPr>
+          <w:rFonts w:ascii="Segoe UI" w:eastAsia="Times New Roman" w:hAnsi="Segoe UI" w:cs="Segoe UI"/>
+          <w:sz w:val="21"/>
+          <w:szCs w:val="21"/>
+        </w:rPr>
+        <w:t>asset_quantity</w:t>
+      </w:r>
+      <w:proofErr w:type="spellEnd"/>
+      <w:r>
+        <w:rPr>
+          <w:rFonts w:ascii="Segoe UI" w:eastAsia="Times New Roman" w:hAnsi="Segoe UI" w:cs="Segoe UI"/>
+          <w:sz w:val="21"/>
+          <w:szCs w:val="21"/>
+        </w:rPr>
+        <w:t xml:space="preserve"> from my portfolios table and update the schema.</w:t>
       </w:r>
     </w:p>
     <w:p>
@@ -43,6 +1037,7 @@
         </w:rPr>
         <w:t xml:space="preserve">To update the schema of your portfolios table, you can remove the </w:t>
       </w:r>
+      <w:proofErr w:type="spellStart"/>
       <w:r>
         <w:rPr>
           <w:rFonts w:ascii="Ubuntu Mono" w:eastAsia="Times New Roman" w:hAnsi="Ubuntu Mono" w:cs="Courier New"/>
@@ -54,6 +1049,7 @@
         </w:rPr>
         <w:t>asset_id</w:t>
       </w:r>
+      <w:proofErr w:type="spellEnd"/>
       <w:r>
         <w:rPr>
           <w:rFonts w:ascii="Segoe UI" w:eastAsia="Times New Roman" w:hAnsi="Segoe UI" w:cs="Segoe UI"/>
@@ -62,6 +1058,7 @@
         </w:rPr>
         <w:t xml:space="preserve"> and </w:t>
       </w:r>
+      <w:proofErr w:type="spellStart"/>
       <w:r>
         <w:rPr>
           <w:rFonts w:ascii="Ubuntu Mono" w:eastAsia="Times New Roman" w:hAnsi="Ubuntu Mono" w:cs="Courier New"/>
@@ -73,6 +1070,7 @@
         </w:rPr>
         <w:t>asset_quantity</w:t>
       </w:r>
+      <w:proofErr w:type="spellEnd"/>
       <w:r>
         <w:rPr>
           <w:rFonts w:ascii="Segoe UI" w:eastAsia="Times New Roman" w:hAnsi="Segoe UI" w:cs="Segoe UI"/>
@@ -195,7 +1193,29 @@
           <w:szCs w:val="20"/>
           <w:bdr w:val="single" w:sz="2" w:space="1" w:color="D9D9E3" w:frame="1"/>
         </w:rPr>
-        <w:t>) name date_created (</w:t>
+        <w:t xml:space="preserve">) name </w:t>
+      </w:r>
+      <w:proofErr w:type="spellStart"/>
+      <w:r>
+        <w:rPr>
+          <w:rFonts w:ascii="inherit" w:eastAsia="Times New Roman" w:hAnsi="inherit" w:cs="Courier New"/>
+          <w:color w:val="FFFFFF"/>
+          <w:sz w:val="20"/>
+          <w:szCs w:val="20"/>
+          <w:bdr w:val="single" w:sz="2" w:space="1" w:color="D9D9E3" w:frame="1"/>
+        </w:rPr>
+        <w:t>date_created</w:t>
+      </w:r>
+      <w:proofErr w:type="spellEnd"/>
+      <w:r>
+        <w:rPr>
+          <w:rFonts w:ascii="inherit" w:eastAsia="Times New Roman" w:hAnsi="inherit" w:cs="Courier New"/>
+          <w:color w:val="FFFFFF"/>
+          <w:sz w:val="20"/>
+          <w:szCs w:val="20"/>
+          <w:bdr w:val="single" w:sz="2" w:space="1" w:color="D9D9E3" w:frame="1"/>
+        </w:rPr>
+        <w:t xml:space="preserve"> (</w:t>
       </w:r>
       <w:r>
         <w:rPr>
@@ -279,7 +1299,62 @@
           <w:sz w:val="21"/>
           <w:szCs w:val="21"/>
         </w:rPr>
-        <w:t>You can then update the schema of the portfolio_assets table to include the asset_id and asset_quantity columns, as well as a foreign key to the assets table:</w:t>
+        <w:lastRenderedPageBreak/>
+        <w:t xml:space="preserve">You can then update the schema of the </w:t>
+      </w:r>
+      <w:proofErr w:type="spellStart"/>
+      <w:r>
+        <w:rPr>
+          <w:rFonts w:ascii="Segoe UI" w:eastAsia="Times New Roman" w:hAnsi="Segoe UI" w:cs="Segoe UI"/>
+          <w:sz w:val="21"/>
+          <w:szCs w:val="21"/>
+        </w:rPr>
+        <w:t>portfolio_assets</w:t>
+      </w:r>
+      <w:proofErr w:type="spellEnd"/>
+      <w:r>
+        <w:rPr>
+          <w:rFonts w:ascii="Segoe UI" w:eastAsia="Times New Roman" w:hAnsi="Segoe UI" w:cs="Segoe UI"/>
+          <w:sz w:val="21"/>
+          <w:szCs w:val="21"/>
+        </w:rPr>
+        <w:t xml:space="preserve"> table to include the </w:t>
+      </w:r>
+      <w:proofErr w:type="spellStart"/>
+      <w:r>
+        <w:rPr>
+          <w:rFonts w:ascii="Segoe UI" w:eastAsia="Times New Roman" w:hAnsi="Segoe UI" w:cs="Segoe UI"/>
+          <w:sz w:val="21"/>
+          <w:szCs w:val="21"/>
+        </w:rPr>
+        <w:t>asset_id</w:t>
+      </w:r>
+      <w:proofErr w:type="spellEnd"/>
+      <w:r>
+        <w:rPr>
+          <w:rFonts w:ascii="Segoe UI" w:eastAsia="Times New Roman" w:hAnsi="Segoe UI" w:cs="Segoe UI"/>
+          <w:sz w:val="21"/>
+          <w:szCs w:val="21"/>
+        </w:rPr>
+        <w:t xml:space="preserve"> and </w:t>
+      </w:r>
+      <w:proofErr w:type="spellStart"/>
+      <w:r>
+        <w:rPr>
+          <w:rFonts w:ascii="Segoe UI" w:eastAsia="Times New Roman" w:hAnsi="Segoe UI" w:cs="Segoe UI"/>
+          <w:sz w:val="21"/>
+          <w:szCs w:val="21"/>
+        </w:rPr>
+        <w:t>asset_quantity</w:t>
+      </w:r>
+      <w:proofErr w:type="spellEnd"/>
+      <w:r>
+        <w:rPr>
+          <w:rFonts w:ascii="Segoe UI" w:eastAsia="Times New Roman" w:hAnsi="Segoe UI" w:cs="Segoe UI"/>
+          <w:sz w:val="21"/>
+          <w:szCs w:val="21"/>
+        </w:rPr>
+        <w:t xml:space="preserve"> columns, as well as a foreign key to the assets table:</w:t>
       </w:r>
     </w:p>
     <w:p>
@@ -375,7 +1450,29 @@
           <w:szCs w:val="20"/>
           <w:bdr w:val="single" w:sz="2" w:space="1" w:color="D9D9E3" w:frame="1"/>
         </w:rPr>
-        <w:t xml:space="preserve"> portfolio_assets id (primary </w:t>
+        <w:t xml:space="preserve"> </w:t>
+      </w:r>
+      <w:proofErr w:type="spellStart"/>
+      <w:r>
+        <w:rPr>
+          <w:rFonts w:ascii="inherit" w:eastAsia="Times New Roman" w:hAnsi="inherit" w:cs="Courier New"/>
+          <w:color w:val="FFFFFF"/>
+          <w:sz w:val="20"/>
+          <w:szCs w:val="20"/>
+          <w:bdr w:val="single" w:sz="2" w:space="1" w:color="D9D9E3" w:frame="1"/>
+        </w:rPr>
+        <w:t>portfolio_assets</w:t>
+      </w:r>
+      <w:proofErr w:type="spellEnd"/>
+      <w:r>
+        <w:rPr>
+          <w:rFonts w:ascii="inherit" w:eastAsia="Times New Roman" w:hAnsi="inherit" w:cs="Courier New"/>
+          <w:color w:val="FFFFFF"/>
+          <w:sz w:val="20"/>
+          <w:szCs w:val="20"/>
+          <w:bdr w:val="single" w:sz="2" w:space="1" w:color="D9D9E3" w:frame="1"/>
+        </w:rPr>
+        <w:t xml:space="preserve"> id (primary </w:t>
       </w:r>
       <w:r>
         <w:rPr>
@@ -395,7 +1492,29 @@
           <w:szCs w:val="20"/>
           <w:bdr w:val="single" w:sz="2" w:space="1" w:color="D9D9E3" w:frame="1"/>
         </w:rPr>
-        <w:t xml:space="preserve">) portfolio_id (foreign </w:t>
+        <w:t xml:space="preserve">) </w:t>
+      </w:r>
+      <w:proofErr w:type="spellStart"/>
+      <w:r>
+        <w:rPr>
+          <w:rFonts w:ascii="inherit" w:eastAsia="Times New Roman" w:hAnsi="inherit" w:cs="Courier New"/>
+          <w:color w:val="FFFFFF"/>
+          <w:sz w:val="20"/>
+          <w:szCs w:val="20"/>
+          <w:bdr w:val="single" w:sz="2" w:space="1" w:color="D9D9E3" w:frame="1"/>
+        </w:rPr>
+        <w:t>portfolio_id</w:t>
+      </w:r>
+      <w:proofErr w:type="spellEnd"/>
+      <w:r>
+        <w:rPr>
+          <w:rFonts w:ascii="inherit" w:eastAsia="Times New Roman" w:hAnsi="inherit" w:cs="Courier New"/>
+          <w:color w:val="FFFFFF"/>
+          <w:sz w:val="20"/>
+          <w:szCs w:val="20"/>
+          <w:bdr w:val="single" w:sz="2" w:space="1" w:color="D9D9E3" w:frame="1"/>
+        </w:rPr>
+        <w:t xml:space="preserve"> (foreign </w:t>
       </w:r>
       <w:r>
         <w:rPr>
@@ -435,7 +1554,29 @@
           <w:szCs w:val="20"/>
           <w:bdr w:val="single" w:sz="2" w:space="1" w:color="D9D9E3" w:frame="1"/>
         </w:rPr>
-        <w:t xml:space="preserve"> portfolios.id) asset_id (foreign </w:t>
+        <w:t xml:space="preserve"> portfolios.id) </w:t>
+      </w:r>
+      <w:proofErr w:type="spellStart"/>
+      <w:r>
+        <w:rPr>
+          <w:rFonts w:ascii="inherit" w:eastAsia="Times New Roman" w:hAnsi="inherit" w:cs="Courier New"/>
+          <w:color w:val="FFFFFF"/>
+          <w:sz w:val="20"/>
+          <w:szCs w:val="20"/>
+          <w:bdr w:val="single" w:sz="2" w:space="1" w:color="D9D9E3" w:frame="1"/>
+        </w:rPr>
+        <w:t>asset_id</w:t>
+      </w:r>
+      <w:proofErr w:type="spellEnd"/>
+      <w:r>
+        <w:rPr>
+          <w:rFonts w:ascii="inherit" w:eastAsia="Times New Roman" w:hAnsi="inherit" w:cs="Courier New"/>
+          <w:color w:val="FFFFFF"/>
+          <w:sz w:val="20"/>
+          <w:szCs w:val="20"/>
+          <w:bdr w:val="single" w:sz="2" w:space="1" w:color="D9D9E3" w:frame="1"/>
+        </w:rPr>
+        <w:t xml:space="preserve"> (foreign </w:t>
       </w:r>
       <w:r>
         <w:rPr>
@@ -475,7 +1616,51 @@
           <w:szCs w:val="20"/>
           <w:bdr w:val="single" w:sz="2" w:space="1" w:color="D9D9E3" w:frame="1"/>
         </w:rPr>
-        <w:t xml:space="preserve"> assets.id) asset_quantity date_added (</w:t>
+        <w:t xml:space="preserve"> assets.id) </w:t>
+      </w:r>
+      <w:proofErr w:type="spellStart"/>
+      <w:r>
+        <w:rPr>
+          <w:rFonts w:ascii="inherit" w:eastAsia="Times New Roman" w:hAnsi="inherit" w:cs="Courier New"/>
+          <w:color w:val="FFFFFF"/>
+          <w:sz w:val="20"/>
+          <w:szCs w:val="20"/>
+          <w:bdr w:val="single" w:sz="2" w:space="1" w:color="D9D9E3" w:frame="1"/>
+        </w:rPr>
+        <w:t>asset_quantity</w:t>
+      </w:r>
+      <w:proofErr w:type="spellEnd"/>
+      <w:r>
+        <w:rPr>
+          <w:rFonts w:ascii="inherit" w:eastAsia="Times New Roman" w:hAnsi="inherit" w:cs="Courier New"/>
+          <w:color w:val="FFFFFF"/>
+          <w:sz w:val="20"/>
+          <w:szCs w:val="20"/>
+          <w:bdr w:val="single" w:sz="2" w:space="1" w:color="D9D9E3" w:frame="1"/>
+        </w:rPr>
+        <w:t xml:space="preserve"> </w:t>
+      </w:r>
+      <w:proofErr w:type="spellStart"/>
+      <w:r>
+        <w:rPr>
+          <w:rFonts w:ascii="inherit" w:eastAsia="Times New Roman" w:hAnsi="inherit" w:cs="Courier New"/>
+          <w:color w:val="FFFFFF"/>
+          <w:sz w:val="20"/>
+          <w:szCs w:val="20"/>
+          <w:bdr w:val="single" w:sz="2" w:space="1" w:color="D9D9E3" w:frame="1"/>
+        </w:rPr>
+        <w:t>date_added</w:t>
+      </w:r>
+      <w:proofErr w:type="spellEnd"/>
+      <w:r>
+        <w:rPr>
+          <w:rFonts w:ascii="inherit" w:eastAsia="Times New Roman" w:hAnsi="inherit" w:cs="Courier New"/>
+          <w:color w:val="FFFFFF"/>
+          <w:sz w:val="20"/>
+          <w:szCs w:val="20"/>
+          <w:bdr w:val="single" w:sz="2" w:space="1" w:color="D9D9E3" w:frame="1"/>
+        </w:rPr>
+        <w:t xml:space="preserve"> (</w:t>
       </w:r>
       <w:r>
         <w:rPr>
@@ -579,16 +1764,7 @@
           <w:sz w:val="21"/>
           <w:szCs w:val="21"/>
         </w:rPr>
-        <w:t xml:space="preserve">This updated schema will allow you to store information about the assets that are included in each portfolio, as well as the quantity of each asset and the date that it was added or removed </w:t>
-      </w:r>
-      <w:r>
-        <w:rPr>
-          <w:rFonts w:ascii="Segoe UI" w:eastAsia="Times New Roman" w:hAnsi="Segoe UI" w:cs="Segoe UI"/>
-          <w:sz w:val="21"/>
-          <w:szCs w:val="21"/>
-        </w:rPr>
-        <w:lastRenderedPageBreak/>
-        <w:t>from the portfolio. It will also allow you to store information about the value of each asset in the portfolio.</w:t>
+        <w:t>This updated schema will allow you to store information about the assets that are included in each portfolio, as well as the quantity of each asset and the date that it was added or removed from the portfolio. It will also allow you to store information about the value of each asset in the portfolio.</w:t>
       </w:r>
     </w:p>
     <w:p>
@@ -630,7 +1806,25 @@
           <w:sz w:val="21"/>
           <w:szCs w:val="21"/>
         </w:rPr>
-        <w:t>please also remove the value column from the portfolio_assets table</w:t>
+        <w:t xml:space="preserve">please also remove the value column from the </w:t>
+      </w:r>
+      <w:proofErr w:type="spellStart"/>
+      <w:r>
+        <w:rPr>
+          <w:rFonts w:ascii="Segoe UI" w:eastAsia="Times New Roman" w:hAnsi="Segoe UI" w:cs="Segoe UI"/>
+          <w:sz w:val="21"/>
+          <w:szCs w:val="21"/>
+        </w:rPr>
+        <w:t>portfolio_assets</w:t>
+      </w:r>
+      <w:proofErr w:type="spellEnd"/>
+      <w:r>
+        <w:rPr>
+          <w:rFonts w:ascii="Segoe UI" w:eastAsia="Times New Roman" w:hAnsi="Segoe UI" w:cs="Segoe UI"/>
+          <w:sz w:val="21"/>
+          <w:szCs w:val="21"/>
+        </w:rPr>
+        <w:t xml:space="preserve"> table</w:t>
       </w:r>
     </w:p>
     <w:p>
@@ -654,7 +1848,25 @@
           <w:sz w:val="21"/>
           <w:szCs w:val="21"/>
         </w:rPr>
-        <w:t xml:space="preserve">To update the schema of your portfolio_assets table, you can remove the </w:t>
+        <w:t xml:space="preserve">To update the schema of your </w:t>
+      </w:r>
+      <w:proofErr w:type="spellStart"/>
+      <w:r>
+        <w:rPr>
+          <w:rFonts w:ascii="Segoe UI" w:eastAsia="Times New Roman" w:hAnsi="Segoe UI" w:cs="Segoe UI"/>
+          <w:sz w:val="21"/>
+          <w:szCs w:val="21"/>
+        </w:rPr>
+        <w:t>portfolio_assets</w:t>
+      </w:r>
+      <w:proofErr w:type="spellEnd"/>
+      <w:r>
+        <w:rPr>
+          <w:rFonts w:ascii="Segoe UI" w:eastAsia="Times New Roman" w:hAnsi="Segoe UI" w:cs="Segoe UI"/>
+          <w:sz w:val="21"/>
+          <w:szCs w:val="21"/>
+        </w:rPr>
+        <w:t xml:space="preserve"> table, you can remove the </w:t>
       </w:r>
       <w:r>
         <w:rPr>
@@ -673,7 +1885,25 @@
           <w:sz w:val="21"/>
           <w:szCs w:val="21"/>
         </w:rPr>
-        <w:t xml:space="preserve"> column. The updated schema for the portfolio_assets table would be:</w:t>
+        <w:t xml:space="preserve"> column. The updated schema for the </w:t>
+      </w:r>
+      <w:proofErr w:type="spellStart"/>
+      <w:r>
+        <w:rPr>
+          <w:rFonts w:ascii="Segoe UI" w:eastAsia="Times New Roman" w:hAnsi="Segoe UI" w:cs="Segoe UI"/>
+          <w:sz w:val="21"/>
+          <w:szCs w:val="21"/>
+        </w:rPr>
+        <w:t>portfolio_assets</w:t>
+      </w:r>
+      <w:proofErr w:type="spellEnd"/>
+      <w:r>
+        <w:rPr>
+          <w:rFonts w:ascii="Segoe UI" w:eastAsia="Times New Roman" w:hAnsi="Segoe UI" w:cs="Segoe UI"/>
+          <w:sz w:val="21"/>
+          <w:szCs w:val="21"/>
+        </w:rPr>
+        <w:t xml:space="preserve"> table would be:</w:t>
       </w:r>
     </w:p>
     <w:p>
@@ -769,7 +1999,29 @@
           <w:szCs w:val="20"/>
           <w:bdr w:val="single" w:sz="2" w:space="1" w:color="D9D9E3" w:frame="1"/>
         </w:rPr>
-        <w:t xml:space="preserve"> portfolio_assets id (primary </w:t>
+        <w:t xml:space="preserve"> </w:t>
+      </w:r>
+      <w:proofErr w:type="spellStart"/>
+      <w:r>
+        <w:rPr>
+          <w:rFonts w:ascii="inherit" w:eastAsia="Times New Roman" w:hAnsi="inherit" w:cs="Courier New"/>
+          <w:color w:val="FFFFFF"/>
+          <w:sz w:val="20"/>
+          <w:szCs w:val="20"/>
+          <w:bdr w:val="single" w:sz="2" w:space="1" w:color="D9D9E3" w:frame="1"/>
+        </w:rPr>
+        <w:t>portfolio_assets</w:t>
+      </w:r>
+      <w:proofErr w:type="spellEnd"/>
+      <w:r>
+        <w:rPr>
+          <w:rFonts w:ascii="inherit" w:eastAsia="Times New Roman" w:hAnsi="inherit" w:cs="Courier New"/>
+          <w:color w:val="FFFFFF"/>
+          <w:sz w:val="20"/>
+          <w:szCs w:val="20"/>
+          <w:bdr w:val="single" w:sz="2" w:space="1" w:color="D9D9E3" w:frame="1"/>
+        </w:rPr>
+        <w:t xml:space="preserve"> id (primary </w:t>
       </w:r>
       <w:r>
         <w:rPr>
@@ -789,7 +2041,29 @@
           <w:szCs w:val="20"/>
           <w:bdr w:val="single" w:sz="2" w:space="1" w:color="D9D9E3" w:frame="1"/>
         </w:rPr>
-        <w:t xml:space="preserve">) portfolio_id (foreign </w:t>
+        <w:t xml:space="preserve">) </w:t>
+      </w:r>
+      <w:proofErr w:type="spellStart"/>
+      <w:r>
+        <w:rPr>
+          <w:rFonts w:ascii="inherit" w:eastAsia="Times New Roman" w:hAnsi="inherit" w:cs="Courier New"/>
+          <w:color w:val="FFFFFF"/>
+          <w:sz w:val="20"/>
+          <w:szCs w:val="20"/>
+          <w:bdr w:val="single" w:sz="2" w:space="1" w:color="D9D9E3" w:frame="1"/>
+        </w:rPr>
+        <w:t>portfolio_id</w:t>
+      </w:r>
+      <w:proofErr w:type="spellEnd"/>
+      <w:r>
+        <w:rPr>
+          <w:rFonts w:ascii="inherit" w:eastAsia="Times New Roman" w:hAnsi="inherit" w:cs="Courier New"/>
+          <w:color w:val="FFFFFF"/>
+          <w:sz w:val="20"/>
+          <w:szCs w:val="20"/>
+          <w:bdr w:val="single" w:sz="2" w:space="1" w:color="D9D9E3" w:frame="1"/>
+        </w:rPr>
+        <w:t xml:space="preserve"> (foreign </w:t>
       </w:r>
       <w:r>
         <w:rPr>
@@ -829,7 +2103,29 @@
           <w:szCs w:val="20"/>
           <w:bdr w:val="single" w:sz="2" w:space="1" w:color="D9D9E3" w:frame="1"/>
         </w:rPr>
-        <w:t xml:space="preserve"> portfolios.id) asset_id (foreign </w:t>
+        <w:t xml:space="preserve"> portfolios.id) </w:t>
+      </w:r>
+      <w:proofErr w:type="spellStart"/>
+      <w:r>
+        <w:rPr>
+          <w:rFonts w:ascii="inherit" w:eastAsia="Times New Roman" w:hAnsi="inherit" w:cs="Courier New"/>
+          <w:color w:val="FFFFFF"/>
+          <w:sz w:val="20"/>
+          <w:szCs w:val="20"/>
+          <w:bdr w:val="single" w:sz="2" w:space="1" w:color="D9D9E3" w:frame="1"/>
+        </w:rPr>
+        <w:t>asset_id</w:t>
+      </w:r>
+      <w:proofErr w:type="spellEnd"/>
+      <w:r>
+        <w:rPr>
+          <w:rFonts w:ascii="inherit" w:eastAsia="Times New Roman" w:hAnsi="inherit" w:cs="Courier New"/>
+          <w:color w:val="FFFFFF"/>
+          <w:sz w:val="20"/>
+          <w:szCs w:val="20"/>
+          <w:bdr w:val="single" w:sz="2" w:space="1" w:color="D9D9E3" w:frame="1"/>
+        </w:rPr>
+        <w:t xml:space="preserve"> (foreign </w:t>
       </w:r>
       <w:r>
         <w:rPr>
@@ -869,7 +2165,51 @@
           <w:szCs w:val="20"/>
           <w:bdr w:val="single" w:sz="2" w:space="1" w:color="D9D9E3" w:frame="1"/>
         </w:rPr>
-        <w:t xml:space="preserve"> assets.id) asset_quantity date_added (</w:t>
+        <w:t xml:space="preserve"> assets.id) </w:t>
+      </w:r>
+      <w:proofErr w:type="spellStart"/>
+      <w:r>
+        <w:rPr>
+          <w:rFonts w:ascii="inherit" w:eastAsia="Times New Roman" w:hAnsi="inherit" w:cs="Courier New"/>
+          <w:color w:val="FFFFFF"/>
+          <w:sz w:val="20"/>
+          <w:szCs w:val="20"/>
+          <w:bdr w:val="single" w:sz="2" w:space="1" w:color="D9D9E3" w:frame="1"/>
+        </w:rPr>
+        <w:t>asset_quantity</w:t>
+      </w:r>
+      <w:proofErr w:type="spellEnd"/>
+      <w:r>
+        <w:rPr>
+          <w:rFonts w:ascii="inherit" w:eastAsia="Times New Roman" w:hAnsi="inherit" w:cs="Courier New"/>
+          <w:color w:val="FFFFFF"/>
+          <w:sz w:val="20"/>
+          <w:szCs w:val="20"/>
+          <w:bdr w:val="single" w:sz="2" w:space="1" w:color="D9D9E3" w:frame="1"/>
+        </w:rPr>
+        <w:t xml:space="preserve"> </w:t>
+      </w:r>
+      <w:proofErr w:type="spellStart"/>
+      <w:r>
+        <w:rPr>
+          <w:rFonts w:ascii="inherit" w:eastAsia="Times New Roman" w:hAnsi="inherit" w:cs="Courier New"/>
+          <w:color w:val="FFFFFF"/>
+          <w:sz w:val="20"/>
+          <w:szCs w:val="20"/>
+          <w:bdr w:val="single" w:sz="2" w:space="1" w:color="D9D9E3" w:frame="1"/>
+        </w:rPr>
+        <w:t>date_added</w:t>
+      </w:r>
+      <w:proofErr w:type="spellEnd"/>
+      <w:r>
+        <w:rPr>
+          <w:rFonts w:ascii="inherit" w:eastAsia="Times New Roman" w:hAnsi="inherit" w:cs="Courier New"/>
+          <w:color w:val="FFFFFF"/>
+          <w:sz w:val="20"/>
+          <w:szCs w:val="20"/>
+          <w:bdr w:val="single" w:sz="2" w:space="1" w:color="D9D9E3" w:frame="1"/>
+        </w:rPr>
+        <w:t xml:space="preserve"> (</w:t>
       </w:r>
       <w:r>
         <w:rPr>
@@ -995,7 +2335,27 @@
           <w:sz w:val="21"/>
           <w:szCs w:val="21"/>
         </w:rPr>
-        <w:t>Now please write create table SQL queries for my to add these tables to my database</w:t>
+        <w:t xml:space="preserve">Now please write create table SQL queries for </w:t>
+      </w:r>
+      <w:proofErr w:type="spellStart"/>
+      <w:proofErr w:type="gramStart"/>
+      <w:r>
+        <w:rPr>
+          <w:rFonts w:ascii="Segoe UI" w:eastAsia="Times New Roman" w:hAnsi="Segoe UI" w:cs="Segoe UI"/>
+          <w:sz w:val="21"/>
+          <w:szCs w:val="21"/>
+        </w:rPr>
+        <w:t>my</w:t>
+      </w:r>
+      <w:proofErr w:type="spellEnd"/>
+      <w:proofErr w:type="gramEnd"/>
+      <w:r>
+        <w:rPr>
+          <w:rFonts w:ascii="Segoe UI" w:eastAsia="Times New Roman" w:hAnsi="Segoe UI" w:cs="Segoe UI"/>
+          <w:sz w:val="21"/>
+          <w:szCs w:val="21"/>
+        </w:rPr>
+        <w:t xml:space="preserve"> to add these tables to my database</w:t>
       </w:r>
     </w:p>
     <w:p>
@@ -1234,7 +2594,29 @@
           <w:szCs w:val="20"/>
           <w:bdr w:val="single" w:sz="2" w:space="1" w:color="D9D9E3" w:frame="1"/>
         </w:rPr>
-        <w:t xml:space="preserve">, date_created </w:t>
+        <w:t xml:space="preserve">, </w:t>
+      </w:r>
+      <w:proofErr w:type="spellStart"/>
+      <w:r>
+        <w:rPr>
+          <w:rFonts w:ascii="inherit" w:eastAsia="Times New Roman" w:hAnsi="inherit" w:cs="Courier New"/>
+          <w:color w:val="FFFFFF"/>
+          <w:sz w:val="20"/>
+          <w:szCs w:val="20"/>
+          <w:bdr w:val="single" w:sz="2" w:space="1" w:color="D9D9E3" w:frame="1"/>
+        </w:rPr>
+        <w:t>date_created</w:t>
+      </w:r>
+      <w:proofErr w:type="spellEnd"/>
+      <w:r>
+        <w:rPr>
+          <w:rFonts w:ascii="inherit" w:eastAsia="Times New Roman" w:hAnsi="inherit" w:cs="Courier New"/>
+          <w:color w:val="FFFFFF"/>
+          <w:sz w:val="20"/>
+          <w:szCs w:val="20"/>
+          <w:bdr w:val="single" w:sz="2" w:space="1" w:color="D9D9E3" w:frame="1"/>
+        </w:rPr>
+        <w:t xml:space="preserve"> </w:t>
       </w:r>
       <w:r>
         <w:rPr>
@@ -1414,7 +2796,29 @@
           <w:szCs w:val="20"/>
           <w:bdr w:val="single" w:sz="2" w:space="1" w:color="D9D9E3" w:frame="1"/>
         </w:rPr>
-        <w:t xml:space="preserve">, type_id </w:t>
+        <w:t xml:space="preserve">, </w:t>
+      </w:r>
+      <w:proofErr w:type="spellStart"/>
+      <w:r>
+        <w:rPr>
+          <w:rFonts w:ascii="inherit" w:eastAsia="Times New Roman" w:hAnsi="inherit" w:cs="Courier New"/>
+          <w:color w:val="FFFFFF"/>
+          <w:sz w:val="20"/>
+          <w:szCs w:val="20"/>
+          <w:bdr w:val="single" w:sz="2" w:space="1" w:color="D9D9E3" w:frame="1"/>
+        </w:rPr>
+        <w:t>type_id</w:t>
+      </w:r>
+      <w:proofErr w:type="spellEnd"/>
+      <w:r>
+        <w:rPr>
+          <w:rFonts w:ascii="inherit" w:eastAsia="Times New Roman" w:hAnsi="inherit" w:cs="Courier New"/>
+          <w:color w:val="FFFFFF"/>
+          <w:sz w:val="20"/>
+          <w:szCs w:val="20"/>
+          <w:bdr w:val="single" w:sz="2" w:space="1" w:color="D9D9E3" w:frame="1"/>
+        </w:rPr>
+        <w:t xml:space="preserve"> </w:t>
       </w:r>
       <w:r>
         <w:rPr>
@@ -1494,7 +2898,29 @@
           <w:szCs w:val="20"/>
           <w:bdr w:val="single" w:sz="2" w:space="1" w:color="D9D9E3" w:frame="1"/>
         </w:rPr>
-        <w:t xml:space="preserve"> KEY (type_id) </w:t>
+        <w:t xml:space="preserve"> KEY (</w:t>
+      </w:r>
+      <w:proofErr w:type="spellStart"/>
+      <w:r>
+        <w:rPr>
+          <w:rFonts w:ascii="inherit" w:eastAsia="Times New Roman" w:hAnsi="inherit" w:cs="Courier New"/>
+          <w:color w:val="FFFFFF"/>
+          <w:sz w:val="20"/>
+          <w:szCs w:val="20"/>
+          <w:bdr w:val="single" w:sz="2" w:space="1" w:color="D9D9E3" w:frame="1"/>
+        </w:rPr>
+        <w:t>type_id</w:t>
+      </w:r>
+      <w:proofErr w:type="spellEnd"/>
+      <w:r>
+        <w:rPr>
+          <w:rFonts w:ascii="inherit" w:eastAsia="Times New Roman" w:hAnsi="inherit" w:cs="Courier New"/>
+          <w:color w:val="FFFFFF"/>
+          <w:sz w:val="20"/>
+          <w:szCs w:val="20"/>
+          <w:bdr w:val="single" w:sz="2" w:space="1" w:color="D9D9E3" w:frame="1"/>
+        </w:rPr>
+        <w:t xml:space="preserve">) </w:t>
       </w:r>
       <w:r>
         <w:rPr>
@@ -1514,7 +2940,29 @@
           <w:szCs w:val="20"/>
           <w:bdr w:val="single" w:sz="2" w:space="1" w:color="D9D9E3" w:frame="1"/>
         </w:rPr>
-        <w:t xml:space="preserve"> asset_types(id) ); </w:t>
+        <w:t xml:space="preserve"> </w:t>
+      </w:r>
+      <w:proofErr w:type="spellStart"/>
+      <w:r>
+        <w:rPr>
+          <w:rFonts w:ascii="inherit" w:eastAsia="Times New Roman" w:hAnsi="inherit" w:cs="Courier New"/>
+          <w:color w:val="FFFFFF"/>
+          <w:sz w:val="20"/>
+          <w:szCs w:val="20"/>
+          <w:bdr w:val="single" w:sz="2" w:space="1" w:color="D9D9E3" w:frame="1"/>
+        </w:rPr>
+        <w:t>asset_types</w:t>
+      </w:r>
+      <w:proofErr w:type="spellEnd"/>
+      <w:r>
+        <w:rPr>
+          <w:rFonts w:ascii="inherit" w:eastAsia="Times New Roman" w:hAnsi="inherit" w:cs="Courier New"/>
+          <w:color w:val="FFFFFF"/>
+          <w:sz w:val="20"/>
+          <w:szCs w:val="20"/>
+          <w:bdr w:val="single" w:sz="2" w:space="1" w:color="D9D9E3" w:frame="1"/>
+        </w:rPr>
+        <w:t xml:space="preserve">(id) ); </w:t>
       </w:r>
       <w:r>
         <w:rPr>
@@ -1554,7 +3002,29 @@
           <w:szCs w:val="20"/>
           <w:bdr w:val="single" w:sz="2" w:space="1" w:color="D9D9E3" w:frame="1"/>
         </w:rPr>
-        <w:t xml:space="preserve"> asset_types ( id </w:t>
+        <w:t xml:space="preserve"> </w:t>
+      </w:r>
+      <w:proofErr w:type="spellStart"/>
+      <w:r>
+        <w:rPr>
+          <w:rFonts w:ascii="inherit" w:eastAsia="Times New Roman" w:hAnsi="inherit" w:cs="Courier New"/>
+          <w:color w:val="FFFFFF"/>
+          <w:sz w:val="20"/>
+          <w:szCs w:val="20"/>
+          <w:bdr w:val="single" w:sz="2" w:space="1" w:color="D9D9E3" w:frame="1"/>
+        </w:rPr>
+        <w:t>asset_types</w:t>
+      </w:r>
+      <w:proofErr w:type="spellEnd"/>
+      <w:r>
+        <w:rPr>
+          <w:rFonts w:ascii="inherit" w:eastAsia="Times New Roman" w:hAnsi="inherit" w:cs="Courier New"/>
+          <w:color w:val="FFFFFF"/>
+          <w:sz w:val="20"/>
+          <w:szCs w:val="20"/>
+          <w:bdr w:val="single" w:sz="2" w:space="1" w:color="D9D9E3" w:frame="1"/>
+        </w:rPr>
+        <w:t xml:space="preserve"> ( id </w:t>
       </w:r>
       <w:r>
         <w:rPr>
@@ -1674,7 +3144,29 @@
           <w:szCs w:val="20"/>
           <w:bdr w:val="single" w:sz="2" w:space="1" w:color="D9D9E3" w:frame="1"/>
         </w:rPr>
-        <w:t xml:space="preserve"> portfolio_assets ( id </w:t>
+        <w:t xml:space="preserve"> </w:t>
+      </w:r>
+      <w:proofErr w:type="spellStart"/>
+      <w:r>
+        <w:rPr>
+          <w:rFonts w:ascii="inherit" w:eastAsia="Times New Roman" w:hAnsi="inherit" w:cs="Courier New"/>
+          <w:color w:val="FFFFFF"/>
+          <w:sz w:val="20"/>
+          <w:szCs w:val="20"/>
+          <w:bdr w:val="single" w:sz="2" w:space="1" w:color="D9D9E3" w:frame="1"/>
+        </w:rPr>
+        <w:t>portfolio_assets</w:t>
+      </w:r>
+      <w:proofErr w:type="spellEnd"/>
+      <w:r>
+        <w:rPr>
+          <w:rFonts w:ascii="inherit" w:eastAsia="Times New Roman" w:hAnsi="inherit" w:cs="Courier New"/>
+          <w:color w:val="FFFFFF"/>
+          <w:sz w:val="20"/>
+          <w:szCs w:val="20"/>
+          <w:bdr w:val="single" w:sz="2" w:space="1" w:color="D9D9E3" w:frame="1"/>
+        </w:rPr>
+        <w:t xml:space="preserve"> ( id </w:t>
       </w:r>
       <w:r>
         <w:rPr>
@@ -1714,7 +3206,29 @@
           <w:szCs w:val="20"/>
           <w:bdr w:val="single" w:sz="2" w:space="1" w:color="D9D9E3" w:frame="1"/>
         </w:rPr>
-        <w:t xml:space="preserve"> KEY, portfolio_id </w:t>
+        <w:t xml:space="preserve"> KEY, </w:t>
+      </w:r>
+      <w:proofErr w:type="spellStart"/>
+      <w:r>
+        <w:rPr>
+          <w:rFonts w:ascii="inherit" w:eastAsia="Times New Roman" w:hAnsi="inherit" w:cs="Courier New"/>
+          <w:color w:val="FFFFFF"/>
+          <w:sz w:val="20"/>
+          <w:szCs w:val="20"/>
+          <w:bdr w:val="single" w:sz="2" w:space="1" w:color="D9D9E3" w:frame="1"/>
+        </w:rPr>
+        <w:t>portfolio_id</w:t>
+      </w:r>
+      <w:proofErr w:type="spellEnd"/>
+      <w:r>
+        <w:rPr>
+          <w:rFonts w:ascii="inherit" w:eastAsia="Times New Roman" w:hAnsi="inherit" w:cs="Courier New"/>
+          <w:color w:val="FFFFFF"/>
+          <w:sz w:val="20"/>
+          <w:szCs w:val="20"/>
+          <w:bdr w:val="single" w:sz="2" w:space="1" w:color="D9D9E3" w:frame="1"/>
+        </w:rPr>
+        <w:t xml:space="preserve"> </w:t>
       </w:r>
       <w:r>
         <w:rPr>
@@ -1774,7 +3288,29 @@
           <w:szCs w:val="20"/>
           <w:bdr w:val="single" w:sz="2" w:space="1" w:color="D9D9E3" w:frame="1"/>
         </w:rPr>
-        <w:t xml:space="preserve">, asset_id </w:t>
+        <w:t xml:space="preserve">, </w:t>
+      </w:r>
+      <w:proofErr w:type="spellStart"/>
+      <w:r>
+        <w:rPr>
+          <w:rFonts w:ascii="inherit" w:eastAsia="Times New Roman" w:hAnsi="inherit" w:cs="Courier New"/>
+          <w:color w:val="FFFFFF"/>
+          <w:sz w:val="20"/>
+          <w:szCs w:val="20"/>
+          <w:bdr w:val="single" w:sz="2" w:space="1" w:color="D9D9E3" w:frame="1"/>
+        </w:rPr>
+        <w:t>asset_id</w:t>
+      </w:r>
+      <w:proofErr w:type="spellEnd"/>
+      <w:r>
+        <w:rPr>
+          <w:rFonts w:ascii="inherit" w:eastAsia="Times New Roman" w:hAnsi="inherit" w:cs="Courier New"/>
+          <w:color w:val="FFFFFF"/>
+          <w:sz w:val="20"/>
+          <w:szCs w:val="20"/>
+          <w:bdr w:val="single" w:sz="2" w:space="1" w:color="D9D9E3" w:frame="1"/>
+        </w:rPr>
+        <w:t xml:space="preserve"> </w:t>
       </w:r>
       <w:r>
         <w:rPr>
@@ -1834,7 +3370,29 @@
           <w:szCs w:val="20"/>
           <w:bdr w:val="single" w:sz="2" w:space="1" w:color="D9D9E3" w:frame="1"/>
         </w:rPr>
-        <w:t xml:space="preserve">, asset_quantity </w:t>
+        <w:t xml:space="preserve">, </w:t>
+      </w:r>
+      <w:proofErr w:type="spellStart"/>
+      <w:r>
+        <w:rPr>
+          <w:rFonts w:ascii="inherit" w:eastAsia="Times New Roman" w:hAnsi="inherit" w:cs="Courier New"/>
+          <w:color w:val="FFFFFF"/>
+          <w:sz w:val="20"/>
+          <w:szCs w:val="20"/>
+          <w:bdr w:val="single" w:sz="2" w:space="1" w:color="D9D9E3" w:frame="1"/>
+        </w:rPr>
+        <w:t>asset_quantity</w:t>
+      </w:r>
+      <w:proofErr w:type="spellEnd"/>
+      <w:r>
+        <w:rPr>
+          <w:rFonts w:ascii="inherit" w:eastAsia="Times New Roman" w:hAnsi="inherit" w:cs="Courier New"/>
+          <w:color w:val="FFFFFF"/>
+          <w:sz w:val="20"/>
+          <w:szCs w:val="20"/>
+          <w:bdr w:val="single" w:sz="2" w:space="1" w:color="D9D9E3" w:frame="1"/>
+        </w:rPr>
+        <w:t xml:space="preserve"> </w:t>
       </w:r>
       <w:r>
         <w:rPr>
@@ -1894,7 +3452,29 @@
           <w:szCs w:val="20"/>
           <w:bdr w:val="single" w:sz="2" w:space="1" w:color="D9D9E3" w:frame="1"/>
         </w:rPr>
-        <w:t xml:space="preserve">, date_added </w:t>
+        <w:t xml:space="preserve">, </w:t>
+      </w:r>
+      <w:proofErr w:type="spellStart"/>
+      <w:r>
+        <w:rPr>
+          <w:rFonts w:ascii="inherit" w:eastAsia="Times New Roman" w:hAnsi="inherit" w:cs="Courier New"/>
+          <w:color w:val="FFFFFF"/>
+          <w:sz w:val="20"/>
+          <w:szCs w:val="20"/>
+          <w:bdr w:val="single" w:sz="2" w:space="1" w:color="D9D9E3" w:frame="1"/>
+        </w:rPr>
+        <w:t>date_added</w:t>
+      </w:r>
+      <w:proofErr w:type="spellEnd"/>
+      <w:r>
+        <w:rPr>
+          <w:rFonts w:ascii="inherit" w:eastAsia="Times New Roman" w:hAnsi="inherit" w:cs="Courier New"/>
+          <w:color w:val="FFFFFF"/>
+          <w:sz w:val="20"/>
+          <w:szCs w:val="20"/>
+          <w:bdr w:val="single" w:sz="2" w:space="1" w:color="D9D9E3" w:frame="1"/>
+        </w:rPr>
+        <w:t xml:space="preserve"> </w:t>
       </w:r>
       <w:r>
         <w:rPr>
@@ -1974,7 +3554,29 @@
           <w:szCs w:val="20"/>
           <w:bdr w:val="single" w:sz="2" w:space="1" w:color="D9D9E3" w:frame="1"/>
         </w:rPr>
-        <w:t xml:space="preserve"> KEY (portfolio_id) </w:t>
+        <w:t xml:space="preserve"> KEY (</w:t>
+      </w:r>
+      <w:proofErr w:type="spellStart"/>
+      <w:r>
+        <w:rPr>
+          <w:rFonts w:ascii="inherit" w:eastAsia="Times New Roman" w:hAnsi="inherit" w:cs="Courier New"/>
+          <w:color w:val="FFFFFF"/>
+          <w:sz w:val="20"/>
+          <w:szCs w:val="20"/>
+          <w:bdr w:val="single" w:sz="2" w:space="1" w:color="D9D9E3" w:frame="1"/>
+        </w:rPr>
+        <w:t>portfolio_id</w:t>
+      </w:r>
+      <w:proofErr w:type="spellEnd"/>
+      <w:r>
+        <w:rPr>
+          <w:rFonts w:ascii="inherit" w:eastAsia="Times New Roman" w:hAnsi="inherit" w:cs="Courier New"/>
+          <w:color w:val="FFFFFF"/>
+          <w:sz w:val="20"/>
+          <w:szCs w:val="20"/>
+          <w:bdr w:val="single" w:sz="2" w:space="1" w:color="D9D9E3" w:frame="1"/>
+        </w:rPr>
+        <w:t xml:space="preserve">) </w:t>
       </w:r>
       <w:r>
         <w:rPr>
@@ -2014,7 +3616,29 @@
           <w:szCs w:val="20"/>
           <w:bdr w:val="single" w:sz="2" w:space="1" w:color="D9D9E3" w:frame="1"/>
         </w:rPr>
-        <w:t xml:space="preserve"> KEY (asset_id) </w:t>
+        <w:t xml:space="preserve"> KEY (</w:t>
+      </w:r>
+      <w:proofErr w:type="spellStart"/>
+      <w:r>
+        <w:rPr>
+          <w:rFonts w:ascii="inherit" w:eastAsia="Times New Roman" w:hAnsi="inherit" w:cs="Courier New"/>
+          <w:color w:val="FFFFFF"/>
+          <w:sz w:val="20"/>
+          <w:szCs w:val="20"/>
+          <w:bdr w:val="single" w:sz="2" w:space="1" w:color="D9D9E3" w:frame="1"/>
+        </w:rPr>
+        <w:t>asset_id</w:t>
+      </w:r>
+      <w:proofErr w:type="spellEnd"/>
+      <w:r>
+        <w:rPr>
+          <w:rFonts w:ascii="inherit" w:eastAsia="Times New Roman" w:hAnsi="inherit" w:cs="Courier New"/>
+          <w:color w:val="FFFFFF"/>
+          <w:sz w:val="20"/>
+          <w:szCs w:val="20"/>
+          <w:bdr w:val="single" w:sz="2" w:space="1" w:color="D9D9E3" w:frame="1"/>
+        </w:rPr>
+        <w:t xml:space="preserve">) </w:t>
       </w:r>
       <w:r>
         <w:rPr>
@@ -2074,7 +3698,29 @@
           <w:szCs w:val="20"/>
           <w:bdr w:val="single" w:sz="2" w:space="1" w:color="D9D9E3" w:frame="1"/>
         </w:rPr>
-        <w:t xml:space="preserve"> stocks ( asset_id </w:t>
+        <w:t xml:space="preserve"> stocks ( </w:t>
+      </w:r>
+      <w:proofErr w:type="spellStart"/>
+      <w:r>
+        <w:rPr>
+          <w:rFonts w:ascii="inherit" w:eastAsia="Times New Roman" w:hAnsi="inherit" w:cs="Courier New"/>
+          <w:color w:val="FFFFFF"/>
+          <w:sz w:val="20"/>
+          <w:szCs w:val="20"/>
+          <w:bdr w:val="single" w:sz="2" w:space="1" w:color="D9D9E3" w:frame="1"/>
+        </w:rPr>
+        <w:t>asset_id</w:t>
+      </w:r>
+      <w:proofErr w:type="spellEnd"/>
+      <w:r>
+        <w:rPr>
+          <w:rFonts w:ascii="inherit" w:eastAsia="Times New Roman" w:hAnsi="inherit" w:cs="Courier New"/>
+          <w:color w:val="FFFFFF"/>
+          <w:sz w:val="20"/>
+          <w:szCs w:val="20"/>
+          <w:bdr w:val="single" w:sz="2" w:space="1" w:color="D9D9E3" w:frame="1"/>
+        </w:rPr>
+        <w:t xml:space="preserve"> </w:t>
       </w:r>
       <w:r>
         <w:rPr>
@@ -2354,7 +4000,29 @@
           <w:szCs w:val="20"/>
           <w:bdr w:val="single" w:sz="2" w:space="1" w:color="D9D9E3" w:frame="1"/>
         </w:rPr>
-        <w:t xml:space="preserve"> KEY (asset_id) </w:t>
+        <w:t xml:space="preserve"> KEY (</w:t>
+      </w:r>
+      <w:proofErr w:type="spellStart"/>
+      <w:r>
+        <w:rPr>
+          <w:rFonts w:ascii="inherit" w:eastAsia="Times New Roman" w:hAnsi="inherit" w:cs="Courier New"/>
+          <w:color w:val="FFFFFF"/>
+          <w:sz w:val="20"/>
+          <w:szCs w:val="20"/>
+          <w:bdr w:val="single" w:sz="2" w:space="1" w:color="D9D9E3" w:frame="1"/>
+        </w:rPr>
+        <w:t>asset_id</w:t>
+      </w:r>
+      <w:proofErr w:type="spellEnd"/>
+      <w:r>
+        <w:rPr>
+          <w:rFonts w:ascii="inherit" w:eastAsia="Times New Roman" w:hAnsi="inherit" w:cs="Courier New"/>
+          <w:color w:val="FFFFFF"/>
+          <w:sz w:val="20"/>
+          <w:szCs w:val="20"/>
+          <w:bdr w:val="single" w:sz="2" w:space="1" w:color="D9D9E3" w:frame="1"/>
+        </w:rPr>
+        <w:t xml:space="preserve">) </w:t>
       </w:r>
       <w:r>
         <w:rPr>
@@ -2414,7 +4082,51 @@
           <w:szCs w:val="20"/>
           <w:bdr w:val="single" w:sz="2" w:space="1" w:color="D9D9E3" w:frame="1"/>
         </w:rPr>
-        <w:t xml:space="preserve"> stock_history ( stock_id </w:t>
+        <w:t xml:space="preserve"> </w:t>
+      </w:r>
+      <w:proofErr w:type="spellStart"/>
+      <w:r>
+        <w:rPr>
+          <w:rFonts w:ascii="inherit" w:eastAsia="Times New Roman" w:hAnsi="inherit" w:cs="Courier New"/>
+          <w:color w:val="FFFFFF"/>
+          <w:sz w:val="20"/>
+          <w:szCs w:val="20"/>
+          <w:bdr w:val="single" w:sz="2" w:space="1" w:color="D9D9E3" w:frame="1"/>
+        </w:rPr>
+        <w:t>stock_history</w:t>
+      </w:r>
+      <w:proofErr w:type="spellEnd"/>
+      <w:r>
+        <w:rPr>
+          <w:rFonts w:ascii="inherit" w:eastAsia="Times New Roman" w:hAnsi="inherit" w:cs="Courier New"/>
+          <w:color w:val="FFFFFF"/>
+          <w:sz w:val="20"/>
+          <w:szCs w:val="20"/>
+          <w:bdr w:val="single" w:sz="2" w:space="1" w:color="D9D9E3" w:frame="1"/>
+        </w:rPr>
+        <w:t xml:space="preserve"> ( </w:t>
+      </w:r>
+      <w:proofErr w:type="spellStart"/>
+      <w:r>
+        <w:rPr>
+          <w:rFonts w:ascii="inherit" w:eastAsia="Times New Roman" w:hAnsi="inherit" w:cs="Courier New"/>
+          <w:color w:val="FFFFFF"/>
+          <w:sz w:val="20"/>
+          <w:szCs w:val="20"/>
+          <w:bdr w:val="single" w:sz="2" w:space="1" w:color="D9D9E3" w:frame="1"/>
+        </w:rPr>
+        <w:t>stock_id</w:t>
+      </w:r>
+      <w:proofErr w:type="spellEnd"/>
+      <w:r>
+        <w:rPr>
+          <w:rFonts w:ascii="inherit" w:eastAsia="Times New Roman" w:hAnsi="inherit" w:cs="Courier New"/>
+          <w:color w:val="FFFFFF"/>
+          <w:sz w:val="20"/>
+          <w:szCs w:val="20"/>
+          <w:bdr w:val="single" w:sz="2" w:space="1" w:color="D9D9E3" w:frame="1"/>
+        </w:rPr>
+        <w:t xml:space="preserve"> </w:t>
       </w:r>
       <w:r>
         <w:rPr>
@@ -2496,6 +4208,7 @@
         </w:rPr>
         <w:t xml:space="preserve"> </w:t>
       </w:r>
+      <w:proofErr w:type="spellStart"/>
       <w:r>
         <w:rPr>
           <w:rFonts w:ascii="inherit" w:eastAsia="Times New Roman" w:hAnsi="inherit" w:cs="Courier New"/>
@@ -2506,6 +4219,7 @@
         </w:rPr>
         <w:t>DATE</w:t>
       </w:r>
+      <w:proofErr w:type="spellEnd"/>
       <w:r>
         <w:rPr>
           <w:rFonts w:ascii="inherit" w:eastAsia="Times New Roman" w:hAnsi="inherit" w:cs="Courier New"/>
@@ -2834,7 +4548,29 @@
           <w:szCs w:val="20"/>
           <w:bdr w:val="single" w:sz="2" w:space="1" w:color="D9D9E3" w:frame="1"/>
         </w:rPr>
-        <w:t xml:space="preserve">, adjusted_close </w:t>
+        <w:t xml:space="preserve">, </w:t>
+      </w:r>
+      <w:proofErr w:type="spellStart"/>
+      <w:r>
+        <w:rPr>
+          <w:rFonts w:ascii="inherit" w:eastAsia="Times New Roman" w:hAnsi="inherit" w:cs="Courier New"/>
+          <w:color w:val="FFFFFF"/>
+          <w:sz w:val="20"/>
+          <w:szCs w:val="20"/>
+          <w:bdr w:val="single" w:sz="2" w:space="1" w:color="D9D9E3" w:frame="1"/>
+        </w:rPr>
+        <w:t>adjusted_close</w:t>
+      </w:r>
+      <w:proofErr w:type="spellEnd"/>
+      <w:r>
+        <w:rPr>
+          <w:rFonts w:ascii="inherit" w:eastAsia="Times New Roman" w:hAnsi="inherit" w:cs="Courier New"/>
+          <w:color w:val="FFFFFF"/>
+          <w:sz w:val="20"/>
+          <w:szCs w:val="20"/>
+          <w:bdr w:val="single" w:sz="2" w:space="1" w:color="D9D9E3" w:frame="1"/>
+        </w:rPr>
+        <w:t xml:space="preserve"> </w:t>
       </w:r>
       <w:r>
         <w:rPr>
@@ -2904,6 +4640,7 @@
           <w:szCs w:val="20"/>
           <w:bdr w:val="single" w:sz="2" w:space="0" w:color="D9D9E3" w:frame="1"/>
         </w:rPr>
+        <w:lastRenderedPageBreak/>
         <w:t>INTEGER</w:t>
       </w:r>
       <w:r>
@@ -2974,7 +4711,29 @@
           <w:szCs w:val="20"/>
           <w:bdr w:val="single" w:sz="2" w:space="1" w:color="D9D9E3" w:frame="1"/>
         </w:rPr>
-        <w:t xml:space="preserve"> KEY (stock_id, </w:t>
+        <w:t xml:space="preserve"> KEY (</w:t>
+      </w:r>
+      <w:proofErr w:type="spellStart"/>
+      <w:r>
+        <w:rPr>
+          <w:rFonts w:ascii="inherit" w:eastAsia="Times New Roman" w:hAnsi="inherit" w:cs="Courier New"/>
+          <w:color w:val="FFFFFF"/>
+          <w:sz w:val="20"/>
+          <w:szCs w:val="20"/>
+          <w:bdr w:val="single" w:sz="2" w:space="1" w:color="D9D9E3" w:frame="1"/>
+        </w:rPr>
+        <w:t>stock_id</w:t>
+      </w:r>
+      <w:proofErr w:type="spellEnd"/>
+      <w:r>
+        <w:rPr>
+          <w:rFonts w:ascii="inherit" w:eastAsia="Times New Roman" w:hAnsi="inherit" w:cs="Courier New"/>
+          <w:color w:val="FFFFFF"/>
+          <w:sz w:val="20"/>
+          <w:szCs w:val="20"/>
+          <w:bdr w:val="single" w:sz="2" w:space="1" w:color="D9D9E3" w:frame="1"/>
+        </w:rPr>
+        <w:t xml:space="preserve">, </w:t>
       </w:r>
       <w:r>
         <w:rPr>
@@ -3014,7 +4773,29 @@
           <w:szCs w:val="20"/>
           <w:bdr w:val="single" w:sz="2" w:space="1" w:color="D9D9E3" w:frame="1"/>
         </w:rPr>
-        <w:t xml:space="preserve"> KEY (stock_id) </w:t>
+        <w:t xml:space="preserve"> KEY (</w:t>
+      </w:r>
+      <w:proofErr w:type="spellStart"/>
+      <w:r>
+        <w:rPr>
+          <w:rFonts w:ascii="inherit" w:eastAsia="Times New Roman" w:hAnsi="inherit" w:cs="Courier New"/>
+          <w:color w:val="FFFFFF"/>
+          <w:sz w:val="20"/>
+          <w:szCs w:val="20"/>
+          <w:bdr w:val="single" w:sz="2" w:space="1" w:color="D9D9E3" w:frame="1"/>
+        </w:rPr>
+        <w:t>stock_id</w:t>
+      </w:r>
+      <w:proofErr w:type="spellEnd"/>
+      <w:r>
+        <w:rPr>
+          <w:rFonts w:ascii="inherit" w:eastAsia="Times New Roman" w:hAnsi="inherit" w:cs="Courier New"/>
+          <w:color w:val="FFFFFF"/>
+          <w:sz w:val="20"/>
+          <w:szCs w:val="20"/>
+          <w:bdr w:val="single" w:sz="2" w:space="1" w:color="D9D9E3" w:frame="1"/>
+        </w:rPr>
+        <w:t xml:space="preserve">) </w:t>
       </w:r>
       <w:r>
         <w:rPr>
@@ -3034,7 +4815,29 @@
           <w:szCs w:val="20"/>
           <w:bdr w:val="single" w:sz="2" w:space="1" w:color="D9D9E3" w:frame="1"/>
         </w:rPr>
-        <w:t xml:space="preserve"> stocks(asset_id) ); </w:t>
+        <w:t xml:space="preserve"> stocks(</w:t>
+      </w:r>
+      <w:proofErr w:type="spellStart"/>
+      <w:r>
+        <w:rPr>
+          <w:rFonts w:ascii="inherit" w:eastAsia="Times New Roman" w:hAnsi="inherit" w:cs="Courier New"/>
+          <w:color w:val="FFFFFF"/>
+          <w:sz w:val="20"/>
+          <w:szCs w:val="20"/>
+          <w:bdr w:val="single" w:sz="2" w:space="1" w:color="D9D9E3" w:frame="1"/>
+        </w:rPr>
+        <w:t>asset_id</w:t>
+      </w:r>
+      <w:proofErr w:type="spellEnd"/>
+      <w:r>
+        <w:rPr>
+          <w:rFonts w:ascii="inherit" w:eastAsia="Times New Roman" w:hAnsi="inherit" w:cs="Courier New"/>
+          <w:color w:val="FFFFFF"/>
+          <w:sz w:val="20"/>
+          <w:szCs w:val="20"/>
+          <w:bdr w:val="single" w:sz="2" w:space="1" w:color="D9D9E3" w:frame="1"/>
+        </w:rPr>
+        <w:t xml:space="preserve">) ); </w:t>
       </w:r>
       <w:r>
         <w:rPr>
@@ -3074,7 +4877,29 @@
           <w:szCs w:val="20"/>
           <w:bdr w:val="single" w:sz="2" w:space="1" w:color="D9D9E3" w:frame="1"/>
         </w:rPr>
-        <w:t xml:space="preserve"> bonds ( asset_id </w:t>
+        <w:t xml:space="preserve"> bonds ( </w:t>
+      </w:r>
+      <w:proofErr w:type="spellStart"/>
+      <w:r>
+        <w:rPr>
+          <w:rFonts w:ascii="inherit" w:eastAsia="Times New Roman" w:hAnsi="inherit" w:cs="Courier New"/>
+          <w:color w:val="FFFFFF"/>
+          <w:sz w:val="20"/>
+          <w:szCs w:val="20"/>
+          <w:bdr w:val="single" w:sz="2" w:space="1" w:color="D9D9E3" w:frame="1"/>
+        </w:rPr>
+        <w:t>asset_id</w:t>
+      </w:r>
+      <w:proofErr w:type="spellEnd"/>
+      <w:r>
+        <w:rPr>
+          <w:rFonts w:ascii="inherit" w:eastAsia="Times New Roman" w:hAnsi="inherit" w:cs="Courier New"/>
+          <w:color w:val="FFFFFF"/>
+          <w:sz w:val="20"/>
+          <w:szCs w:val="20"/>
+          <w:bdr w:val="single" w:sz="2" w:space="1" w:color="D9D9E3" w:frame="1"/>
+        </w:rPr>
+        <w:t xml:space="preserve"> </w:t>
       </w:r>
       <w:r>
         <w:rPr>
@@ -3234,7 +5059,29 @@
           <w:szCs w:val="20"/>
           <w:bdr w:val="single" w:sz="2" w:space="1" w:color="D9D9E3" w:frame="1"/>
         </w:rPr>
-        <w:t xml:space="preserve">, coupon_type TEXT </w:t>
+        <w:t xml:space="preserve">, </w:t>
+      </w:r>
+      <w:proofErr w:type="spellStart"/>
+      <w:r>
+        <w:rPr>
+          <w:rFonts w:ascii="inherit" w:eastAsia="Times New Roman" w:hAnsi="inherit" w:cs="Courier New"/>
+          <w:color w:val="FFFFFF"/>
+          <w:sz w:val="20"/>
+          <w:szCs w:val="20"/>
+          <w:bdr w:val="single" w:sz="2" w:space="1" w:color="D9D9E3" w:frame="1"/>
+        </w:rPr>
+        <w:t>coupon_type</w:t>
+      </w:r>
+      <w:proofErr w:type="spellEnd"/>
+      <w:r>
+        <w:rPr>
+          <w:rFonts w:ascii="inherit" w:eastAsia="Times New Roman" w:hAnsi="inherit" w:cs="Courier New"/>
+          <w:color w:val="FFFFFF"/>
+          <w:sz w:val="20"/>
+          <w:szCs w:val="20"/>
+          <w:bdr w:val="single" w:sz="2" w:space="1" w:color="D9D9E3" w:frame="1"/>
+        </w:rPr>
+        <w:t xml:space="preserve"> TEXT </w:t>
       </w:r>
       <w:r>
         <w:rPr>
@@ -3294,7 +5141,29 @@
           <w:szCs w:val="20"/>
           <w:bdr w:val="single" w:sz="2" w:space="1" w:color="D9D9E3" w:frame="1"/>
         </w:rPr>
-        <w:t xml:space="preserve"> KEY (asset_id) </w:t>
+        <w:t xml:space="preserve"> KEY (</w:t>
+      </w:r>
+      <w:proofErr w:type="spellStart"/>
+      <w:r>
+        <w:rPr>
+          <w:rFonts w:ascii="inherit" w:eastAsia="Times New Roman" w:hAnsi="inherit" w:cs="Courier New"/>
+          <w:color w:val="FFFFFF"/>
+          <w:sz w:val="20"/>
+          <w:szCs w:val="20"/>
+          <w:bdr w:val="single" w:sz="2" w:space="1" w:color="D9D9E3" w:frame="1"/>
+        </w:rPr>
+        <w:t>asset_id</w:t>
+      </w:r>
+      <w:proofErr w:type="spellEnd"/>
+      <w:r>
+        <w:rPr>
+          <w:rFonts w:ascii="inherit" w:eastAsia="Times New Roman" w:hAnsi="inherit" w:cs="Courier New"/>
+          <w:color w:val="FFFFFF"/>
+          <w:sz w:val="20"/>
+          <w:szCs w:val="20"/>
+          <w:bdr w:val="single" w:sz="2" w:space="1" w:color="D9D9E3" w:frame="1"/>
+        </w:rPr>
+        <w:t xml:space="preserve">) </w:t>
       </w:r>
       <w:r>
         <w:rPr>
@@ -3354,7 +5223,51 @@
           <w:szCs w:val="20"/>
           <w:bdr w:val="single" w:sz="2" w:space="1" w:color="D9D9E3" w:frame="1"/>
         </w:rPr>
-        <w:t xml:space="preserve"> bond_history ( bond_id </w:t>
+        <w:t xml:space="preserve"> </w:t>
+      </w:r>
+      <w:proofErr w:type="spellStart"/>
+      <w:r>
+        <w:rPr>
+          <w:rFonts w:ascii="inherit" w:eastAsia="Times New Roman" w:hAnsi="inherit" w:cs="Courier New"/>
+          <w:color w:val="FFFFFF"/>
+          <w:sz w:val="20"/>
+          <w:szCs w:val="20"/>
+          <w:bdr w:val="single" w:sz="2" w:space="1" w:color="D9D9E3" w:frame="1"/>
+        </w:rPr>
+        <w:t>bond_history</w:t>
+      </w:r>
+      <w:proofErr w:type="spellEnd"/>
+      <w:r>
+        <w:rPr>
+          <w:rFonts w:ascii="inherit" w:eastAsia="Times New Roman" w:hAnsi="inherit" w:cs="Courier New"/>
+          <w:color w:val="FFFFFF"/>
+          <w:sz w:val="20"/>
+          <w:szCs w:val="20"/>
+          <w:bdr w:val="single" w:sz="2" w:space="1" w:color="D9D9E3" w:frame="1"/>
+        </w:rPr>
+        <w:t xml:space="preserve"> ( </w:t>
+      </w:r>
+      <w:proofErr w:type="spellStart"/>
+      <w:r>
+        <w:rPr>
+          <w:rFonts w:ascii="inherit" w:eastAsia="Times New Roman" w:hAnsi="inherit" w:cs="Courier New"/>
+          <w:color w:val="FFFFFF"/>
+          <w:sz w:val="20"/>
+          <w:szCs w:val="20"/>
+          <w:bdr w:val="single" w:sz="2" w:space="1" w:color="D9D9E3" w:frame="1"/>
+        </w:rPr>
+        <w:t>bond_id</w:t>
+      </w:r>
+      <w:proofErr w:type="spellEnd"/>
+      <w:r>
+        <w:rPr>
+          <w:rFonts w:ascii="inherit" w:eastAsia="Times New Roman" w:hAnsi="inherit" w:cs="Courier New"/>
+          <w:color w:val="FFFFFF"/>
+          <w:sz w:val="20"/>
+          <w:szCs w:val="20"/>
+          <w:bdr w:val="single" w:sz="2" w:space="1" w:color="D9D9E3" w:frame="1"/>
+        </w:rPr>
+        <w:t xml:space="preserve"> </w:t>
       </w:r>
       <w:r>
         <w:rPr>
@@ -3436,6 +5349,7 @@
         </w:rPr>
         <w:t xml:space="preserve"> </w:t>
       </w:r>
+      <w:proofErr w:type="spellStart"/>
       <w:r>
         <w:rPr>
           <w:rFonts w:ascii="inherit" w:eastAsia="Times New Roman" w:hAnsi="inherit" w:cs="Courier New"/>
@@ -3446,6 +5360,7 @@
         </w:rPr>
         <w:t>DATE</w:t>
       </w:r>
+      <w:proofErr w:type="spellEnd"/>
       <w:r>
         <w:rPr>
           <w:rFonts w:ascii="inherit" w:eastAsia="Times New Roman" w:hAnsi="inherit" w:cs="Courier New"/>
@@ -3734,7 +5649,29 @@
           <w:szCs w:val="20"/>
           <w:bdr w:val="single" w:sz="2" w:space="1" w:color="D9D9E3" w:frame="1"/>
         </w:rPr>
-        <w:t xml:space="preserve">, credit_rating TEXT </w:t>
+        <w:t xml:space="preserve">, </w:t>
+      </w:r>
+      <w:proofErr w:type="spellStart"/>
+      <w:r>
+        <w:rPr>
+          <w:rFonts w:ascii="inherit" w:eastAsia="Times New Roman" w:hAnsi="inherit" w:cs="Courier New"/>
+          <w:color w:val="FFFFFF"/>
+          <w:sz w:val="20"/>
+          <w:szCs w:val="20"/>
+          <w:bdr w:val="single" w:sz="2" w:space="1" w:color="D9D9E3" w:frame="1"/>
+        </w:rPr>
+        <w:t>credit_rating</w:t>
+      </w:r>
+      <w:proofErr w:type="spellEnd"/>
+      <w:r>
+        <w:rPr>
+          <w:rFonts w:ascii="inherit" w:eastAsia="Times New Roman" w:hAnsi="inherit" w:cs="Courier New"/>
+          <w:color w:val="FFFFFF"/>
+          <w:sz w:val="20"/>
+          <w:szCs w:val="20"/>
+          <w:bdr w:val="single" w:sz="2" w:space="1" w:color="D9D9E3" w:frame="1"/>
+        </w:rPr>
+        <w:t xml:space="preserve"> TEXT </w:t>
       </w:r>
       <w:r>
         <w:rPr>
@@ -3794,7 +5731,29 @@
           <w:szCs w:val="20"/>
           <w:bdr w:val="single" w:sz="2" w:space="1" w:color="D9D9E3" w:frame="1"/>
         </w:rPr>
-        <w:t xml:space="preserve"> KEY (bond_id, </w:t>
+        <w:t xml:space="preserve"> KEY (</w:t>
+      </w:r>
+      <w:proofErr w:type="spellStart"/>
+      <w:r>
+        <w:rPr>
+          <w:rFonts w:ascii="inherit" w:eastAsia="Times New Roman" w:hAnsi="inherit" w:cs="Courier New"/>
+          <w:color w:val="FFFFFF"/>
+          <w:sz w:val="20"/>
+          <w:szCs w:val="20"/>
+          <w:bdr w:val="single" w:sz="2" w:space="1" w:color="D9D9E3" w:frame="1"/>
+        </w:rPr>
+        <w:t>bond_id</w:t>
+      </w:r>
+      <w:proofErr w:type="spellEnd"/>
+      <w:r>
+        <w:rPr>
+          <w:rFonts w:ascii="inherit" w:eastAsia="Times New Roman" w:hAnsi="inherit" w:cs="Courier New"/>
+          <w:color w:val="FFFFFF"/>
+          <w:sz w:val="20"/>
+          <w:szCs w:val="20"/>
+          <w:bdr w:val="single" w:sz="2" w:space="1" w:color="D9D9E3" w:frame="1"/>
+        </w:rPr>
+        <w:t xml:space="preserve">, </w:t>
       </w:r>
       <w:r>
         <w:rPr>
@@ -3834,7 +5793,29 @@
           <w:szCs w:val="20"/>
           <w:bdr w:val="single" w:sz="2" w:space="1" w:color="D9D9E3" w:frame="1"/>
         </w:rPr>
-        <w:t xml:space="preserve"> KEY (bond_id) </w:t>
+        <w:t xml:space="preserve"> KEY (</w:t>
+      </w:r>
+      <w:proofErr w:type="spellStart"/>
+      <w:r>
+        <w:rPr>
+          <w:rFonts w:ascii="inherit" w:eastAsia="Times New Roman" w:hAnsi="inherit" w:cs="Courier New"/>
+          <w:color w:val="FFFFFF"/>
+          <w:sz w:val="20"/>
+          <w:szCs w:val="20"/>
+          <w:bdr w:val="single" w:sz="2" w:space="1" w:color="D9D9E3" w:frame="1"/>
+        </w:rPr>
+        <w:t>bond_id</w:t>
+      </w:r>
+      <w:proofErr w:type="spellEnd"/>
+      <w:r>
+        <w:rPr>
+          <w:rFonts w:ascii="inherit" w:eastAsia="Times New Roman" w:hAnsi="inherit" w:cs="Courier New"/>
+          <w:color w:val="FFFFFF"/>
+          <w:sz w:val="20"/>
+          <w:szCs w:val="20"/>
+          <w:bdr w:val="single" w:sz="2" w:space="1" w:color="D9D9E3" w:frame="1"/>
+        </w:rPr>
+        <w:t xml:space="preserve">) </w:t>
       </w:r>
       <w:r>
         <w:rPr>
@@ -3854,7 +5835,29 @@
           <w:szCs w:val="20"/>
           <w:bdr w:val="single" w:sz="2" w:space="1" w:color="D9D9E3" w:frame="1"/>
         </w:rPr>
-        <w:t xml:space="preserve"> bonds(asset_id) ); </w:t>
+        <w:t xml:space="preserve"> bonds(</w:t>
+      </w:r>
+      <w:proofErr w:type="spellStart"/>
+      <w:r>
+        <w:rPr>
+          <w:rFonts w:ascii="inherit" w:eastAsia="Times New Roman" w:hAnsi="inherit" w:cs="Courier New"/>
+          <w:color w:val="FFFFFF"/>
+          <w:sz w:val="20"/>
+          <w:szCs w:val="20"/>
+          <w:bdr w:val="single" w:sz="2" w:space="1" w:color="D9D9E3" w:frame="1"/>
+        </w:rPr>
+        <w:t>asset_id</w:t>
+      </w:r>
+      <w:proofErr w:type="spellEnd"/>
+      <w:r>
+        <w:rPr>
+          <w:rFonts w:ascii="inherit" w:eastAsia="Times New Roman" w:hAnsi="inherit" w:cs="Courier New"/>
+          <w:color w:val="FFFFFF"/>
+          <w:sz w:val="20"/>
+          <w:szCs w:val="20"/>
+          <w:bdr w:val="single" w:sz="2" w:space="1" w:color="D9D9E3" w:frame="1"/>
+        </w:rPr>
+        <w:t xml:space="preserve">) ); </w:t>
       </w:r>
       <w:r>
         <w:rPr>
@@ -3894,7 +5897,29 @@
           <w:szCs w:val="20"/>
           <w:bdr w:val="single" w:sz="2" w:space="1" w:color="D9D9E3" w:frame="1"/>
         </w:rPr>
-        <w:t xml:space="preserve"> portfolio_transactions ( id </w:t>
+        <w:t xml:space="preserve"> </w:t>
+      </w:r>
+      <w:proofErr w:type="spellStart"/>
+      <w:r>
+        <w:rPr>
+          <w:rFonts w:ascii="inherit" w:eastAsia="Times New Roman" w:hAnsi="inherit" w:cs="Courier New"/>
+          <w:color w:val="FFFFFF"/>
+          <w:sz w:val="20"/>
+          <w:szCs w:val="20"/>
+          <w:bdr w:val="single" w:sz="2" w:space="1" w:color="D9D9E3" w:frame="1"/>
+        </w:rPr>
+        <w:t>portfolio_transactions</w:t>
+      </w:r>
+      <w:proofErr w:type="spellEnd"/>
+      <w:r>
+        <w:rPr>
+          <w:rFonts w:ascii="inherit" w:eastAsia="Times New Roman" w:hAnsi="inherit" w:cs="Courier New"/>
+          <w:color w:val="FFFFFF"/>
+          <w:sz w:val="20"/>
+          <w:szCs w:val="20"/>
+          <w:bdr w:val="single" w:sz="2" w:space="1" w:color="D9D9E3" w:frame="1"/>
+        </w:rPr>
+        <w:t xml:space="preserve"> ( id </w:t>
       </w:r>
       <w:r>
         <w:rPr>
@@ -3934,7 +5959,29 @@
           <w:szCs w:val="20"/>
           <w:bdr w:val="single" w:sz="2" w:space="1" w:color="D9D9E3" w:frame="1"/>
         </w:rPr>
-        <w:t xml:space="preserve"> KEY, portfolio_id </w:t>
+        <w:t xml:space="preserve"> KEY, </w:t>
+      </w:r>
+      <w:proofErr w:type="spellStart"/>
+      <w:r>
+        <w:rPr>
+          <w:rFonts w:ascii="inherit" w:eastAsia="Times New Roman" w:hAnsi="inherit" w:cs="Courier New"/>
+          <w:color w:val="FFFFFF"/>
+          <w:sz w:val="20"/>
+          <w:szCs w:val="20"/>
+          <w:bdr w:val="single" w:sz="2" w:space="1" w:color="D9D9E3" w:frame="1"/>
+        </w:rPr>
+        <w:t>portfolio_id</w:t>
+      </w:r>
+      <w:proofErr w:type="spellEnd"/>
+      <w:r>
+        <w:rPr>
+          <w:rFonts w:ascii="inherit" w:eastAsia="Times New Roman" w:hAnsi="inherit" w:cs="Courier New"/>
+          <w:color w:val="FFFFFF"/>
+          <w:sz w:val="20"/>
+          <w:szCs w:val="20"/>
+          <w:bdr w:val="single" w:sz="2" w:space="1" w:color="D9D9E3" w:frame="1"/>
+        </w:rPr>
+        <w:t xml:space="preserve"> </w:t>
       </w:r>
       <w:r>
         <w:rPr>
@@ -3994,7 +6041,29 @@
           <w:szCs w:val="20"/>
           <w:bdr w:val="single" w:sz="2" w:space="1" w:color="D9D9E3" w:frame="1"/>
         </w:rPr>
-        <w:t xml:space="preserve">, asset_id </w:t>
+        <w:t xml:space="preserve">, </w:t>
+      </w:r>
+      <w:proofErr w:type="spellStart"/>
+      <w:r>
+        <w:rPr>
+          <w:rFonts w:ascii="inherit" w:eastAsia="Times New Roman" w:hAnsi="inherit" w:cs="Courier New"/>
+          <w:color w:val="FFFFFF"/>
+          <w:sz w:val="20"/>
+          <w:szCs w:val="20"/>
+          <w:bdr w:val="single" w:sz="2" w:space="1" w:color="D9D9E3" w:frame="1"/>
+        </w:rPr>
+        <w:t>asset_id</w:t>
+      </w:r>
+      <w:proofErr w:type="spellEnd"/>
+      <w:r>
+        <w:rPr>
+          <w:rFonts w:ascii="inherit" w:eastAsia="Times New Roman" w:hAnsi="inherit" w:cs="Courier New"/>
+          <w:color w:val="FFFFFF"/>
+          <w:sz w:val="20"/>
+          <w:szCs w:val="20"/>
+          <w:bdr w:val="single" w:sz="2" w:space="1" w:color="D9D9E3" w:frame="1"/>
+        </w:rPr>
+        <w:t xml:space="preserve"> </w:t>
       </w:r>
       <w:r>
         <w:rPr>
@@ -4116,6 +6185,7 @@
         </w:rPr>
         <w:t xml:space="preserve"> </w:t>
       </w:r>
+      <w:proofErr w:type="spellStart"/>
       <w:r>
         <w:rPr>
           <w:rFonts w:ascii="inherit" w:eastAsia="Times New Roman" w:hAnsi="inherit" w:cs="Courier New"/>
@@ -4126,6 +6196,7 @@
         </w:rPr>
         <w:t>DATE</w:t>
       </w:r>
+      <w:proofErr w:type="spellEnd"/>
       <w:r>
         <w:rPr>
           <w:rFonts w:ascii="inherit" w:eastAsia="Times New Roman" w:hAnsi="inherit" w:cs="Courier New"/>
@@ -4314,7 +6385,29 @@
           <w:szCs w:val="20"/>
           <w:bdr w:val="single" w:sz="2" w:space="1" w:color="D9D9E3" w:frame="1"/>
         </w:rPr>
-        <w:t xml:space="preserve"> KEY (portfolio_id) </w:t>
+        <w:t xml:space="preserve"> KEY (</w:t>
+      </w:r>
+      <w:proofErr w:type="spellStart"/>
+      <w:r>
+        <w:rPr>
+          <w:rFonts w:ascii="inherit" w:eastAsia="Times New Roman" w:hAnsi="inherit" w:cs="Courier New"/>
+          <w:color w:val="FFFFFF"/>
+          <w:sz w:val="20"/>
+          <w:szCs w:val="20"/>
+          <w:bdr w:val="single" w:sz="2" w:space="1" w:color="D9D9E3" w:frame="1"/>
+        </w:rPr>
+        <w:t>portfolio_id</w:t>
+      </w:r>
+      <w:proofErr w:type="spellEnd"/>
+      <w:r>
+        <w:rPr>
+          <w:rFonts w:ascii="inherit" w:eastAsia="Times New Roman" w:hAnsi="inherit" w:cs="Courier New"/>
+          <w:color w:val="FFFFFF"/>
+          <w:sz w:val="20"/>
+          <w:szCs w:val="20"/>
+          <w:bdr w:val="single" w:sz="2" w:space="1" w:color="D9D9E3" w:frame="1"/>
+        </w:rPr>
+        <w:t xml:space="preserve">) </w:t>
       </w:r>
       <w:r>
         <w:rPr>
@@ -4334,68 +6427,99 @@
           <w:szCs w:val="20"/>
           <w:bdr w:val="single" w:sz="2" w:space="1" w:color="D9D9E3" w:frame="1"/>
         </w:rPr>
+        <w:t xml:space="preserve"> portfolios(id), </w:t>
+      </w:r>
+      <w:r>
+        <w:rPr>
+          <w:rFonts w:ascii="inherit" w:eastAsia="Times New Roman" w:hAnsi="inherit" w:cs="Courier New"/>
+          <w:color w:val="2E95D3"/>
+          <w:sz w:val="20"/>
+          <w:szCs w:val="20"/>
+          <w:bdr w:val="single" w:sz="2" w:space="0" w:color="D9D9E3" w:frame="1"/>
+        </w:rPr>
+        <w:t>FOREIGN</w:t>
+      </w:r>
+      <w:r>
+        <w:rPr>
+          <w:rFonts w:ascii="inherit" w:eastAsia="Times New Roman" w:hAnsi="inherit" w:cs="Courier New"/>
+          <w:color w:val="FFFFFF"/>
+          <w:sz w:val="20"/>
+          <w:szCs w:val="20"/>
+          <w:bdr w:val="single" w:sz="2" w:space="1" w:color="D9D9E3" w:frame="1"/>
+        </w:rPr>
+        <w:t xml:space="preserve"> KEY (</w:t>
+      </w:r>
+      <w:proofErr w:type="spellStart"/>
+      <w:r>
+        <w:rPr>
+          <w:rFonts w:ascii="inherit" w:eastAsia="Times New Roman" w:hAnsi="inherit" w:cs="Courier New"/>
+          <w:color w:val="FFFFFF"/>
+          <w:sz w:val="20"/>
+          <w:szCs w:val="20"/>
+          <w:bdr w:val="single" w:sz="2" w:space="1" w:color="D9D9E3" w:frame="1"/>
+        </w:rPr>
+        <w:t>asset_id</w:t>
+      </w:r>
+      <w:proofErr w:type="spellEnd"/>
+      <w:r>
+        <w:rPr>
+          <w:rFonts w:ascii="inherit" w:eastAsia="Times New Roman" w:hAnsi="inherit" w:cs="Courier New"/>
+          <w:color w:val="FFFFFF"/>
+          <w:sz w:val="20"/>
+          <w:szCs w:val="20"/>
+          <w:bdr w:val="single" w:sz="2" w:space="1" w:color="D9D9E3" w:frame="1"/>
+        </w:rPr>
+        <w:t xml:space="preserve">) </w:t>
+      </w:r>
+      <w:r>
+        <w:rPr>
+          <w:rFonts w:ascii="inherit" w:eastAsia="Times New Roman" w:hAnsi="inherit" w:cs="Courier New"/>
+          <w:color w:val="2E95D3"/>
+          <w:sz w:val="20"/>
+          <w:szCs w:val="20"/>
+          <w:bdr w:val="single" w:sz="2" w:space="0" w:color="D9D9E3" w:frame="1"/>
+        </w:rPr>
+        <w:t>REFERENCES</w:t>
+      </w:r>
+      <w:r>
+        <w:rPr>
+          <w:rFonts w:ascii="inherit" w:eastAsia="Times New Roman" w:hAnsi="inherit" w:cs="Courier New"/>
+          <w:color w:val="FFFFFF"/>
+          <w:sz w:val="20"/>
+          <w:szCs w:val="20"/>
+          <w:bdr w:val="single" w:sz="2" w:space="1" w:color="D9D9E3" w:frame="1"/>
+        </w:rPr>
+        <w:t xml:space="preserve"> assets(id) ); </w:t>
+      </w:r>
+      <w:r>
+        <w:rPr>
+          <w:rFonts w:ascii="inherit" w:eastAsia="Times New Roman" w:hAnsi="inherit" w:cs="Courier New"/>
+          <w:color w:val="2E95D3"/>
+          <w:sz w:val="20"/>
+          <w:szCs w:val="20"/>
+          <w:bdr w:val="single" w:sz="2" w:space="0" w:color="D9D9E3" w:frame="1"/>
+        </w:rPr>
+        <w:t>CREATE</w:t>
+      </w:r>
+      <w:r>
+        <w:rPr>
+          <w:rFonts w:ascii="inherit" w:eastAsia="Times New Roman" w:hAnsi="inherit" w:cs="Courier New"/>
+          <w:color w:val="FFFFFF"/>
+          <w:sz w:val="20"/>
+          <w:szCs w:val="20"/>
+          <w:bdr w:val="single" w:sz="2" w:space="1" w:color="D9D9E3" w:frame="1"/>
+        </w:rPr>
         <w:t xml:space="preserve"> </w:t>
       </w:r>
       <w:r>
         <w:rPr>
           <w:rFonts w:ascii="inherit" w:eastAsia="Times New Roman" w:hAnsi="inherit" w:cs="Courier New"/>
-          <w:color w:val="FFFFFF"/>
-          <w:sz w:val="20"/>
-          <w:szCs w:val="20"/>
-          <w:bdr w:val="single" w:sz="2" w:space="1" w:color="D9D9E3" w:frame="1"/>
-        </w:rPr>
-        <w:lastRenderedPageBreak/>
-        <w:t xml:space="preserve">portfolios(id), </w:t>
-      </w:r>
-      <w:r>
-        <w:rPr>
-          <w:rFonts w:ascii="inherit" w:eastAsia="Times New Roman" w:hAnsi="inherit" w:cs="Courier New"/>
-          <w:color w:val="2E95D3"/>
-          <w:sz w:val="20"/>
-          <w:szCs w:val="20"/>
-          <w:bdr w:val="single" w:sz="2" w:space="0" w:color="D9D9E3" w:frame="1"/>
-        </w:rPr>
-        <w:t>FOREIGN</w:t>
-      </w:r>
-      <w:r>
-        <w:rPr>
-          <w:rFonts w:ascii="inherit" w:eastAsia="Times New Roman" w:hAnsi="inherit" w:cs="Courier New"/>
-          <w:color w:val="FFFFFF"/>
-          <w:sz w:val="20"/>
-          <w:szCs w:val="20"/>
-          <w:bdr w:val="single" w:sz="2" w:space="1" w:color="D9D9E3" w:frame="1"/>
-        </w:rPr>
-        <w:t xml:space="preserve"> KEY (asset_id) </w:t>
-      </w:r>
-      <w:r>
-        <w:rPr>
-          <w:rFonts w:ascii="inherit" w:eastAsia="Times New Roman" w:hAnsi="inherit" w:cs="Courier New"/>
-          <w:color w:val="2E95D3"/>
-          <w:sz w:val="20"/>
-          <w:szCs w:val="20"/>
-          <w:bdr w:val="single" w:sz="2" w:space="0" w:color="D9D9E3" w:frame="1"/>
-        </w:rPr>
-        <w:t>REFERENCES</w:t>
-      </w:r>
-      <w:r>
-        <w:rPr>
-          <w:rFonts w:ascii="inherit" w:eastAsia="Times New Roman" w:hAnsi="inherit" w:cs="Courier New"/>
-          <w:color w:val="FFFFFF"/>
-          <w:sz w:val="20"/>
-          <w:szCs w:val="20"/>
-          <w:bdr w:val="single" w:sz="2" w:space="1" w:color="D9D9E3" w:frame="1"/>
-        </w:rPr>
-        <w:t xml:space="preserve"> assets(id) ); </w:t>
-      </w:r>
-      <w:r>
-        <w:rPr>
-          <w:rFonts w:ascii="inherit" w:eastAsia="Times New Roman" w:hAnsi="inherit" w:cs="Courier New"/>
-          <w:color w:val="2E95D3"/>
-          <w:sz w:val="20"/>
-          <w:szCs w:val="20"/>
-          <w:bdr w:val="single" w:sz="2" w:space="0" w:color="D9D9E3" w:frame="1"/>
-        </w:rPr>
-        <w:t>CREATE</w:t>
+          <w:color w:val="2E95D3"/>
+          <w:sz w:val="20"/>
+          <w:szCs w:val="20"/>
+          <w:bdr w:val="single" w:sz="2" w:space="0" w:color="D9D9E3" w:frame="1"/>
+        </w:rPr>
+        <w:t>TABLE</w:t>
       </w:r>
       <w:r>
         <w:rPr>
@@ -4407,25 +6531,27 @@
         </w:rPr>
         <w:t xml:space="preserve"> </w:t>
       </w:r>
-      <w:r>
-        <w:rPr>
-          <w:rFonts w:ascii="inherit" w:eastAsia="Times New Roman" w:hAnsi="inherit" w:cs="Courier New"/>
-          <w:color w:val="2E95D3"/>
-          <w:sz w:val="20"/>
-          <w:szCs w:val="20"/>
-          <w:bdr w:val="single" w:sz="2" w:space="0" w:color="D9D9E3" w:frame="1"/>
-        </w:rPr>
-        <w:t>TABLE</w:t>
-      </w:r>
-      <w:r>
-        <w:rPr>
-          <w:rFonts w:ascii="inherit" w:eastAsia="Times New Roman" w:hAnsi="inherit" w:cs="Courier New"/>
-          <w:color w:val="FFFFFF"/>
-          <w:sz w:val="20"/>
-          <w:szCs w:val="20"/>
-          <w:bdr w:val="single" w:sz="2" w:space="1" w:color="D9D9E3" w:frame="1"/>
-        </w:rPr>
-        <w:t xml:space="preserve"> portfolio_fees ( id </w:t>
+      <w:proofErr w:type="spellStart"/>
+      <w:r>
+        <w:rPr>
+          <w:rFonts w:ascii="inherit" w:eastAsia="Times New Roman" w:hAnsi="inherit" w:cs="Courier New"/>
+          <w:color w:val="FFFFFF"/>
+          <w:sz w:val="20"/>
+          <w:szCs w:val="20"/>
+          <w:bdr w:val="single" w:sz="2" w:space="1" w:color="D9D9E3" w:frame="1"/>
+        </w:rPr>
+        <w:t>portfolio_fees</w:t>
+      </w:r>
+      <w:proofErr w:type="spellEnd"/>
+      <w:r>
+        <w:rPr>
+          <w:rFonts w:ascii="inherit" w:eastAsia="Times New Roman" w:hAnsi="inherit" w:cs="Courier New"/>
+          <w:color w:val="FFFFFF"/>
+          <w:sz w:val="20"/>
+          <w:szCs w:val="20"/>
+          <w:bdr w:val="single" w:sz="2" w:space="1" w:color="D9D9E3" w:frame="1"/>
+        </w:rPr>
+        <w:t xml:space="preserve"> ( id </w:t>
       </w:r>
       <w:r>
         <w:rPr>
@@ -4526,7 +6652,61 @@
           <w:sz w:val="21"/>
           <w:szCs w:val="21"/>
         </w:rPr>
-        <w:t xml:space="preserve"> SQL queries for the portfolio_fees, portfolio_goals, and market_indices tables:</w:t>
+        <w:t xml:space="preserve"> SQL queries for the </w:t>
+      </w:r>
+      <w:proofErr w:type="spellStart"/>
+      <w:r>
+        <w:rPr>
+          <w:rFonts w:ascii="Segoe UI" w:eastAsia="Times New Roman" w:hAnsi="Segoe UI" w:cs="Segoe UI"/>
+          <w:sz w:val="21"/>
+          <w:szCs w:val="21"/>
+        </w:rPr>
+        <w:t>portfolio_fees</w:t>
+      </w:r>
+      <w:proofErr w:type="spellEnd"/>
+      <w:r>
+        <w:rPr>
+          <w:rFonts w:ascii="Segoe UI" w:eastAsia="Times New Roman" w:hAnsi="Segoe UI" w:cs="Segoe UI"/>
+          <w:sz w:val="21"/>
+          <w:szCs w:val="21"/>
+        </w:rPr>
+        <w:t xml:space="preserve">, </w:t>
+      </w:r>
+      <w:proofErr w:type="spellStart"/>
+      <w:r>
+        <w:rPr>
+          <w:rFonts w:ascii="Segoe UI" w:eastAsia="Times New Roman" w:hAnsi="Segoe UI" w:cs="Segoe UI"/>
+          <w:sz w:val="21"/>
+          <w:szCs w:val="21"/>
+        </w:rPr>
+        <w:t>portfolio_goals</w:t>
+      </w:r>
+      <w:proofErr w:type="spellEnd"/>
+      <w:r>
+        <w:rPr>
+          <w:rFonts w:ascii="Segoe UI" w:eastAsia="Times New Roman" w:hAnsi="Segoe UI" w:cs="Segoe UI"/>
+          <w:sz w:val="21"/>
+          <w:szCs w:val="21"/>
+        </w:rPr>
+        <w:t xml:space="preserve">, and </w:t>
+      </w:r>
+      <w:proofErr w:type="spellStart"/>
+      <w:r>
+        <w:rPr>
+          <w:rFonts w:ascii="Segoe UI" w:eastAsia="Times New Roman" w:hAnsi="Segoe UI" w:cs="Segoe UI"/>
+          <w:sz w:val="21"/>
+          <w:szCs w:val="21"/>
+        </w:rPr>
+        <w:t>market_indices</w:t>
+      </w:r>
+      <w:proofErr w:type="spellEnd"/>
+      <w:r>
+        <w:rPr>
+          <w:rFonts w:ascii="Segoe UI" w:eastAsia="Times New Roman" w:hAnsi="Segoe UI" w:cs="Segoe UI"/>
+          <w:sz w:val="21"/>
+          <w:szCs w:val="21"/>
+        </w:rPr>
+        <w:t xml:space="preserve"> tables:</w:t>
       </w:r>
     </w:p>
     <w:p>
@@ -4642,7 +6822,29 @@
           <w:szCs w:val="20"/>
           <w:bdr w:val="single" w:sz="2" w:space="1" w:color="D9D9E3" w:frame="1"/>
         </w:rPr>
-        <w:t xml:space="preserve"> portfolio_fees ( id </w:t>
+        <w:t xml:space="preserve"> </w:t>
+      </w:r>
+      <w:proofErr w:type="spellStart"/>
+      <w:r>
+        <w:rPr>
+          <w:rFonts w:ascii="inherit" w:eastAsia="Times New Roman" w:hAnsi="inherit" w:cs="Courier New"/>
+          <w:color w:val="FFFFFF"/>
+          <w:sz w:val="20"/>
+          <w:szCs w:val="20"/>
+          <w:bdr w:val="single" w:sz="2" w:space="1" w:color="D9D9E3" w:frame="1"/>
+        </w:rPr>
+        <w:t>portfolio_fees</w:t>
+      </w:r>
+      <w:proofErr w:type="spellEnd"/>
+      <w:r>
+        <w:rPr>
+          <w:rFonts w:ascii="inherit" w:eastAsia="Times New Roman" w:hAnsi="inherit" w:cs="Courier New"/>
+          <w:color w:val="FFFFFF"/>
+          <w:sz w:val="20"/>
+          <w:szCs w:val="20"/>
+          <w:bdr w:val="single" w:sz="2" w:space="1" w:color="D9D9E3" w:frame="1"/>
+        </w:rPr>
+        <w:t xml:space="preserve"> ( id </w:t>
       </w:r>
       <w:r>
         <w:rPr>
@@ -4682,7 +6884,29 @@
           <w:szCs w:val="20"/>
           <w:bdr w:val="single" w:sz="2" w:space="1" w:color="D9D9E3" w:frame="1"/>
         </w:rPr>
-        <w:t xml:space="preserve"> KEY, portfolio_id </w:t>
+        <w:t xml:space="preserve"> KEY, </w:t>
+      </w:r>
+      <w:proofErr w:type="spellStart"/>
+      <w:r>
+        <w:rPr>
+          <w:rFonts w:ascii="inherit" w:eastAsia="Times New Roman" w:hAnsi="inherit" w:cs="Courier New"/>
+          <w:color w:val="FFFFFF"/>
+          <w:sz w:val="20"/>
+          <w:szCs w:val="20"/>
+          <w:bdr w:val="single" w:sz="2" w:space="1" w:color="D9D9E3" w:frame="1"/>
+        </w:rPr>
+        <w:t>portfolio_id</w:t>
+      </w:r>
+      <w:proofErr w:type="spellEnd"/>
+      <w:r>
+        <w:rPr>
+          <w:rFonts w:ascii="inherit" w:eastAsia="Times New Roman" w:hAnsi="inherit" w:cs="Courier New"/>
+          <w:color w:val="FFFFFF"/>
+          <w:sz w:val="20"/>
+          <w:szCs w:val="20"/>
+          <w:bdr w:val="single" w:sz="2" w:space="1" w:color="D9D9E3" w:frame="1"/>
+        </w:rPr>
+        <w:t xml:space="preserve"> </w:t>
       </w:r>
       <w:r>
         <w:rPr>
@@ -4742,7 +6966,29 @@
           <w:szCs w:val="20"/>
           <w:bdr w:val="single" w:sz="2" w:space="1" w:color="D9D9E3" w:frame="1"/>
         </w:rPr>
-        <w:t xml:space="preserve">, fee_type TEXT </w:t>
+        <w:t xml:space="preserve">, </w:t>
+      </w:r>
+      <w:proofErr w:type="spellStart"/>
+      <w:r>
+        <w:rPr>
+          <w:rFonts w:ascii="inherit" w:eastAsia="Times New Roman" w:hAnsi="inherit" w:cs="Courier New"/>
+          <w:color w:val="FFFFFF"/>
+          <w:sz w:val="20"/>
+          <w:szCs w:val="20"/>
+          <w:bdr w:val="single" w:sz="2" w:space="1" w:color="D9D9E3" w:frame="1"/>
+        </w:rPr>
+        <w:t>fee_type</w:t>
+      </w:r>
+      <w:proofErr w:type="spellEnd"/>
+      <w:r>
+        <w:rPr>
+          <w:rFonts w:ascii="inherit" w:eastAsia="Times New Roman" w:hAnsi="inherit" w:cs="Courier New"/>
+          <w:color w:val="FFFFFF"/>
+          <w:sz w:val="20"/>
+          <w:szCs w:val="20"/>
+          <w:bdr w:val="single" w:sz="2" w:space="1" w:color="D9D9E3" w:frame="1"/>
+        </w:rPr>
+        <w:t xml:space="preserve"> TEXT </w:t>
       </w:r>
       <w:r>
         <w:rPr>
@@ -4782,7 +7028,29 @@
           <w:szCs w:val="20"/>
           <w:bdr w:val="single" w:sz="2" w:space="1" w:color="D9D9E3" w:frame="1"/>
         </w:rPr>
-        <w:t xml:space="preserve">, fee_amount </w:t>
+        <w:t xml:space="preserve">, </w:t>
+      </w:r>
+      <w:proofErr w:type="spellStart"/>
+      <w:r>
+        <w:rPr>
+          <w:rFonts w:ascii="inherit" w:eastAsia="Times New Roman" w:hAnsi="inherit" w:cs="Courier New"/>
+          <w:color w:val="FFFFFF"/>
+          <w:sz w:val="20"/>
+          <w:szCs w:val="20"/>
+          <w:bdr w:val="single" w:sz="2" w:space="1" w:color="D9D9E3" w:frame="1"/>
+        </w:rPr>
+        <w:t>fee_amount</w:t>
+      </w:r>
+      <w:proofErr w:type="spellEnd"/>
+      <w:r>
+        <w:rPr>
+          <w:rFonts w:ascii="inherit" w:eastAsia="Times New Roman" w:hAnsi="inherit" w:cs="Courier New"/>
+          <w:color w:val="FFFFFF"/>
+          <w:sz w:val="20"/>
+          <w:szCs w:val="20"/>
+          <w:bdr w:val="single" w:sz="2" w:space="1" w:color="D9D9E3" w:frame="1"/>
+        </w:rPr>
+        <w:t xml:space="preserve"> </w:t>
       </w:r>
       <w:r>
         <w:rPr>
@@ -4842,7 +7110,29 @@
           <w:szCs w:val="20"/>
           <w:bdr w:val="single" w:sz="2" w:space="1" w:color="D9D9E3" w:frame="1"/>
         </w:rPr>
-        <w:t xml:space="preserve">, fee_date </w:t>
+        <w:t xml:space="preserve">, </w:t>
+      </w:r>
+      <w:proofErr w:type="spellStart"/>
+      <w:r>
+        <w:rPr>
+          <w:rFonts w:ascii="inherit" w:eastAsia="Times New Roman" w:hAnsi="inherit" w:cs="Courier New"/>
+          <w:color w:val="FFFFFF"/>
+          <w:sz w:val="20"/>
+          <w:szCs w:val="20"/>
+          <w:bdr w:val="single" w:sz="2" w:space="1" w:color="D9D9E3" w:frame="1"/>
+        </w:rPr>
+        <w:t>fee_date</w:t>
+      </w:r>
+      <w:proofErr w:type="spellEnd"/>
+      <w:r>
+        <w:rPr>
+          <w:rFonts w:ascii="inherit" w:eastAsia="Times New Roman" w:hAnsi="inherit" w:cs="Courier New"/>
+          <w:color w:val="FFFFFF"/>
+          <w:sz w:val="20"/>
+          <w:szCs w:val="20"/>
+          <w:bdr w:val="single" w:sz="2" w:space="1" w:color="D9D9E3" w:frame="1"/>
+        </w:rPr>
+        <w:t xml:space="preserve"> </w:t>
       </w:r>
       <w:r>
         <w:rPr>
@@ -4922,7 +7212,29 @@
           <w:szCs w:val="20"/>
           <w:bdr w:val="single" w:sz="2" w:space="1" w:color="D9D9E3" w:frame="1"/>
         </w:rPr>
-        <w:t xml:space="preserve"> KEY (portfolio_id) </w:t>
+        <w:t xml:space="preserve"> KEY (</w:t>
+      </w:r>
+      <w:proofErr w:type="spellStart"/>
+      <w:r>
+        <w:rPr>
+          <w:rFonts w:ascii="inherit" w:eastAsia="Times New Roman" w:hAnsi="inherit" w:cs="Courier New"/>
+          <w:color w:val="FFFFFF"/>
+          <w:sz w:val="20"/>
+          <w:szCs w:val="20"/>
+          <w:bdr w:val="single" w:sz="2" w:space="1" w:color="D9D9E3" w:frame="1"/>
+        </w:rPr>
+        <w:t>portfolio_id</w:t>
+      </w:r>
+      <w:proofErr w:type="spellEnd"/>
+      <w:r>
+        <w:rPr>
+          <w:rFonts w:ascii="inherit" w:eastAsia="Times New Roman" w:hAnsi="inherit" w:cs="Courier New"/>
+          <w:color w:val="FFFFFF"/>
+          <w:sz w:val="20"/>
+          <w:szCs w:val="20"/>
+          <w:bdr w:val="single" w:sz="2" w:space="1" w:color="D9D9E3" w:frame="1"/>
+        </w:rPr>
+        <w:t xml:space="preserve">) </w:t>
       </w:r>
       <w:r>
         <w:rPr>
@@ -4982,7 +7294,29 @@
           <w:szCs w:val="20"/>
           <w:bdr w:val="single" w:sz="2" w:space="1" w:color="D9D9E3" w:frame="1"/>
         </w:rPr>
-        <w:t xml:space="preserve"> portfolio_goals ( id </w:t>
+        <w:t xml:space="preserve"> </w:t>
+      </w:r>
+      <w:proofErr w:type="spellStart"/>
+      <w:r>
+        <w:rPr>
+          <w:rFonts w:ascii="inherit" w:eastAsia="Times New Roman" w:hAnsi="inherit" w:cs="Courier New"/>
+          <w:color w:val="FFFFFF"/>
+          <w:sz w:val="20"/>
+          <w:szCs w:val="20"/>
+          <w:bdr w:val="single" w:sz="2" w:space="1" w:color="D9D9E3" w:frame="1"/>
+        </w:rPr>
+        <w:t>portfolio_goals</w:t>
+      </w:r>
+      <w:proofErr w:type="spellEnd"/>
+      <w:r>
+        <w:rPr>
+          <w:rFonts w:ascii="inherit" w:eastAsia="Times New Roman" w:hAnsi="inherit" w:cs="Courier New"/>
+          <w:color w:val="FFFFFF"/>
+          <w:sz w:val="20"/>
+          <w:szCs w:val="20"/>
+          <w:bdr w:val="single" w:sz="2" w:space="1" w:color="D9D9E3" w:frame="1"/>
+        </w:rPr>
+        <w:t xml:space="preserve"> ( id </w:t>
       </w:r>
       <w:r>
         <w:rPr>
@@ -5022,7 +7356,29 @@
           <w:szCs w:val="20"/>
           <w:bdr w:val="single" w:sz="2" w:space="1" w:color="D9D9E3" w:frame="1"/>
         </w:rPr>
-        <w:t xml:space="preserve"> KEY, portfolio_id </w:t>
+        <w:t xml:space="preserve"> KEY, </w:t>
+      </w:r>
+      <w:proofErr w:type="spellStart"/>
+      <w:r>
+        <w:rPr>
+          <w:rFonts w:ascii="inherit" w:eastAsia="Times New Roman" w:hAnsi="inherit" w:cs="Courier New"/>
+          <w:color w:val="FFFFFF"/>
+          <w:sz w:val="20"/>
+          <w:szCs w:val="20"/>
+          <w:bdr w:val="single" w:sz="2" w:space="1" w:color="D9D9E3" w:frame="1"/>
+        </w:rPr>
+        <w:t>portfolio_id</w:t>
+      </w:r>
+      <w:proofErr w:type="spellEnd"/>
+      <w:r>
+        <w:rPr>
+          <w:rFonts w:ascii="inherit" w:eastAsia="Times New Roman" w:hAnsi="inherit" w:cs="Courier New"/>
+          <w:color w:val="FFFFFF"/>
+          <w:sz w:val="20"/>
+          <w:szCs w:val="20"/>
+          <w:bdr w:val="single" w:sz="2" w:space="1" w:color="D9D9E3" w:frame="1"/>
+        </w:rPr>
+        <w:t xml:space="preserve"> </w:t>
       </w:r>
       <w:r>
         <w:rPr>
@@ -5082,7 +7438,29 @@
           <w:szCs w:val="20"/>
           <w:bdr w:val="single" w:sz="2" w:space="1" w:color="D9D9E3" w:frame="1"/>
         </w:rPr>
-        <w:t xml:space="preserve">, goal_type TEXT </w:t>
+        <w:t xml:space="preserve">, </w:t>
+      </w:r>
+      <w:proofErr w:type="spellStart"/>
+      <w:r>
+        <w:rPr>
+          <w:rFonts w:ascii="inherit" w:eastAsia="Times New Roman" w:hAnsi="inherit" w:cs="Courier New"/>
+          <w:color w:val="FFFFFF"/>
+          <w:sz w:val="20"/>
+          <w:szCs w:val="20"/>
+          <w:bdr w:val="single" w:sz="2" w:space="1" w:color="D9D9E3" w:frame="1"/>
+        </w:rPr>
+        <w:t>goal_type</w:t>
+      </w:r>
+      <w:proofErr w:type="spellEnd"/>
+      <w:r>
+        <w:rPr>
+          <w:rFonts w:ascii="inherit" w:eastAsia="Times New Roman" w:hAnsi="inherit" w:cs="Courier New"/>
+          <w:color w:val="FFFFFF"/>
+          <w:sz w:val="20"/>
+          <w:szCs w:val="20"/>
+          <w:bdr w:val="single" w:sz="2" w:space="1" w:color="D9D9E3" w:frame="1"/>
+        </w:rPr>
+        <w:t xml:space="preserve"> TEXT </w:t>
       </w:r>
       <w:r>
         <w:rPr>
@@ -5122,7 +7500,29 @@
           <w:szCs w:val="20"/>
           <w:bdr w:val="single" w:sz="2" w:space="1" w:color="D9D9E3" w:frame="1"/>
         </w:rPr>
-        <w:t xml:space="preserve">, goal_value </w:t>
+        <w:t xml:space="preserve">, </w:t>
+      </w:r>
+      <w:proofErr w:type="spellStart"/>
+      <w:r>
+        <w:rPr>
+          <w:rFonts w:ascii="inherit" w:eastAsia="Times New Roman" w:hAnsi="inherit" w:cs="Courier New"/>
+          <w:color w:val="FFFFFF"/>
+          <w:sz w:val="20"/>
+          <w:szCs w:val="20"/>
+          <w:bdr w:val="single" w:sz="2" w:space="1" w:color="D9D9E3" w:frame="1"/>
+        </w:rPr>
+        <w:t>goal_value</w:t>
+      </w:r>
+      <w:proofErr w:type="spellEnd"/>
+      <w:r>
+        <w:rPr>
+          <w:rFonts w:ascii="inherit" w:eastAsia="Times New Roman" w:hAnsi="inherit" w:cs="Courier New"/>
+          <w:color w:val="FFFFFF"/>
+          <w:sz w:val="20"/>
+          <w:szCs w:val="20"/>
+          <w:bdr w:val="single" w:sz="2" w:space="1" w:color="D9D9E3" w:frame="1"/>
+        </w:rPr>
+        <w:t xml:space="preserve"> </w:t>
       </w:r>
       <w:r>
         <w:rPr>
@@ -5182,7 +7582,29 @@
           <w:szCs w:val="20"/>
           <w:bdr w:val="single" w:sz="2" w:space="1" w:color="D9D9E3" w:frame="1"/>
         </w:rPr>
-        <w:t xml:space="preserve">, goal_description TEXT </w:t>
+        <w:t xml:space="preserve">, </w:t>
+      </w:r>
+      <w:proofErr w:type="spellStart"/>
+      <w:r>
+        <w:rPr>
+          <w:rFonts w:ascii="inherit" w:eastAsia="Times New Roman" w:hAnsi="inherit" w:cs="Courier New"/>
+          <w:color w:val="FFFFFF"/>
+          <w:sz w:val="20"/>
+          <w:szCs w:val="20"/>
+          <w:bdr w:val="single" w:sz="2" w:space="1" w:color="D9D9E3" w:frame="1"/>
+        </w:rPr>
+        <w:t>goal_description</w:t>
+      </w:r>
+      <w:proofErr w:type="spellEnd"/>
+      <w:r>
+        <w:rPr>
+          <w:rFonts w:ascii="inherit" w:eastAsia="Times New Roman" w:hAnsi="inherit" w:cs="Courier New"/>
+          <w:color w:val="FFFFFF"/>
+          <w:sz w:val="20"/>
+          <w:szCs w:val="20"/>
+          <w:bdr w:val="single" w:sz="2" w:space="1" w:color="D9D9E3" w:frame="1"/>
+        </w:rPr>
+        <w:t xml:space="preserve"> TEXT </w:t>
       </w:r>
       <w:r>
         <w:rPr>
@@ -5242,7 +7664,29 @@
           <w:szCs w:val="20"/>
           <w:bdr w:val="single" w:sz="2" w:space="1" w:color="D9D9E3" w:frame="1"/>
         </w:rPr>
-        <w:t xml:space="preserve"> KEY (portfolio_id) </w:t>
+        <w:t xml:space="preserve"> KEY (</w:t>
+      </w:r>
+      <w:proofErr w:type="spellStart"/>
+      <w:r>
+        <w:rPr>
+          <w:rFonts w:ascii="inherit" w:eastAsia="Times New Roman" w:hAnsi="inherit" w:cs="Courier New"/>
+          <w:color w:val="FFFFFF"/>
+          <w:sz w:val="20"/>
+          <w:szCs w:val="20"/>
+          <w:bdr w:val="single" w:sz="2" w:space="1" w:color="D9D9E3" w:frame="1"/>
+        </w:rPr>
+        <w:t>portfolio_id</w:t>
+      </w:r>
+      <w:proofErr w:type="spellEnd"/>
+      <w:r>
+        <w:rPr>
+          <w:rFonts w:ascii="inherit" w:eastAsia="Times New Roman" w:hAnsi="inherit" w:cs="Courier New"/>
+          <w:color w:val="FFFFFF"/>
+          <w:sz w:val="20"/>
+          <w:szCs w:val="20"/>
+          <w:bdr w:val="single" w:sz="2" w:space="1" w:color="D9D9E3" w:frame="1"/>
+        </w:rPr>
+        <w:t xml:space="preserve">) </w:t>
       </w:r>
       <w:r>
         <w:rPr>
@@ -5302,7 +7746,29 @@
           <w:szCs w:val="20"/>
           <w:bdr w:val="single" w:sz="2" w:space="1" w:color="D9D9E3" w:frame="1"/>
         </w:rPr>
-        <w:t xml:space="preserve"> market_indices ( id </w:t>
+        <w:t xml:space="preserve"> </w:t>
+      </w:r>
+      <w:proofErr w:type="spellStart"/>
+      <w:r>
+        <w:rPr>
+          <w:rFonts w:ascii="inherit" w:eastAsia="Times New Roman" w:hAnsi="inherit" w:cs="Courier New"/>
+          <w:color w:val="FFFFFF"/>
+          <w:sz w:val="20"/>
+          <w:szCs w:val="20"/>
+          <w:bdr w:val="single" w:sz="2" w:space="1" w:color="D9D9E3" w:frame="1"/>
+        </w:rPr>
+        <w:t>market_indices</w:t>
+      </w:r>
+      <w:proofErr w:type="spellEnd"/>
+      <w:r>
+        <w:rPr>
+          <w:rFonts w:ascii="inherit" w:eastAsia="Times New Roman" w:hAnsi="inherit" w:cs="Courier New"/>
+          <w:color w:val="FFFFFF"/>
+          <w:sz w:val="20"/>
+          <w:szCs w:val="20"/>
+          <w:bdr w:val="single" w:sz="2" w:space="1" w:color="D9D9E3" w:frame="1"/>
+        </w:rPr>
+        <w:t xml:space="preserve"> ( id </w:t>
       </w:r>
       <w:r>
         <w:rPr>
@@ -5464,7 +7930,45 @@
           <w:sz w:val="21"/>
           <w:szCs w:val="21"/>
         </w:rPr>
-        <w:t>Thanks, each type in asset_types will have a different table to store data since each type of asset has different characteristics. Please create a insert command for me to insert the two current asset types my database holds.</w:t>
+        <w:t xml:space="preserve">Thanks, each type in </w:t>
+      </w:r>
+      <w:proofErr w:type="spellStart"/>
+      <w:r>
+        <w:rPr>
+          <w:rFonts w:ascii="Segoe UI" w:eastAsia="Times New Roman" w:hAnsi="Segoe UI" w:cs="Segoe UI"/>
+          <w:sz w:val="21"/>
+          <w:szCs w:val="21"/>
+        </w:rPr>
+        <w:t>asset_types</w:t>
+      </w:r>
+      <w:proofErr w:type="spellEnd"/>
+      <w:r>
+        <w:rPr>
+          <w:rFonts w:ascii="Segoe UI" w:eastAsia="Times New Roman" w:hAnsi="Segoe UI" w:cs="Segoe UI"/>
+          <w:sz w:val="21"/>
+          <w:szCs w:val="21"/>
+        </w:rPr>
+        <w:t xml:space="preserve"> will have a different table to store data since each type of asset has different characteristics. Please create </w:t>
+      </w:r>
+      <w:proofErr w:type="spellStart"/>
+      <w:proofErr w:type="gramStart"/>
+      <w:r>
+        <w:rPr>
+          <w:rFonts w:ascii="Segoe UI" w:eastAsia="Times New Roman" w:hAnsi="Segoe UI" w:cs="Segoe UI"/>
+          <w:sz w:val="21"/>
+          <w:szCs w:val="21"/>
+        </w:rPr>
+        <w:t>a</w:t>
+      </w:r>
+      <w:proofErr w:type="spellEnd"/>
+      <w:proofErr w:type="gramEnd"/>
+      <w:r>
+        <w:rPr>
+          <w:rFonts w:ascii="Segoe UI" w:eastAsia="Times New Roman" w:hAnsi="Segoe UI" w:cs="Segoe UI"/>
+          <w:sz w:val="21"/>
+          <w:szCs w:val="21"/>
+        </w:rPr>
+        <w:t xml:space="preserve"> insert command for me to insert the two current asset types my database holds.</w:t>
       </w:r>
     </w:p>
     <w:p>
@@ -5490,6 +7994,7 @@
         </w:rPr>
         <w:t xml:space="preserve">To insert the two asset types into the </w:t>
       </w:r>
+      <w:proofErr w:type="spellStart"/>
       <w:r>
         <w:rPr>
           <w:rFonts w:ascii="Ubuntu Mono" w:eastAsia="Times New Roman" w:hAnsi="Ubuntu Mono" w:cs="Courier New"/>
@@ -5501,6 +8006,7 @@
         </w:rPr>
         <w:t>asset_types</w:t>
       </w:r>
+      <w:proofErr w:type="spellEnd"/>
       <w:r>
         <w:rPr>
           <w:rFonts w:ascii="Segoe UI" w:eastAsia="Times New Roman" w:hAnsi="Segoe UI" w:cs="Segoe UI"/>
@@ -5642,7 +8148,29 @@
           <w:szCs w:val="20"/>
           <w:bdr w:val="single" w:sz="2" w:space="1" w:color="D9D9E3" w:frame="1"/>
         </w:rPr>
-        <w:t xml:space="preserve"> asset_types (id, name) </w:t>
+        <w:t xml:space="preserve"> </w:t>
+      </w:r>
+      <w:proofErr w:type="spellStart"/>
+      <w:r>
+        <w:rPr>
+          <w:rFonts w:ascii="inherit" w:eastAsia="Times New Roman" w:hAnsi="inherit" w:cs="Courier New"/>
+          <w:color w:val="FFFFFF"/>
+          <w:sz w:val="20"/>
+          <w:szCs w:val="20"/>
+          <w:bdr w:val="single" w:sz="2" w:space="1" w:color="D9D9E3" w:frame="1"/>
+        </w:rPr>
+        <w:t>asset_types</w:t>
+      </w:r>
+      <w:proofErr w:type="spellEnd"/>
+      <w:r>
+        <w:rPr>
+          <w:rFonts w:ascii="inherit" w:eastAsia="Times New Roman" w:hAnsi="inherit" w:cs="Courier New"/>
+          <w:color w:val="FFFFFF"/>
+          <w:sz w:val="20"/>
+          <w:szCs w:val="20"/>
+          <w:bdr w:val="single" w:sz="2" w:space="1" w:color="D9D9E3" w:frame="1"/>
+        </w:rPr>
+        <w:t xml:space="preserve"> (id, name) </w:t>
       </w:r>
       <w:r>
         <w:rPr>
@@ -5768,6 +8296,7 @@
         </w:rPr>
         <w:t xml:space="preserve">This query will insert two rows into the </w:t>
       </w:r>
+      <w:proofErr w:type="spellStart"/>
       <w:r>
         <w:rPr>
           <w:rFonts w:ascii="Ubuntu Mono" w:eastAsia="Times New Roman" w:hAnsi="Ubuntu Mono" w:cs="Courier New"/>
@@ -5779,6 +8308,7 @@
         </w:rPr>
         <w:t>asset_types</w:t>
       </w:r>
+      <w:proofErr w:type="spellEnd"/>
       <w:r>
         <w:rPr>
           <w:rFonts w:ascii="Segoe UI" w:eastAsia="Times New Roman" w:hAnsi="Segoe UI" w:cs="Segoe UI"/>
@@ -5985,6 +8515,7 @@
           <w:sz w:val="21"/>
           <w:szCs w:val="21"/>
         </w:rPr>
+        <w:lastRenderedPageBreak/>
         <w:t>I hope this helps. Let me know if you have any questions or need further clarification.</w:t>
       </w:r>
     </w:p>
@@ -6181,7 +8712,29 @@
           <w:szCs w:val="20"/>
           <w:bdr w:val="single" w:sz="2" w:space="1" w:color="D9D9E3" w:frame="1"/>
         </w:rPr>
-        <w:t xml:space="preserve"> assets (id, name, type_id) </w:t>
+        <w:t xml:space="preserve"> assets (id, name, </w:t>
+      </w:r>
+      <w:proofErr w:type="spellStart"/>
+      <w:r>
+        <w:rPr>
+          <w:rFonts w:ascii="inherit" w:eastAsia="Times New Roman" w:hAnsi="inherit" w:cs="Courier New"/>
+          <w:color w:val="FFFFFF"/>
+          <w:sz w:val="20"/>
+          <w:szCs w:val="20"/>
+          <w:bdr w:val="single" w:sz="2" w:space="1" w:color="D9D9E3" w:frame="1"/>
+        </w:rPr>
+        <w:t>type_id</w:t>
+      </w:r>
+      <w:proofErr w:type="spellEnd"/>
+      <w:r>
+        <w:rPr>
+          <w:rFonts w:ascii="inherit" w:eastAsia="Times New Roman" w:hAnsi="inherit" w:cs="Courier New"/>
+          <w:color w:val="FFFFFF"/>
+          <w:sz w:val="20"/>
+          <w:szCs w:val="20"/>
+          <w:bdr w:val="single" w:sz="2" w:space="1" w:color="D9D9E3" w:frame="1"/>
+        </w:rPr>
+        <w:t xml:space="preserve">) </w:t>
       </w:r>
       <w:r>
         <w:rPr>
@@ -6464,6 +9017,7 @@
         </w:rPr>
         <w:t xml:space="preserve">, and </w:t>
       </w:r>
+      <w:proofErr w:type="spellStart"/>
       <w:r>
         <w:rPr>
           <w:rFonts w:ascii="Ubuntu Mono" w:eastAsia="Times New Roman" w:hAnsi="Ubuntu Mono" w:cs="Courier New"/>
@@ -6475,6 +9029,7 @@
         </w:rPr>
         <w:t>type_id</w:t>
       </w:r>
+      <w:proofErr w:type="spellEnd"/>
       <w:r>
         <w:rPr>
           <w:rFonts w:ascii="Segoe UI" w:eastAsia="Times New Roman" w:hAnsi="Segoe UI" w:cs="Segoe UI"/>
@@ -6557,16 +9112,7 @@
           <w:sz w:val="21"/>
           <w:szCs w:val="21"/>
         </w:rPr>
-        <w:t xml:space="preserve"> for the </w:t>
-      </w:r>
-      <w:r>
-        <w:rPr>
-          <w:rFonts w:ascii="Segoe UI" w:eastAsia="Times New Roman" w:hAnsi="Segoe UI" w:cs="Segoe UI"/>
-          <w:sz w:val="21"/>
-          <w:szCs w:val="21"/>
-        </w:rPr>
-        <w:lastRenderedPageBreak/>
-        <w:t xml:space="preserve">second stock, and </w:t>
+        <w:t xml:space="preserve"> for the second stock, and </w:t>
       </w:r>
       <w:r>
         <w:rPr>
@@ -6606,6 +9152,7 @@
         </w:rPr>
         <w:t xml:space="preserve"> column is set to 'Microsoft' for the first stock, 'Exxon' for the second stock, and 'Johnson &amp; Johnson' for the third stock. The </w:t>
       </w:r>
+      <w:proofErr w:type="spellStart"/>
       <w:r>
         <w:rPr>
           <w:rFonts w:ascii="Ubuntu Mono" w:eastAsia="Times New Roman" w:hAnsi="Ubuntu Mono" w:cs="Courier New"/>
@@ -6617,6 +9164,7 @@
         </w:rPr>
         <w:t>type_id</w:t>
       </w:r>
+      <w:proofErr w:type="spellEnd"/>
       <w:r>
         <w:rPr>
           <w:rFonts w:ascii="Segoe UI" w:eastAsia="Times New Roman" w:hAnsi="Segoe UI" w:cs="Segoe UI"/>
@@ -6682,6 +9230,7 @@
         </w:rPr>
         <w:t xml:space="preserve"> in the </w:t>
       </w:r>
+      <w:proofErr w:type="spellStart"/>
       <w:r>
         <w:rPr>
           <w:rFonts w:ascii="Ubuntu Mono" w:eastAsia="Times New Roman" w:hAnsi="Ubuntu Mono" w:cs="Courier New"/>
@@ -6693,6 +9242,7 @@
         </w:rPr>
         <w:t>asset_types</w:t>
       </w:r>
+      <w:proofErr w:type="spellEnd"/>
       <w:r>
         <w:rPr>
           <w:rFonts w:ascii="Segoe UI" w:eastAsia="Times New Roman" w:hAnsi="Segoe UI" w:cs="Segoe UI"/>
@@ -6744,6 +9294,7 @@
         </w:rPr>
         <w:t xml:space="preserve"> clause to match the stocks that you want to insert into your database. You will also need to make sure that the </w:t>
       </w:r>
+      <w:proofErr w:type="spellStart"/>
       <w:r>
         <w:rPr>
           <w:rFonts w:ascii="Ubuntu Mono" w:eastAsia="Times New Roman" w:hAnsi="Ubuntu Mono" w:cs="Courier New"/>
@@ -6755,6 +9306,7 @@
         </w:rPr>
         <w:t>type_id</w:t>
       </w:r>
+      <w:proofErr w:type="spellEnd"/>
       <w:r>
         <w:rPr>
           <w:rFonts w:ascii="Segoe UI" w:eastAsia="Times New Roman" w:hAnsi="Segoe UI" w:cs="Segoe UI"/>
@@ -6981,7 +9533,29 @@
           <w:szCs w:val="20"/>
           <w:bdr w:val="single" w:sz="2" w:space="1" w:color="D9D9E3" w:frame="1"/>
         </w:rPr>
-        <w:t xml:space="preserve"> assets (id, name, type_id) </w:t>
+        <w:t xml:space="preserve"> assets (id, name, </w:t>
+      </w:r>
+      <w:proofErr w:type="spellStart"/>
+      <w:r>
+        <w:rPr>
+          <w:rFonts w:ascii="inherit" w:eastAsia="Times New Roman" w:hAnsi="inherit" w:cs="Courier New"/>
+          <w:color w:val="FFFFFF"/>
+          <w:sz w:val="20"/>
+          <w:szCs w:val="20"/>
+          <w:bdr w:val="single" w:sz="2" w:space="1" w:color="D9D9E3" w:frame="1"/>
+        </w:rPr>
+        <w:t>type_id</w:t>
+      </w:r>
+      <w:proofErr w:type="spellEnd"/>
+      <w:r>
+        <w:rPr>
+          <w:rFonts w:ascii="inherit" w:eastAsia="Times New Roman" w:hAnsi="inherit" w:cs="Courier New"/>
+          <w:color w:val="FFFFFF"/>
+          <w:sz w:val="20"/>
+          <w:szCs w:val="20"/>
+          <w:bdr w:val="single" w:sz="2" w:space="1" w:color="D9D9E3" w:frame="1"/>
+        </w:rPr>
+        <w:t xml:space="preserve">) </w:t>
       </w:r>
       <w:r>
         <w:rPr>
@@ -7264,6 +9838,7 @@
         </w:rPr>
         <w:t xml:space="preserve">, and </w:t>
       </w:r>
+      <w:proofErr w:type="spellStart"/>
       <w:r>
         <w:rPr>
           <w:rFonts w:ascii="Ubuntu Mono" w:eastAsia="Times New Roman" w:hAnsi="Ubuntu Mono" w:cs="Courier New"/>
@@ -7275,6 +9850,7 @@
         </w:rPr>
         <w:t>type_id</w:t>
       </w:r>
+      <w:proofErr w:type="spellEnd"/>
       <w:r>
         <w:rPr>
           <w:rFonts w:ascii="Segoe UI" w:eastAsia="Times New Roman" w:hAnsi="Segoe UI" w:cs="Segoe UI"/>
@@ -7397,6 +9973,7 @@
         </w:rPr>
         <w:t xml:space="preserve"> column is set to 'Microsoft Corporation' for the first stock, 'Exxon Mobil Corporation' for the second stock, and 'Johnson &amp; Johnson' for the third stock. The </w:t>
       </w:r>
+      <w:proofErr w:type="spellStart"/>
       <w:r>
         <w:rPr>
           <w:rFonts w:ascii="Ubuntu Mono" w:eastAsia="Times New Roman" w:hAnsi="Ubuntu Mono" w:cs="Courier New"/>
@@ -7408,6 +9985,7 @@
         </w:rPr>
         <w:t>type_id</w:t>
       </w:r>
+      <w:proofErr w:type="spellEnd"/>
       <w:r>
         <w:rPr>
           <w:rFonts w:ascii="Segoe UI" w:eastAsia="Times New Roman" w:hAnsi="Segoe UI" w:cs="Segoe UI"/>
@@ -7473,6 +10051,7 @@
         </w:rPr>
         <w:t xml:space="preserve"> in the </w:t>
       </w:r>
+      <w:proofErr w:type="spellStart"/>
       <w:r>
         <w:rPr>
           <w:rFonts w:ascii="Ubuntu Mono" w:eastAsia="Times New Roman" w:hAnsi="Ubuntu Mono" w:cs="Courier New"/>
@@ -7484,6 +10063,7 @@
         </w:rPr>
         <w:t>asset_types</w:t>
       </w:r>
+      <w:proofErr w:type="spellEnd"/>
       <w:r>
         <w:rPr>
           <w:rFonts w:ascii="Segoe UI" w:eastAsia="Times New Roman" w:hAnsi="Segoe UI" w:cs="Segoe UI"/>
@@ -7535,6 +10115,7 @@
         </w:rPr>
         <w:t xml:space="preserve"> clause to match the stocks that you want to insert into your database. You will also need to make sure that the </w:t>
       </w:r>
+      <w:proofErr w:type="spellStart"/>
       <w:r>
         <w:rPr>
           <w:rFonts w:ascii="Ubuntu Mono" w:eastAsia="Times New Roman" w:hAnsi="Ubuntu Mono" w:cs="Courier New"/>
@@ -7546,6 +10127,7 @@
         </w:rPr>
         <w:t>type_id</w:t>
       </w:r>
+      <w:proofErr w:type="spellEnd"/>
       <w:r>
         <w:rPr>
           <w:rFonts w:ascii="Segoe UI" w:eastAsia="Times New Roman" w:hAnsi="Segoe UI" w:cs="Segoe UI"/>
@@ -7742,6 +10324,7 @@
           <w:szCs w:val="20"/>
           <w:bdr w:val="single" w:sz="2" w:space="0" w:color="D9D9E3" w:frame="1"/>
         </w:rPr>
+        <w:lastRenderedPageBreak/>
         <w:t>INSERT</w:t>
       </w:r>
       <w:r>
@@ -7772,7 +10355,29 @@
           <w:szCs w:val="20"/>
           <w:bdr w:val="single" w:sz="2" w:space="1" w:color="D9D9E3" w:frame="1"/>
         </w:rPr>
-        <w:t xml:space="preserve"> stocks (asset_id, ticker, exchange, sector, type, industry) </w:t>
+        <w:t xml:space="preserve"> stocks (</w:t>
+      </w:r>
+      <w:proofErr w:type="spellStart"/>
+      <w:r>
+        <w:rPr>
+          <w:rFonts w:ascii="inherit" w:eastAsia="Times New Roman" w:hAnsi="inherit" w:cs="Courier New"/>
+          <w:color w:val="FFFFFF"/>
+          <w:sz w:val="20"/>
+          <w:szCs w:val="20"/>
+          <w:bdr w:val="single" w:sz="2" w:space="1" w:color="D9D9E3" w:frame="1"/>
+        </w:rPr>
+        <w:t>asset_id</w:t>
+      </w:r>
+      <w:proofErr w:type="spellEnd"/>
+      <w:r>
+        <w:rPr>
+          <w:rFonts w:ascii="inherit" w:eastAsia="Times New Roman" w:hAnsi="inherit" w:cs="Courier New"/>
+          <w:color w:val="FFFFFF"/>
+          <w:sz w:val="20"/>
+          <w:szCs w:val="20"/>
+          <w:bdr w:val="single" w:sz="2" w:space="1" w:color="D9D9E3" w:frame="1"/>
+        </w:rPr>
+        <w:t xml:space="preserve">, ticker, exchange, sector, type, industry) </w:t>
       </w:r>
       <w:r>
         <w:rPr>
@@ -8197,6 +10802,7 @@
         </w:rPr>
         <w:t xml:space="preserve"> table, with the </w:t>
       </w:r>
+      <w:proofErr w:type="spellStart"/>
       <w:r>
         <w:rPr>
           <w:rFonts w:ascii="Ubuntu Mono" w:eastAsia="Times New Roman" w:hAnsi="Ubuntu Mono" w:cs="Courier New"/>
@@ -8208,6 +10814,7 @@
         </w:rPr>
         <w:t>asset_id</w:t>
       </w:r>
+      <w:proofErr w:type="spellEnd"/>
       <w:r>
         <w:rPr>
           <w:rFonts w:ascii="Segoe UI" w:eastAsia="Times New Roman" w:hAnsi="Segoe UI" w:cs="Segoe UI"/>
@@ -8330,6 +10937,7 @@
         </w:rPr>
         <w:t xml:space="preserve"> clause. The </w:t>
       </w:r>
+      <w:proofErr w:type="spellStart"/>
       <w:r>
         <w:rPr>
           <w:rFonts w:ascii="Ubuntu Mono" w:eastAsia="Times New Roman" w:hAnsi="Ubuntu Mono" w:cs="Courier New"/>
@@ -8341,6 +10949,7 @@
         </w:rPr>
         <w:t>asset_id</w:t>
       </w:r>
+      <w:proofErr w:type="spellEnd"/>
       <w:r>
         <w:rPr>
           <w:rFonts w:ascii="Segoe UI" w:eastAsia="Times New Roman" w:hAnsi="Segoe UI" w:cs="Segoe UI"/>
@@ -8461,16 +11070,7 @@
           <w:sz w:val="21"/>
           <w:szCs w:val="21"/>
         </w:rPr>
-        <w:t xml:space="preserve"> column is set to 'MSFT' for the first stock, 'XOM' for the second stock, and 'JNJ' for the third </w:t>
-      </w:r>
-      <w:r>
-        <w:rPr>
-          <w:rFonts w:ascii="Segoe UI" w:eastAsia="Times New Roman" w:hAnsi="Segoe UI" w:cs="Segoe UI"/>
-          <w:sz w:val="21"/>
-          <w:szCs w:val="21"/>
-        </w:rPr>
-        <w:lastRenderedPageBreak/>
-        <w:t xml:space="preserve">stock. The </w:t>
+        <w:t xml:space="preserve"> column is set to 'MSFT' for the first stock, 'XOM' for the second stock, and 'JNJ' for the third stock. The </w:t>
       </w:r>
       <w:r>
         <w:rPr>
@@ -8591,6 +11191,7 @@
         </w:rPr>
         <w:t xml:space="preserve"> clause to match the stocks that you want to insert into your database. You will also need to make sure that the </w:t>
       </w:r>
+      <w:proofErr w:type="spellStart"/>
       <w:r>
         <w:rPr>
           <w:rFonts w:ascii="Ubuntu Mono" w:eastAsia="Times New Roman" w:hAnsi="Ubuntu Mono" w:cs="Courier New"/>
@@ -8602,6 +11203,7 @@
         </w:rPr>
         <w:t>asset_id</w:t>
       </w:r>
+      <w:proofErr w:type="spellEnd"/>
       <w:r>
         <w:rPr>
           <w:rFonts w:ascii="Segoe UI" w:eastAsia="Times New Roman" w:hAnsi="Segoe UI" w:cs="Segoe UI"/>
@@ -8688,7 +11290,43 @@
           <w:sz w:val="21"/>
           <w:szCs w:val="21"/>
         </w:rPr>
-        <w:t>Thanks, now please create a portfolio at the portfolios table. This will be a portfolio of only stocks that will be used as an dummy portfolio and wil have equal weights for each asset.</w:t>
+        <w:t xml:space="preserve">Thanks, now please create a portfolio at the portfolios table. This will be a portfolio of only stocks that will be used as </w:t>
+      </w:r>
+      <w:proofErr w:type="gramStart"/>
+      <w:r>
+        <w:rPr>
+          <w:rFonts w:ascii="Segoe UI" w:eastAsia="Times New Roman" w:hAnsi="Segoe UI" w:cs="Segoe UI"/>
+          <w:sz w:val="21"/>
+          <w:szCs w:val="21"/>
+        </w:rPr>
+        <w:t>an</w:t>
+      </w:r>
+      <w:proofErr w:type="gramEnd"/>
+      <w:r>
+        <w:rPr>
+          <w:rFonts w:ascii="Segoe UI" w:eastAsia="Times New Roman" w:hAnsi="Segoe UI" w:cs="Segoe UI"/>
+          <w:sz w:val="21"/>
+          <w:szCs w:val="21"/>
+        </w:rPr>
+        <w:t xml:space="preserve"> dummy portfolio and </w:t>
+      </w:r>
+      <w:proofErr w:type="spellStart"/>
+      <w:r>
+        <w:rPr>
+          <w:rFonts w:ascii="Segoe UI" w:eastAsia="Times New Roman" w:hAnsi="Segoe UI" w:cs="Segoe UI"/>
+          <w:sz w:val="21"/>
+          <w:szCs w:val="21"/>
+        </w:rPr>
+        <w:t>wil</w:t>
+      </w:r>
+      <w:proofErr w:type="spellEnd"/>
+      <w:r>
+        <w:rPr>
+          <w:rFonts w:ascii="Segoe UI" w:eastAsia="Times New Roman" w:hAnsi="Segoe UI" w:cs="Segoe UI"/>
+          <w:sz w:val="21"/>
+          <w:szCs w:val="21"/>
+        </w:rPr>
+        <w:t xml:space="preserve"> have equal weights for each asset.</w:t>
       </w:r>
     </w:p>
     <w:p>
@@ -8866,7 +11504,29 @@
           <w:szCs w:val="20"/>
           <w:bdr w:val="single" w:sz="2" w:space="1" w:color="D9D9E3" w:frame="1"/>
         </w:rPr>
-        <w:t xml:space="preserve"> portfolios (id, name, date_created, description) </w:t>
+        <w:t xml:space="preserve"> portfolios (id, name, </w:t>
+      </w:r>
+      <w:proofErr w:type="spellStart"/>
+      <w:r>
+        <w:rPr>
+          <w:rFonts w:ascii="inherit" w:eastAsia="Times New Roman" w:hAnsi="inherit" w:cs="Courier New"/>
+          <w:color w:val="FFFFFF"/>
+          <w:sz w:val="20"/>
+          <w:szCs w:val="20"/>
+          <w:bdr w:val="single" w:sz="2" w:space="1" w:color="D9D9E3" w:frame="1"/>
+        </w:rPr>
+        <w:t>date_created</w:t>
+      </w:r>
+      <w:proofErr w:type="spellEnd"/>
+      <w:r>
+        <w:rPr>
+          <w:rFonts w:ascii="inherit" w:eastAsia="Times New Roman" w:hAnsi="inherit" w:cs="Courier New"/>
+          <w:color w:val="FFFFFF"/>
+          <w:sz w:val="20"/>
+          <w:szCs w:val="20"/>
+          <w:bdr w:val="single" w:sz="2" w:space="1" w:color="D9D9E3" w:frame="1"/>
+        </w:rPr>
+        <w:t xml:space="preserve">, description) </w:t>
       </w:r>
       <w:r>
         <w:rPr>
@@ -9049,6 +11709,7 @@
         </w:rPr>
         <w:t xml:space="preserve">, </w:t>
       </w:r>
+      <w:proofErr w:type="spellStart"/>
       <w:r>
         <w:rPr>
           <w:rFonts w:ascii="Ubuntu Mono" w:eastAsia="Times New Roman" w:hAnsi="Ubuntu Mono" w:cs="Courier New"/>
@@ -9060,6 +11721,7 @@
         </w:rPr>
         <w:t>date_created</w:t>
       </w:r>
+      <w:proofErr w:type="spellEnd"/>
       <w:r>
         <w:rPr>
           <w:rFonts w:ascii="Segoe UI" w:eastAsia="Times New Roman" w:hAnsi="Segoe UI" w:cs="Segoe UI"/>
@@ -9163,6 +11825,7 @@
         </w:rPr>
         <w:t xml:space="preserve"> column is set to 'Dummy Stock Portfolio'. The </w:t>
       </w:r>
+      <w:proofErr w:type="spellStart"/>
       <w:r>
         <w:rPr>
           <w:rFonts w:ascii="Ubuntu Mono" w:eastAsia="Times New Roman" w:hAnsi="Ubuntu Mono" w:cs="Courier New"/>
@@ -9174,6 +11837,7 @@
         </w:rPr>
         <w:t>date_created</w:t>
       </w:r>
+      <w:proofErr w:type="spellEnd"/>
       <w:r>
         <w:rPr>
           <w:rFonts w:ascii="Segoe UI" w:eastAsia="Times New Roman" w:hAnsi="Segoe UI" w:cs="Segoe UI"/>
@@ -9303,7 +11967,25 @@
           <w:sz w:val="21"/>
           <w:szCs w:val="21"/>
         </w:rPr>
-        <w:t>Now please create some simulated transactions for this portfolio and insert it at the portfolio_transactions table</w:t>
+        <w:t xml:space="preserve">Now please create some simulated transactions for this portfolio and insert it at the </w:t>
+      </w:r>
+      <w:proofErr w:type="spellStart"/>
+      <w:r>
+        <w:rPr>
+          <w:rFonts w:ascii="Segoe UI" w:eastAsia="Times New Roman" w:hAnsi="Segoe UI" w:cs="Segoe UI"/>
+          <w:sz w:val="21"/>
+          <w:szCs w:val="21"/>
+        </w:rPr>
+        <w:t>portfolio_transactions</w:t>
+      </w:r>
+      <w:proofErr w:type="spellEnd"/>
+      <w:r>
+        <w:rPr>
+          <w:rFonts w:ascii="Segoe UI" w:eastAsia="Times New Roman" w:hAnsi="Segoe UI" w:cs="Segoe UI"/>
+          <w:sz w:val="21"/>
+          <w:szCs w:val="21"/>
+        </w:rPr>
+        <w:t xml:space="preserve"> table</w:t>
       </w:r>
     </w:p>
     <w:p>
@@ -9329,6 +12011,7 @@
         </w:rPr>
         <w:t xml:space="preserve">To insert simulated transactions into the </w:t>
       </w:r>
+      <w:proofErr w:type="spellStart"/>
       <w:r>
         <w:rPr>
           <w:rFonts w:ascii="Ubuntu Mono" w:eastAsia="Times New Roman" w:hAnsi="Ubuntu Mono" w:cs="Courier New"/>
@@ -9340,6 +12023,7 @@
         </w:rPr>
         <w:t>portfolio_transactions</w:t>
       </w:r>
+      <w:proofErr w:type="spellEnd"/>
       <w:r>
         <w:rPr>
           <w:rFonts w:ascii="Segoe UI" w:eastAsia="Times New Roman" w:hAnsi="Segoe UI" w:cs="Segoe UI"/>
@@ -9481,7 +12165,73 @@
           <w:szCs w:val="20"/>
           <w:bdr w:val="single" w:sz="2" w:space="1" w:color="D9D9E3" w:frame="1"/>
         </w:rPr>
-        <w:t xml:space="preserve"> portfolio_transactions (id, portfolio_id, asset_id, type, </w:t>
+        <w:t xml:space="preserve"> </w:t>
+      </w:r>
+      <w:proofErr w:type="spellStart"/>
+      <w:r>
+        <w:rPr>
+          <w:rFonts w:ascii="inherit" w:eastAsia="Times New Roman" w:hAnsi="inherit" w:cs="Courier New"/>
+          <w:color w:val="FFFFFF"/>
+          <w:sz w:val="20"/>
+          <w:szCs w:val="20"/>
+          <w:bdr w:val="single" w:sz="2" w:space="1" w:color="D9D9E3" w:frame="1"/>
+        </w:rPr>
+        <w:t>portfolio_transactions</w:t>
+      </w:r>
+      <w:proofErr w:type="spellEnd"/>
+      <w:r>
+        <w:rPr>
+          <w:rFonts w:ascii="inherit" w:eastAsia="Times New Roman" w:hAnsi="inherit" w:cs="Courier New"/>
+          <w:color w:val="FFFFFF"/>
+          <w:sz w:val="20"/>
+          <w:szCs w:val="20"/>
+          <w:bdr w:val="single" w:sz="2" w:space="1" w:color="D9D9E3" w:frame="1"/>
+        </w:rPr>
+        <w:t xml:space="preserve"> (id, </w:t>
+      </w:r>
+      <w:proofErr w:type="spellStart"/>
+      <w:r>
+        <w:rPr>
+          <w:rFonts w:ascii="inherit" w:eastAsia="Times New Roman" w:hAnsi="inherit" w:cs="Courier New"/>
+          <w:color w:val="FFFFFF"/>
+          <w:sz w:val="20"/>
+          <w:szCs w:val="20"/>
+          <w:bdr w:val="single" w:sz="2" w:space="1" w:color="D9D9E3" w:frame="1"/>
+        </w:rPr>
+        <w:t>portfolio_id</w:t>
+      </w:r>
+      <w:proofErr w:type="spellEnd"/>
+      <w:r>
+        <w:rPr>
+          <w:rFonts w:ascii="inherit" w:eastAsia="Times New Roman" w:hAnsi="inherit" w:cs="Courier New"/>
+          <w:color w:val="FFFFFF"/>
+          <w:sz w:val="20"/>
+          <w:szCs w:val="20"/>
+          <w:bdr w:val="single" w:sz="2" w:space="1" w:color="D9D9E3" w:frame="1"/>
+        </w:rPr>
+        <w:t xml:space="preserve">, </w:t>
+      </w:r>
+      <w:proofErr w:type="spellStart"/>
+      <w:r>
+        <w:rPr>
+          <w:rFonts w:ascii="inherit" w:eastAsia="Times New Roman" w:hAnsi="inherit" w:cs="Courier New"/>
+          <w:color w:val="FFFFFF"/>
+          <w:sz w:val="20"/>
+          <w:szCs w:val="20"/>
+          <w:bdr w:val="single" w:sz="2" w:space="1" w:color="D9D9E3" w:frame="1"/>
+        </w:rPr>
+        <w:t>asset_id</w:t>
+      </w:r>
+      <w:proofErr w:type="spellEnd"/>
+      <w:r>
+        <w:rPr>
+          <w:rFonts w:ascii="inherit" w:eastAsia="Times New Roman" w:hAnsi="inherit" w:cs="Courier New"/>
+          <w:color w:val="FFFFFF"/>
+          <w:sz w:val="20"/>
+          <w:szCs w:val="20"/>
+          <w:bdr w:val="single" w:sz="2" w:space="1" w:color="D9D9E3" w:frame="1"/>
+        </w:rPr>
+        <w:t xml:space="preserve">, type, </w:t>
       </w:r>
       <w:r>
         <w:rPr>
@@ -9771,7 +12521,18 @@
           <w:szCs w:val="20"/>
           <w:bdr w:val="single" w:sz="2" w:space="0" w:color="D9D9E3" w:frame="1"/>
         </w:rPr>
-        <w:t>'2022-01-02'</w:t>
+        <w:t>'2022-</w:t>
+      </w:r>
+      <w:r>
+        <w:rPr>
+          <w:rFonts w:ascii="inherit" w:eastAsia="Times New Roman" w:hAnsi="inherit" w:cs="Courier New"/>
+          <w:color w:val="00A67D"/>
+          <w:sz w:val="20"/>
+          <w:szCs w:val="20"/>
+          <w:bdr w:val="single" w:sz="2" w:space="0" w:color="D9D9E3" w:frame="1"/>
+        </w:rPr>
+        <w:lastRenderedPageBreak/>
+        <w:t>01-02'</w:t>
       </w:r>
       <w:r>
         <w:rPr>
@@ -10027,6 +12788,7 @@
         </w:rPr>
         <w:t xml:space="preserve">This query will insert three rows into the </w:t>
       </w:r>
+      <w:proofErr w:type="spellStart"/>
       <w:r>
         <w:rPr>
           <w:rFonts w:ascii="Ubuntu Mono" w:eastAsia="Times New Roman" w:hAnsi="Ubuntu Mono" w:cs="Courier New"/>
@@ -10038,6 +12800,7 @@
         </w:rPr>
         <w:t>portfolio_transactions</w:t>
       </w:r>
+      <w:proofErr w:type="spellEnd"/>
       <w:r>
         <w:rPr>
           <w:rFonts w:ascii="Segoe UI" w:eastAsia="Times New Roman" w:hAnsi="Segoe UI" w:cs="Segoe UI"/>
@@ -10122,6 +12885,7 @@
         </w:rPr>
         <w:t xml:space="preserve"> for the third transaction. The </w:t>
       </w:r>
+      <w:proofErr w:type="spellStart"/>
       <w:r>
         <w:rPr>
           <w:rFonts w:ascii="Ubuntu Mono" w:eastAsia="Times New Roman" w:hAnsi="Ubuntu Mono" w:cs="Courier New"/>
@@ -10133,6 +12897,7 @@
         </w:rPr>
         <w:t>portfolio_id</w:t>
       </w:r>
+      <w:proofErr w:type="spellEnd"/>
       <w:r>
         <w:rPr>
           <w:rFonts w:ascii="Segoe UI" w:eastAsia="Times New Roman" w:hAnsi="Segoe UI" w:cs="Segoe UI"/>
@@ -10217,6 +12982,7 @@
         </w:rPr>
         <w:t xml:space="preserve"> table. The </w:t>
       </w:r>
+      <w:proofErr w:type="spellStart"/>
       <w:r>
         <w:rPr>
           <w:rFonts w:ascii="Ubuntu Mono" w:eastAsia="Times New Roman" w:hAnsi="Ubuntu Mono" w:cs="Courier New"/>
@@ -10228,6 +12994,7 @@
         </w:rPr>
         <w:t>asset_id</w:t>
       </w:r>
+      <w:proofErr w:type="spellEnd"/>
       <w:r>
         <w:rPr>
           <w:rFonts w:ascii="Segoe UI" w:eastAsia="Times New Roman" w:hAnsi="Segoe UI" w:cs="Segoe UI"/>
@@ -10329,16 +13096,7 @@
           <w:sz w:val="21"/>
           <w:szCs w:val="21"/>
         </w:rPr>
-        <w:t xml:space="preserve"> table, where the </w:t>
-      </w:r>
-      <w:r>
-        <w:rPr>
-          <w:rFonts w:ascii="Segoe UI" w:eastAsia="Times New Roman" w:hAnsi="Segoe UI" w:cs="Segoe UI"/>
-          <w:sz w:val="21"/>
-          <w:szCs w:val="21"/>
-        </w:rPr>
-        <w:lastRenderedPageBreak/>
-        <w:t xml:space="preserve">stocks are identified as 'Microsoft Corporation', 'Exxon Mobil Corporation', and 'Johnson &amp; Johnson', respectively. The </w:t>
+        <w:t xml:space="preserve"> table, where the stocks are identified as 'Microsoft Corporation', 'Exxon Mobil Corporation', and 'Johnson &amp; Johnson', respectively. The </w:t>
       </w:r>
       <w:r>
         <w:rPr>
@@ -10401,6 +13159,7 @@
         </w:rPr>
         <w:t xml:space="preserve">To insert simulated transactions into the </w:t>
       </w:r>
+      <w:proofErr w:type="spellStart"/>
       <w:r>
         <w:rPr>
           <w:rFonts w:ascii="Ubuntu Mono" w:eastAsia="Times New Roman" w:hAnsi="Ubuntu Mono" w:cs="Courier New"/>
@@ -10412,6 +13171,7 @@
         </w:rPr>
         <w:t>portfolio_transactions</w:t>
       </w:r>
+      <w:proofErr w:type="spellEnd"/>
       <w:r>
         <w:rPr>
           <w:rFonts w:ascii="Segoe UI" w:eastAsia="Times New Roman" w:hAnsi="Segoe UI" w:cs="Segoe UI"/>
@@ -10553,7 +13313,73 @@
           <w:szCs w:val="20"/>
           <w:bdr w:val="single" w:sz="2" w:space="1" w:color="D9D9E3" w:frame="1"/>
         </w:rPr>
-        <w:t xml:space="preserve"> portfolio_transactions (id, portfolio_id, asset_id, type, </w:t>
+        <w:t xml:space="preserve"> </w:t>
+      </w:r>
+      <w:proofErr w:type="spellStart"/>
+      <w:r>
+        <w:rPr>
+          <w:rFonts w:ascii="inherit" w:eastAsia="Times New Roman" w:hAnsi="inherit" w:cs="Courier New"/>
+          <w:color w:val="FFFFFF"/>
+          <w:sz w:val="20"/>
+          <w:szCs w:val="20"/>
+          <w:bdr w:val="single" w:sz="2" w:space="1" w:color="D9D9E3" w:frame="1"/>
+        </w:rPr>
+        <w:t>portfolio_transactions</w:t>
+      </w:r>
+      <w:proofErr w:type="spellEnd"/>
+      <w:r>
+        <w:rPr>
+          <w:rFonts w:ascii="inherit" w:eastAsia="Times New Roman" w:hAnsi="inherit" w:cs="Courier New"/>
+          <w:color w:val="FFFFFF"/>
+          <w:sz w:val="20"/>
+          <w:szCs w:val="20"/>
+          <w:bdr w:val="single" w:sz="2" w:space="1" w:color="D9D9E3" w:frame="1"/>
+        </w:rPr>
+        <w:t xml:space="preserve"> (id, </w:t>
+      </w:r>
+      <w:proofErr w:type="spellStart"/>
+      <w:r>
+        <w:rPr>
+          <w:rFonts w:ascii="inherit" w:eastAsia="Times New Roman" w:hAnsi="inherit" w:cs="Courier New"/>
+          <w:color w:val="FFFFFF"/>
+          <w:sz w:val="20"/>
+          <w:szCs w:val="20"/>
+          <w:bdr w:val="single" w:sz="2" w:space="1" w:color="D9D9E3" w:frame="1"/>
+        </w:rPr>
+        <w:t>portfolio_id</w:t>
+      </w:r>
+      <w:proofErr w:type="spellEnd"/>
+      <w:r>
+        <w:rPr>
+          <w:rFonts w:ascii="inherit" w:eastAsia="Times New Roman" w:hAnsi="inherit" w:cs="Courier New"/>
+          <w:color w:val="FFFFFF"/>
+          <w:sz w:val="20"/>
+          <w:szCs w:val="20"/>
+          <w:bdr w:val="single" w:sz="2" w:space="1" w:color="D9D9E3" w:frame="1"/>
+        </w:rPr>
+        <w:t xml:space="preserve">, </w:t>
+      </w:r>
+      <w:proofErr w:type="spellStart"/>
+      <w:r>
+        <w:rPr>
+          <w:rFonts w:ascii="inherit" w:eastAsia="Times New Roman" w:hAnsi="inherit" w:cs="Courier New"/>
+          <w:color w:val="FFFFFF"/>
+          <w:sz w:val="20"/>
+          <w:szCs w:val="20"/>
+          <w:bdr w:val="single" w:sz="2" w:space="1" w:color="D9D9E3" w:frame="1"/>
+        </w:rPr>
+        <w:t>asset_id</w:t>
+      </w:r>
+      <w:proofErr w:type="spellEnd"/>
+      <w:r>
+        <w:rPr>
+          <w:rFonts w:ascii="inherit" w:eastAsia="Times New Roman" w:hAnsi="inherit" w:cs="Courier New"/>
+          <w:color w:val="FFFFFF"/>
+          <w:sz w:val="20"/>
+          <w:szCs w:val="20"/>
+          <w:bdr w:val="single" w:sz="2" w:space="1" w:color="D9D9E3" w:frame="1"/>
+        </w:rPr>
+        <w:t xml:space="preserve">, type, </w:t>
       </w:r>
       <w:r>
         <w:rPr>
@@ -11099,6 +13925,7 @@
         </w:rPr>
         <w:t xml:space="preserve">This query will insert three rows into the </w:t>
       </w:r>
+      <w:proofErr w:type="spellStart"/>
       <w:r>
         <w:rPr>
           <w:rFonts w:ascii="Ubuntu Mono" w:eastAsia="Times New Roman" w:hAnsi="Ubuntu Mono" w:cs="Courier New"/>
@@ -11110,6 +13937,7 @@
         </w:rPr>
         <w:t>portfolio_transactions</w:t>
       </w:r>
+      <w:proofErr w:type="spellEnd"/>
       <w:r>
         <w:rPr>
           <w:rFonts w:ascii="Segoe UI" w:eastAsia="Times New Roman" w:hAnsi="Segoe UI" w:cs="Segoe UI"/>
@@ -11194,6 +14022,7 @@
         </w:rPr>
         <w:t xml:space="preserve"> for the third transaction. The </w:t>
       </w:r>
+      <w:proofErr w:type="spellStart"/>
       <w:r>
         <w:rPr>
           <w:rFonts w:ascii="Ubuntu Mono" w:eastAsia="Times New Roman" w:hAnsi="Ubuntu Mono" w:cs="Courier New"/>
@@ -11205,6 +14034,7 @@
         </w:rPr>
         <w:t>portfolio_id</w:t>
       </w:r>
+      <w:proofErr w:type="spellEnd"/>
       <w:r>
         <w:rPr>
           <w:rFonts w:ascii="Segoe UI" w:eastAsia="Times New Roman" w:hAnsi="Segoe UI" w:cs="Segoe UI"/>
@@ -11289,6 +14119,7 @@
         </w:rPr>
         <w:t xml:space="preserve"> table. The </w:t>
       </w:r>
+      <w:proofErr w:type="spellStart"/>
       <w:r>
         <w:rPr>
           <w:rFonts w:ascii="Ubuntu Mono" w:eastAsia="Times New Roman" w:hAnsi="Ubuntu Mono" w:cs="Courier New"/>
@@ -11300,6 +14131,7 @@
         </w:rPr>
         <w:t>asset_id</w:t>
       </w:r>
+      <w:proofErr w:type="spellEnd"/>
       <w:r>
         <w:rPr>
           <w:rFonts w:ascii="Segoe UI" w:eastAsia="Times New Roman" w:hAnsi="Segoe UI" w:cs="Segoe UI"/>
@@ -11541,6 +14373,7 @@
         </w:rPr>
         <w:t xml:space="preserve"> clause to match the simulated transactions that you want to insert into your database. You will also need to make sure that the </w:t>
       </w:r>
+      <w:proofErr w:type="spellStart"/>
       <w:r>
         <w:rPr>
           <w:rFonts w:ascii="Ubuntu Mono" w:eastAsia="Times New Roman" w:hAnsi="Ubuntu Mono" w:cs="Courier New"/>
@@ -11552,6 +14385,7 @@
         </w:rPr>
         <w:t>portfolio_id</w:t>
       </w:r>
+      <w:proofErr w:type="spellEnd"/>
       <w:r>
         <w:rPr>
           <w:rFonts w:ascii="Segoe UI" w:eastAsia="Times New Roman" w:hAnsi="Segoe UI" w:cs="Segoe UI"/>
@@ -11560,6 +14394,7 @@
         </w:rPr>
         <w:t xml:space="preserve">, </w:t>
       </w:r>
+      <w:proofErr w:type="spellStart"/>
       <w:r>
         <w:rPr>
           <w:rFonts w:ascii="Ubuntu Mono" w:eastAsia="Times New Roman" w:hAnsi="Ubuntu Mono" w:cs="Courier New"/>
@@ -11571,6 +14406,7 @@
         </w:rPr>
         <w:t>asset_id</w:t>
       </w:r>
+      <w:proofErr w:type="spellEnd"/>
       <w:r>
         <w:rPr>
           <w:rFonts w:ascii="Segoe UI" w:eastAsia="Times New Roman" w:hAnsi="Segoe UI" w:cs="Segoe UI"/>
@@ -11638,7 +14474,63 @@
           <w:sz w:val="21"/>
           <w:szCs w:val="21"/>
         </w:rPr>
-        <w:t>Microsoft stocks had a maximum price of 102.4 and minimum of 100.44 on that day, exxon a maximum of 69.15 and minimum of 67.66, johnson &amp; johnson a maximum of 129.55 and minimum of 127.42. The purchase price must be inside these ranges</w:t>
+        <w:t xml:space="preserve">Microsoft stocks had a maximum price of 102.4 and minimum of 100.44 on that day, </w:t>
+      </w:r>
+      <w:proofErr w:type="spellStart"/>
+      <w:r>
+        <w:rPr>
+          <w:rFonts w:ascii="Segoe UI" w:eastAsia="Times New Roman" w:hAnsi="Segoe UI" w:cs="Segoe UI"/>
+          <w:sz w:val="21"/>
+          <w:szCs w:val="21"/>
+        </w:rPr>
+        <w:t>exxon</w:t>
+      </w:r>
+      <w:proofErr w:type="spellEnd"/>
+      <w:r>
+        <w:rPr>
+          <w:rFonts w:ascii="Segoe UI" w:eastAsia="Times New Roman" w:hAnsi="Segoe UI" w:cs="Segoe UI"/>
+          <w:sz w:val="21"/>
+          <w:szCs w:val="21"/>
+        </w:rPr>
+        <w:t xml:space="preserve"> a maximum of 69.15 and minimum of 67.66, </w:t>
+      </w:r>
+      <w:proofErr w:type="spellStart"/>
+      <w:proofErr w:type="gramStart"/>
+      <w:r>
+        <w:rPr>
+          <w:rFonts w:ascii="Segoe UI" w:eastAsia="Times New Roman" w:hAnsi="Segoe UI" w:cs="Segoe UI"/>
+          <w:sz w:val="21"/>
+          <w:szCs w:val="21"/>
+        </w:rPr>
+        <w:t>johnson</w:t>
+      </w:r>
+      <w:proofErr w:type="spellEnd"/>
+      <w:r>
+        <w:rPr>
+          <w:rFonts w:ascii="Segoe UI" w:eastAsia="Times New Roman" w:hAnsi="Segoe UI" w:cs="Segoe UI"/>
+          <w:sz w:val="21"/>
+          <w:szCs w:val="21"/>
+        </w:rPr>
+        <w:t xml:space="preserve"> &amp; </w:t>
+      </w:r>
+      <w:proofErr w:type="spellStart"/>
+      <w:r>
+        <w:rPr>
+          <w:rFonts w:ascii="Segoe UI" w:eastAsia="Times New Roman" w:hAnsi="Segoe UI" w:cs="Segoe UI"/>
+          <w:sz w:val="21"/>
+          <w:szCs w:val="21"/>
+        </w:rPr>
+        <w:t>johnson</w:t>
+      </w:r>
+      <w:proofErr w:type="spellEnd"/>
+      <w:proofErr w:type="gramEnd"/>
+      <w:r>
+        <w:rPr>
+          <w:rFonts w:ascii="Segoe UI" w:eastAsia="Times New Roman" w:hAnsi="Segoe UI" w:cs="Segoe UI"/>
+          <w:sz w:val="21"/>
+          <w:szCs w:val="21"/>
+        </w:rPr>
+        <w:t xml:space="preserve"> a maximum of 129.55 and minimum of 127.42. The purchase price must be inside these ranges</w:t>
       </w:r>
     </w:p>
     <w:p>
@@ -11662,8 +14554,10 @@
           <w:sz w:val="21"/>
           <w:szCs w:val="21"/>
         </w:rPr>
+        <w:lastRenderedPageBreak/>
         <w:t xml:space="preserve">To insert simulated transactions into the </w:t>
       </w:r>
+      <w:proofErr w:type="spellStart"/>
       <w:r>
         <w:rPr>
           <w:rFonts w:ascii="Ubuntu Mono" w:eastAsia="Times New Roman" w:hAnsi="Ubuntu Mono" w:cs="Courier New"/>
@@ -11675,6 +14569,7 @@
         </w:rPr>
         <w:t>portfolio_transactions</w:t>
       </w:r>
+      <w:proofErr w:type="spellEnd"/>
       <w:r>
         <w:rPr>
           <w:rFonts w:ascii="Segoe UI" w:eastAsia="Times New Roman" w:hAnsi="Segoe UI" w:cs="Segoe UI"/>
@@ -11816,7 +14711,73 @@
           <w:szCs w:val="20"/>
           <w:bdr w:val="single" w:sz="2" w:space="1" w:color="D9D9E3" w:frame="1"/>
         </w:rPr>
-        <w:t xml:space="preserve"> portfolio_transactions (id, portfolio_id, asset_id, type, </w:t>
+        <w:t xml:space="preserve"> </w:t>
+      </w:r>
+      <w:proofErr w:type="spellStart"/>
+      <w:r>
+        <w:rPr>
+          <w:rFonts w:ascii="inherit" w:eastAsia="Times New Roman" w:hAnsi="inherit" w:cs="Courier New"/>
+          <w:color w:val="FFFFFF"/>
+          <w:sz w:val="20"/>
+          <w:szCs w:val="20"/>
+          <w:bdr w:val="single" w:sz="2" w:space="1" w:color="D9D9E3" w:frame="1"/>
+        </w:rPr>
+        <w:t>portfolio_transactions</w:t>
+      </w:r>
+      <w:proofErr w:type="spellEnd"/>
+      <w:r>
+        <w:rPr>
+          <w:rFonts w:ascii="inherit" w:eastAsia="Times New Roman" w:hAnsi="inherit" w:cs="Courier New"/>
+          <w:color w:val="FFFFFF"/>
+          <w:sz w:val="20"/>
+          <w:szCs w:val="20"/>
+          <w:bdr w:val="single" w:sz="2" w:space="1" w:color="D9D9E3" w:frame="1"/>
+        </w:rPr>
+        <w:t xml:space="preserve"> (id, </w:t>
+      </w:r>
+      <w:proofErr w:type="spellStart"/>
+      <w:r>
+        <w:rPr>
+          <w:rFonts w:ascii="inherit" w:eastAsia="Times New Roman" w:hAnsi="inherit" w:cs="Courier New"/>
+          <w:color w:val="FFFFFF"/>
+          <w:sz w:val="20"/>
+          <w:szCs w:val="20"/>
+          <w:bdr w:val="single" w:sz="2" w:space="1" w:color="D9D9E3" w:frame="1"/>
+        </w:rPr>
+        <w:t>portfolio_id</w:t>
+      </w:r>
+      <w:proofErr w:type="spellEnd"/>
+      <w:r>
+        <w:rPr>
+          <w:rFonts w:ascii="inherit" w:eastAsia="Times New Roman" w:hAnsi="inherit" w:cs="Courier New"/>
+          <w:color w:val="FFFFFF"/>
+          <w:sz w:val="20"/>
+          <w:szCs w:val="20"/>
+          <w:bdr w:val="single" w:sz="2" w:space="1" w:color="D9D9E3" w:frame="1"/>
+        </w:rPr>
+        <w:t xml:space="preserve">, </w:t>
+      </w:r>
+      <w:proofErr w:type="spellStart"/>
+      <w:r>
+        <w:rPr>
+          <w:rFonts w:ascii="inherit" w:eastAsia="Times New Roman" w:hAnsi="inherit" w:cs="Courier New"/>
+          <w:color w:val="FFFFFF"/>
+          <w:sz w:val="20"/>
+          <w:szCs w:val="20"/>
+          <w:bdr w:val="single" w:sz="2" w:space="1" w:color="D9D9E3" w:frame="1"/>
+        </w:rPr>
+        <w:t>asset_id</w:t>
+      </w:r>
+      <w:proofErr w:type="spellEnd"/>
+      <w:r>
+        <w:rPr>
+          <w:rFonts w:ascii="inherit" w:eastAsia="Times New Roman" w:hAnsi="inherit" w:cs="Courier New"/>
+          <w:color w:val="FFFFFF"/>
+          <w:sz w:val="20"/>
+          <w:szCs w:val="20"/>
+          <w:bdr w:val="single" w:sz="2" w:space="1" w:color="D9D9E3" w:frame="1"/>
+        </w:rPr>
+        <w:t xml:space="preserve">, type, </w:t>
       </w:r>
       <w:r>
         <w:rPr>
@@ -12360,9 +15321,9 @@
           <w:sz w:val="21"/>
           <w:szCs w:val="21"/>
         </w:rPr>
-        <w:lastRenderedPageBreak/>
         <w:t xml:space="preserve">This query will insert three rows into the </w:t>
       </w:r>
+      <w:proofErr w:type="spellStart"/>
       <w:r>
         <w:rPr>
           <w:rFonts w:ascii="Ubuntu Mono" w:eastAsia="Times New Roman" w:hAnsi="Ubuntu Mono" w:cs="Courier New"/>
@@ -12374,6 +15335,7 @@
         </w:rPr>
         <w:t>portfolio_transactions</w:t>
       </w:r>
+      <w:proofErr w:type="spellEnd"/>
       <w:r>
         <w:rPr>
           <w:rFonts w:ascii="Segoe UI" w:eastAsia="Times New Roman" w:hAnsi="Segoe UI" w:cs="Segoe UI"/>
@@ -12458,6 +15420,7 @@
         </w:rPr>
         <w:t xml:space="preserve"> for the third transaction. The </w:t>
       </w:r>
+      <w:proofErr w:type="spellStart"/>
       <w:r>
         <w:rPr>
           <w:rFonts w:ascii="Ubuntu Mono" w:eastAsia="Times New Roman" w:hAnsi="Ubuntu Mono" w:cs="Courier New"/>
@@ -12469,6 +15432,7 @@
         </w:rPr>
         <w:t>portfolio_id</w:t>
       </w:r>
+      <w:proofErr w:type="spellEnd"/>
       <w:r>
         <w:rPr>
           <w:rFonts w:ascii="Segoe UI" w:eastAsia="Times New Roman" w:hAnsi="Segoe UI" w:cs="Segoe UI"/>
@@ -12569,7 +15533,25 @@
           <w:sz w:val="21"/>
           <w:szCs w:val="21"/>
         </w:rPr>
-        <w:t>INSERT INTO portfolios (id, name, date_created, description) VALUES (1, 'Dummy Stock Portfolio', CURRENT_DATE, 'Equal weight portfolio of stocks'); This is my current script to insert my portfolio to the portfolios table, please modify it so that the date created is 2018-12-31</w:t>
+        <w:t xml:space="preserve">INSERT INTO portfolios (id, name, </w:t>
+      </w:r>
+      <w:proofErr w:type="spellStart"/>
+      <w:r>
+        <w:rPr>
+          <w:rFonts w:ascii="Segoe UI" w:eastAsia="Times New Roman" w:hAnsi="Segoe UI" w:cs="Segoe UI"/>
+          <w:sz w:val="21"/>
+          <w:szCs w:val="21"/>
+        </w:rPr>
+        <w:t>date_created</w:t>
+      </w:r>
+      <w:proofErr w:type="spellEnd"/>
+      <w:r>
+        <w:rPr>
+          <w:rFonts w:ascii="Segoe UI" w:eastAsia="Times New Roman" w:hAnsi="Segoe UI" w:cs="Segoe UI"/>
+          <w:sz w:val="21"/>
+          <w:szCs w:val="21"/>
+        </w:rPr>
+        <w:t>, description) VALUES (1, 'Dummy Stock Portfolio', CURRENT_DATE, 'Equal weight portfolio of stocks'); This is my current script to insert my portfolio to the portfolios table, please modify it so that the date created is 2018-12-31</w:t>
       </w:r>
     </w:p>
     <w:p>
@@ -12614,6 +15596,7 @@
         </w:rPr>
         <w:t xml:space="preserve"> query to set the </w:t>
       </w:r>
+      <w:proofErr w:type="spellStart"/>
       <w:r>
         <w:rPr>
           <w:rFonts w:ascii="Ubuntu Mono" w:eastAsia="Times New Roman" w:hAnsi="Ubuntu Mono" w:cs="Courier New"/>
@@ -12625,6 +15608,7 @@
         </w:rPr>
         <w:t>date_created</w:t>
       </w:r>
+      <w:proofErr w:type="spellEnd"/>
       <w:r>
         <w:rPr>
           <w:rFonts w:ascii="Segoe UI" w:eastAsia="Times New Roman" w:hAnsi="Segoe UI" w:cs="Segoe UI"/>
@@ -12747,7 +15731,29 @@
           <w:szCs w:val="20"/>
           <w:bdr w:val="single" w:sz="2" w:space="1" w:color="D9D9E3" w:frame="1"/>
         </w:rPr>
-        <w:t xml:space="preserve"> portfolios (id, name, date_created, description) </w:t>
+        <w:t xml:space="preserve"> portfolios (id, name, </w:t>
+      </w:r>
+      <w:proofErr w:type="spellStart"/>
+      <w:r>
+        <w:rPr>
+          <w:rFonts w:ascii="inherit" w:eastAsia="Times New Roman" w:hAnsi="inherit" w:cs="Courier New"/>
+          <w:color w:val="FFFFFF"/>
+          <w:sz w:val="20"/>
+          <w:szCs w:val="20"/>
+          <w:bdr w:val="single" w:sz="2" w:space="1" w:color="D9D9E3" w:frame="1"/>
+        </w:rPr>
+        <w:t>date_created</w:t>
+      </w:r>
+      <w:proofErr w:type="spellEnd"/>
+      <w:r>
+        <w:rPr>
+          <w:rFonts w:ascii="inherit" w:eastAsia="Times New Roman" w:hAnsi="inherit" w:cs="Courier New"/>
+          <w:color w:val="FFFFFF"/>
+          <w:sz w:val="20"/>
+          <w:szCs w:val="20"/>
+          <w:bdr w:val="single" w:sz="2" w:space="1" w:color="D9D9E3" w:frame="1"/>
+        </w:rPr>
+        <w:t xml:space="preserve">, description) </w:t>
       </w:r>
       <w:r>
         <w:rPr>
@@ -12873,6 +15879,7 @@
         </w:rPr>
         <w:t xml:space="preserve">This query is similar to the original query, with the only difference being that the </w:t>
       </w:r>
+      <w:proofErr w:type="spellStart"/>
       <w:r>
         <w:rPr>
           <w:rFonts w:ascii="Ubuntu Mono" w:eastAsia="Times New Roman" w:hAnsi="Ubuntu Mono" w:cs="Courier New"/>
@@ -12884,6 +15891,7 @@
         </w:rPr>
         <w:t>date_created</w:t>
       </w:r>
+      <w:proofErr w:type="spellEnd"/>
       <w:r>
         <w:rPr>
           <w:rFonts w:ascii="Segoe UI" w:eastAsia="Times New Roman" w:hAnsi="Segoe UI" w:cs="Segoe UI"/>
@@ -12951,7 +15959,61 @@
           <w:sz w:val="21"/>
           <w:szCs w:val="21"/>
         </w:rPr>
-        <w:t>INSERT INTO portfolio_transactions (id, portfolio_id, asset_id, type, date, quantity, price, description) VALUES (1, 1, 1, 'buy', '2018-12-31', 100, 101.50, 'Microsoft purchase'), (2, 1, 2, 'buy', '2018-12-31', 50, 68.45, 'Exxon purchase'), (3, 1, 3, 'buy', '2018-12-31', 150, 128.50, 'Johnson &amp; Johnson purchase'); This is my current values for the portfolio transactions, please modify the quantities in a way each asset has the same total value</w:t>
+        <w:t xml:space="preserve">INSERT INTO </w:t>
+      </w:r>
+      <w:proofErr w:type="spellStart"/>
+      <w:r>
+        <w:rPr>
+          <w:rFonts w:ascii="Segoe UI" w:eastAsia="Times New Roman" w:hAnsi="Segoe UI" w:cs="Segoe UI"/>
+          <w:sz w:val="21"/>
+          <w:szCs w:val="21"/>
+        </w:rPr>
+        <w:t>portfolio_transactions</w:t>
+      </w:r>
+      <w:proofErr w:type="spellEnd"/>
+      <w:r>
+        <w:rPr>
+          <w:rFonts w:ascii="Segoe UI" w:eastAsia="Times New Roman" w:hAnsi="Segoe UI" w:cs="Segoe UI"/>
+          <w:sz w:val="21"/>
+          <w:szCs w:val="21"/>
+        </w:rPr>
+        <w:t xml:space="preserve"> (id, </w:t>
+      </w:r>
+      <w:proofErr w:type="spellStart"/>
+      <w:r>
+        <w:rPr>
+          <w:rFonts w:ascii="Segoe UI" w:eastAsia="Times New Roman" w:hAnsi="Segoe UI" w:cs="Segoe UI"/>
+          <w:sz w:val="21"/>
+          <w:szCs w:val="21"/>
+        </w:rPr>
+        <w:t>portfolio_id</w:t>
+      </w:r>
+      <w:proofErr w:type="spellEnd"/>
+      <w:r>
+        <w:rPr>
+          <w:rFonts w:ascii="Segoe UI" w:eastAsia="Times New Roman" w:hAnsi="Segoe UI" w:cs="Segoe UI"/>
+          <w:sz w:val="21"/>
+          <w:szCs w:val="21"/>
+        </w:rPr>
+        <w:t xml:space="preserve">, </w:t>
+      </w:r>
+      <w:proofErr w:type="spellStart"/>
+      <w:r>
+        <w:rPr>
+          <w:rFonts w:ascii="Segoe UI" w:eastAsia="Times New Roman" w:hAnsi="Segoe UI" w:cs="Segoe UI"/>
+          <w:sz w:val="21"/>
+          <w:szCs w:val="21"/>
+        </w:rPr>
+        <w:t>asset_id</w:t>
+      </w:r>
+      <w:proofErr w:type="spellEnd"/>
+      <w:r>
+        <w:rPr>
+          <w:rFonts w:ascii="Segoe UI" w:eastAsia="Times New Roman" w:hAnsi="Segoe UI" w:cs="Segoe UI"/>
+          <w:sz w:val="21"/>
+          <w:szCs w:val="21"/>
+        </w:rPr>
+        <w:t>, type, date, quantity, price, description) VALUES (1, 1, 1, 'buy', '2018-12-31', 100, 101.50, 'Microsoft purchase'), (2, 1, 2, 'buy', '2018-12-31', 50, 68.45, 'Exxon purchase'), (3, 1, 3, 'buy', '2018-12-31', 150, 128.50, 'Johnson &amp; Johnson purchase'); This is my current values for the portfolio transactions, please modify the quantities in a way each asset has the same total value</w:t>
       </w:r>
     </w:p>
     <w:p>
@@ -13129,7 +16191,73 @@
           <w:szCs w:val="20"/>
           <w:bdr w:val="single" w:sz="2" w:space="1" w:color="D9D9E3" w:frame="1"/>
         </w:rPr>
-        <w:t xml:space="preserve"> portfolio_transactions (id, portfolio_id, asset_id, type, </w:t>
+        <w:t xml:space="preserve"> </w:t>
+      </w:r>
+      <w:proofErr w:type="spellStart"/>
+      <w:r>
+        <w:rPr>
+          <w:rFonts w:ascii="inherit" w:eastAsia="Times New Roman" w:hAnsi="inherit" w:cs="Courier New"/>
+          <w:color w:val="FFFFFF"/>
+          <w:sz w:val="20"/>
+          <w:szCs w:val="20"/>
+          <w:bdr w:val="single" w:sz="2" w:space="1" w:color="D9D9E3" w:frame="1"/>
+        </w:rPr>
+        <w:t>portfolio_transactions</w:t>
+      </w:r>
+      <w:proofErr w:type="spellEnd"/>
+      <w:r>
+        <w:rPr>
+          <w:rFonts w:ascii="inherit" w:eastAsia="Times New Roman" w:hAnsi="inherit" w:cs="Courier New"/>
+          <w:color w:val="FFFFFF"/>
+          <w:sz w:val="20"/>
+          <w:szCs w:val="20"/>
+          <w:bdr w:val="single" w:sz="2" w:space="1" w:color="D9D9E3" w:frame="1"/>
+        </w:rPr>
+        <w:t xml:space="preserve"> (id, </w:t>
+      </w:r>
+      <w:proofErr w:type="spellStart"/>
+      <w:r>
+        <w:rPr>
+          <w:rFonts w:ascii="inherit" w:eastAsia="Times New Roman" w:hAnsi="inherit" w:cs="Courier New"/>
+          <w:color w:val="FFFFFF"/>
+          <w:sz w:val="20"/>
+          <w:szCs w:val="20"/>
+          <w:bdr w:val="single" w:sz="2" w:space="1" w:color="D9D9E3" w:frame="1"/>
+        </w:rPr>
+        <w:t>portfolio_id</w:t>
+      </w:r>
+      <w:proofErr w:type="spellEnd"/>
+      <w:r>
+        <w:rPr>
+          <w:rFonts w:ascii="inherit" w:eastAsia="Times New Roman" w:hAnsi="inherit" w:cs="Courier New"/>
+          <w:color w:val="FFFFFF"/>
+          <w:sz w:val="20"/>
+          <w:szCs w:val="20"/>
+          <w:bdr w:val="single" w:sz="2" w:space="1" w:color="D9D9E3" w:frame="1"/>
+        </w:rPr>
+        <w:t xml:space="preserve">, </w:t>
+      </w:r>
+      <w:proofErr w:type="spellStart"/>
+      <w:r>
+        <w:rPr>
+          <w:rFonts w:ascii="inherit" w:eastAsia="Times New Roman" w:hAnsi="inherit" w:cs="Courier New"/>
+          <w:color w:val="FFFFFF"/>
+          <w:sz w:val="20"/>
+          <w:szCs w:val="20"/>
+          <w:bdr w:val="single" w:sz="2" w:space="1" w:color="D9D9E3" w:frame="1"/>
+        </w:rPr>
+        <w:t>asset_id</w:t>
+      </w:r>
+      <w:proofErr w:type="spellEnd"/>
+      <w:r>
+        <w:rPr>
+          <w:rFonts w:ascii="inherit" w:eastAsia="Times New Roman" w:hAnsi="inherit" w:cs="Courier New"/>
+          <w:color w:val="FFFFFF"/>
+          <w:sz w:val="20"/>
+          <w:szCs w:val="20"/>
+          <w:bdr w:val="single" w:sz="2" w:space="1" w:color="D9D9E3" w:frame="1"/>
+        </w:rPr>
+        <w:t xml:space="preserve">, type, </w:t>
       </w:r>
       <w:r>
         <w:rPr>
@@ -13673,6 +16801,7 @@
           <w:sz w:val="21"/>
           <w:szCs w:val="21"/>
         </w:rPr>
+        <w:lastRenderedPageBreak/>
         <w:t xml:space="preserve">This query is similar to the original query, with the only difference being that the </w:t>
       </w:r>
       <w:r>
@@ -13897,8 +17026,29 @@
           <w:szCs w:val="20"/>
           <w:bdr w:val="single" w:sz="2" w:space="1" w:color="D9D9E3" w:frame="1"/>
         </w:rPr>
-        <w:lastRenderedPageBreak/>
-        <w:t xml:space="preserve">quantity = (total_value / price) </w:t>
+        <w:t>quantity = (</w:t>
+      </w:r>
+      <w:proofErr w:type="spellStart"/>
+      <w:r>
+        <w:rPr>
+          <w:rFonts w:ascii="inherit" w:eastAsia="Times New Roman" w:hAnsi="inherit" w:cs="Courier New"/>
+          <w:color w:val="FFFFFF"/>
+          <w:sz w:val="20"/>
+          <w:szCs w:val="20"/>
+          <w:bdr w:val="single" w:sz="2" w:space="1" w:color="D9D9E3" w:frame="1"/>
+        </w:rPr>
+        <w:t>total_value</w:t>
+      </w:r>
+      <w:proofErr w:type="spellEnd"/>
+      <w:r>
+        <w:rPr>
+          <w:rFonts w:ascii="inherit" w:eastAsia="Times New Roman" w:hAnsi="inherit" w:cs="Courier New"/>
+          <w:color w:val="FFFFFF"/>
+          <w:sz w:val="20"/>
+          <w:szCs w:val="20"/>
+          <w:bdr w:val="single" w:sz="2" w:space="1" w:color="D9D9E3" w:frame="1"/>
+        </w:rPr>
+        <w:t xml:space="preserve"> / price) </w:t>
       </w:r>
     </w:p>
     <w:p>
@@ -13924,6 +17074,7 @@
         </w:rPr>
         <w:t xml:space="preserve">Where </w:t>
       </w:r>
+      <w:proofErr w:type="spellStart"/>
       <w:r>
         <w:rPr>
           <w:rFonts w:ascii="Ubuntu Mono" w:eastAsia="Times New Roman" w:hAnsi="Ubuntu Mono" w:cs="Courier New"/>
@@ -13935,6 +17086,7 @@
         </w:rPr>
         <w:t>total_value</w:t>
       </w:r>
+      <w:proofErr w:type="spellEnd"/>
       <w:r>
         <w:rPr>
           <w:rFonts w:ascii="Segoe UI" w:eastAsia="Times New Roman" w:hAnsi="Segoe UI" w:cs="Segoe UI"/>
@@ -14002,7 +17154,43 @@
           <w:sz w:val="21"/>
           <w:szCs w:val="21"/>
         </w:rPr>
-        <w:t>Consider the total_value of the portfolio as 100000, now calculate the quantities each stock need to have us to achieve an approximate value for each stock</w:t>
+        <w:t xml:space="preserve">Consider the </w:t>
+      </w:r>
+      <w:proofErr w:type="spellStart"/>
+      <w:r>
+        <w:rPr>
+          <w:rFonts w:ascii="Segoe UI" w:eastAsia="Times New Roman" w:hAnsi="Segoe UI" w:cs="Segoe UI"/>
+          <w:sz w:val="21"/>
+          <w:szCs w:val="21"/>
+        </w:rPr>
+        <w:t>total_value</w:t>
+      </w:r>
+      <w:proofErr w:type="spellEnd"/>
+      <w:r>
+        <w:rPr>
+          <w:rFonts w:ascii="Segoe UI" w:eastAsia="Times New Roman" w:hAnsi="Segoe UI" w:cs="Segoe UI"/>
+          <w:sz w:val="21"/>
+          <w:szCs w:val="21"/>
+        </w:rPr>
+        <w:t xml:space="preserve"> of the portfolio as 100000, now calculate the quantities each stock </w:t>
+      </w:r>
+      <w:proofErr w:type="gramStart"/>
+      <w:r>
+        <w:rPr>
+          <w:rFonts w:ascii="Segoe UI" w:eastAsia="Times New Roman" w:hAnsi="Segoe UI" w:cs="Segoe UI"/>
+          <w:sz w:val="21"/>
+          <w:szCs w:val="21"/>
+        </w:rPr>
+        <w:t>need</w:t>
+      </w:r>
+      <w:proofErr w:type="gramEnd"/>
+      <w:r>
+        <w:rPr>
+          <w:rFonts w:ascii="Segoe UI" w:eastAsia="Times New Roman" w:hAnsi="Segoe UI" w:cs="Segoe UI"/>
+          <w:sz w:val="21"/>
+          <w:szCs w:val="21"/>
+        </w:rPr>
+        <w:t xml:space="preserve"> to have us to achieve an approximate value for each stock</w:t>
       </w:r>
     </w:p>
     <w:p>
@@ -14401,6 +17589,7 @@
         </w:rPr>
         <w:t xml:space="preserve">To insert these quantities into the </w:t>
       </w:r>
+      <w:proofErr w:type="spellStart"/>
       <w:r>
         <w:rPr>
           <w:rFonts w:ascii="Ubuntu Mono" w:eastAsia="Times New Roman" w:hAnsi="Ubuntu Mono" w:cs="Courier New"/>
@@ -14412,6 +17601,7 @@
         </w:rPr>
         <w:t>portfolio_transactions</w:t>
       </w:r>
+      <w:proofErr w:type="spellEnd"/>
       <w:r>
         <w:rPr>
           <w:rFonts w:ascii="Segoe UI" w:eastAsia="Times New Roman" w:hAnsi="Segoe UI" w:cs="Segoe UI"/>
@@ -14553,7 +17743,73 @@
           <w:szCs w:val="20"/>
           <w:bdr w:val="single" w:sz="2" w:space="1" w:color="D9D9E3" w:frame="1"/>
         </w:rPr>
-        <w:t xml:space="preserve"> portfolio_transactions (id, portfolio_id, asset_id, type, </w:t>
+        <w:t xml:space="preserve"> </w:t>
+      </w:r>
+      <w:proofErr w:type="spellStart"/>
+      <w:r>
+        <w:rPr>
+          <w:rFonts w:ascii="inherit" w:eastAsia="Times New Roman" w:hAnsi="inherit" w:cs="Courier New"/>
+          <w:color w:val="FFFFFF"/>
+          <w:sz w:val="20"/>
+          <w:szCs w:val="20"/>
+          <w:bdr w:val="single" w:sz="2" w:space="1" w:color="D9D9E3" w:frame="1"/>
+        </w:rPr>
+        <w:t>portfolio_transactions</w:t>
+      </w:r>
+      <w:proofErr w:type="spellEnd"/>
+      <w:r>
+        <w:rPr>
+          <w:rFonts w:ascii="inherit" w:eastAsia="Times New Roman" w:hAnsi="inherit" w:cs="Courier New"/>
+          <w:color w:val="FFFFFF"/>
+          <w:sz w:val="20"/>
+          <w:szCs w:val="20"/>
+          <w:bdr w:val="single" w:sz="2" w:space="1" w:color="D9D9E3" w:frame="1"/>
+        </w:rPr>
+        <w:t xml:space="preserve"> (id, </w:t>
+      </w:r>
+      <w:proofErr w:type="spellStart"/>
+      <w:r>
+        <w:rPr>
+          <w:rFonts w:ascii="inherit" w:eastAsia="Times New Roman" w:hAnsi="inherit" w:cs="Courier New"/>
+          <w:color w:val="FFFFFF"/>
+          <w:sz w:val="20"/>
+          <w:szCs w:val="20"/>
+          <w:bdr w:val="single" w:sz="2" w:space="1" w:color="D9D9E3" w:frame="1"/>
+        </w:rPr>
+        <w:t>portfolio_id</w:t>
+      </w:r>
+      <w:proofErr w:type="spellEnd"/>
+      <w:r>
+        <w:rPr>
+          <w:rFonts w:ascii="inherit" w:eastAsia="Times New Roman" w:hAnsi="inherit" w:cs="Courier New"/>
+          <w:color w:val="FFFFFF"/>
+          <w:sz w:val="20"/>
+          <w:szCs w:val="20"/>
+          <w:bdr w:val="single" w:sz="2" w:space="1" w:color="D9D9E3" w:frame="1"/>
+        </w:rPr>
+        <w:t xml:space="preserve">, </w:t>
+      </w:r>
+      <w:proofErr w:type="spellStart"/>
+      <w:r>
+        <w:rPr>
+          <w:rFonts w:ascii="inherit" w:eastAsia="Times New Roman" w:hAnsi="inherit" w:cs="Courier New"/>
+          <w:color w:val="FFFFFF"/>
+          <w:sz w:val="20"/>
+          <w:szCs w:val="20"/>
+          <w:bdr w:val="single" w:sz="2" w:space="1" w:color="D9D9E3" w:frame="1"/>
+        </w:rPr>
+        <w:t>asset_id</w:t>
+      </w:r>
+      <w:proofErr w:type="spellEnd"/>
+      <w:r>
+        <w:rPr>
+          <w:rFonts w:ascii="inherit" w:eastAsia="Times New Roman" w:hAnsi="inherit" w:cs="Courier New"/>
+          <w:color w:val="FFFFFF"/>
+          <w:sz w:val="20"/>
+          <w:szCs w:val="20"/>
+          <w:bdr w:val="single" w:sz="2" w:space="1" w:color="D9D9E3" w:frame="1"/>
+        </w:rPr>
+        <w:t xml:space="preserve">, type, </w:t>
       </w:r>
       <w:r>
         <w:rPr>
@@ -15097,6 +18353,7 @@
           <w:sz w:val="21"/>
           <w:szCs w:val="21"/>
         </w:rPr>
+        <w:lastRenderedPageBreak/>
         <w:t>Please note that the quantities may not be exact due to rounding. You may want to adjust the quantities slightly to achieve a more accurate total value for the portfolio.</w:t>
       </w:r>
     </w:p>

</xml_diff>